<commit_message>
More work on the paper
</commit_message>
<xml_diff>
--- a/nesh/Neshyba notes, 10 January 2024.docx
+++ b/nesh/Neshyba notes, 10 January 2024.docx
@@ -182,7 +182,10 @@
         <w:t xml:space="preserve">surface </w:t>
       </w:r>
       <w:r>
-        <w:t>described by</w:t>
+        <w:t>represented</w:t>
+      </w:r>
+      <w:r>
+        <w:t xml:space="preserve"> by</w:t>
       </w:r>
       <w:r>
         <w:t xml:space="preserve"> two</w:t>
@@ -194,10 +197,7 @@
         <w:t>mesoscale variables</w:t>
       </w:r>
       <w:r>
-        <w:t xml:space="preserve"> which interact with one another, and with the overlying vapor </w:t>
-      </w:r>
-      <w:r>
-        <w:t xml:space="preserve">field </w:t>
+        <w:t xml:space="preserve"> </w:t>
       </w:r>
       <w:r>
         <w:t xml:space="preserve">(see Fig. 1). </w:t>
@@ -298,12 +298,6 @@
         <w:t xml:space="preserve">of </w:t>
       </w:r>
       <w:r>
-        <w:t>just</w:t>
-      </w:r>
-      <w:r>
-        <w:t xml:space="preserve"> </w:t>
-      </w:r>
-      <w:r>
         <w:t xml:space="preserve">the </w:t>
       </w:r>
       <w:r>
@@ -347,7 +341,78 @@
         <w:t xml:space="preserve"> </w:t>
       </w:r>
       <w:r>
-        <w:t xml:space="preserve">A third may be computed from these: </w:t>
+        <w:t xml:space="preserve">N2016 represents the dynamics of these processes in the form of two coupled differential equations, one for </w:t>
+      </w:r>
+      <m:oMath>
+        <m:sSub>
+          <m:sSubPr>
+            <m:ctrlPr>
+              <w:rPr>
+                <w:rFonts w:ascii="Cambria Math" w:hAnsi="Cambria Math"/>
+                <w:i/>
+              </w:rPr>
+            </m:ctrlPr>
+          </m:sSubPr>
+          <m:e>
+            <m:r>
+              <w:rPr>
+                <w:rFonts w:ascii="Cambria Math" w:hAnsi="Cambria Math"/>
+              </w:rPr>
+              <m:t>N</m:t>
+            </m:r>
+          </m:e>
+          <m:sub>
+            <m:r>
+              <w:rPr>
+                <w:rFonts w:ascii="Cambria Math" w:hAnsi="Cambria Math"/>
+              </w:rPr>
+              <m:t>tot</m:t>
+            </m:r>
+          </m:sub>
+        </m:sSub>
+      </m:oMath>
+      <w:r>
+        <w:rPr>
+          <w:rFonts w:eastAsiaTheme="minorEastAsia"/>
+        </w:rPr>
+        <w:t xml:space="preserve"> and one for </w:t>
+      </w:r>
+      <m:oMath>
+        <m:sSub>
+          <m:sSubPr>
+            <m:ctrlPr>
+              <w:rPr>
+                <w:rFonts w:ascii="Cambria Math" w:hAnsi="Cambria Math"/>
+                <w:i/>
+              </w:rPr>
+            </m:ctrlPr>
+          </m:sSubPr>
+          <m:e>
+            <m:r>
+              <w:rPr>
+                <w:rFonts w:ascii="Cambria Math" w:hAnsi="Cambria Math"/>
+              </w:rPr>
+              <m:t>N</m:t>
+            </m:r>
+          </m:e>
+          <m:sub>
+            <m:r>
+              <w:rPr>
+                <w:rFonts w:ascii="Cambria Math" w:hAnsi="Cambria Math"/>
+              </w:rPr>
+              <m:t>QLL</m:t>
+            </m:r>
+          </m:sub>
+        </m:sSub>
+      </m:oMath>
+      <w:r>
+        <w:rPr>
+          <w:rFonts w:eastAsiaTheme="minorEastAsia"/>
+        </w:rPr>
+        <w:t>.</w:t>
+      </w:r>
+      <w:r>
+        <w:t xml:space="preserve"> (A third variable may be computed from these: </w:t>
       </w:r>
       <m:oMath>
         <m:sSub>
@@ -445,30 +510,39 @@
         <w:rPr>
           <w:rFonts w:eastAsiaTheme="minorEastAsia"/>
         </w:rPr>
-        <w:t>.</w:t>
-      </w:r>
-      <w:r>
-        <w:rPr>
-          <w:rFonts w:eastAsiaTheme="minorEastAsia"/>
-        </w:rPr>
+        <w:t xml:space="preserve">.) </w:t>
+      </w:r>
+      <w:r>
+        <w:t xml:space="preserve">Key atomistic processes </w:t>
+      </w:r>
+      <w:r>
+        <w:t>incorporated</w:t>
+      </w:r>
+      <w:r>
+        <w:t xml:space="preserve"> in N2016 were: (</w:t>
+      </w:r>
+      <w:proofErr w:type="spellStart"/>
+      <w:r>
+        <w:t>i</w:t>
+      </w:r>
+      <w:proofErr w:type="spellEnd"/>
+      <w:r>
+        <w:t xml:space="preserve">) vapor deposition and ablation, (ii) surface diffusion of the quasi-liquid across the facet, and (iii) </w:t>
+      </w:r>
+      <w:r>
+        <w:t>the inter</w:t>
+      </w:r>
+      <w:r>
+        <w:t xml:space="preserve">conversion of quasi-liquid </w:t>
+      </w:r>
+      <w:r>
+        <w:t>and</w:t>
+      </w:r>
+      <w:r>
+        <w:t xml:space="preserve"> ice.</w:t>
+      </w:r>
+      <w:r>
         <w:t xml:space="preserve"> </w:t>
-      </w:r>
-      <w:r>
-        <w:t xml:space="preserve">Key atomistic processes </w:t>
-      </w:r>
-      <w:r>
-        <w:t>incorporated</w:t>
-      </w:r>
-      <w:r>
-        <w:t xml:space="preserve"> in N2016 were: (</w:t>
-      </w:r>
-      <w:proofErr w:type="spellStart"/>
-      <w:r>
-        <w:t>i</w:t>
-      </w:r>
-      <w:proofErr w:type="spellEnd"/>
-      <w:r>
-        <w:t>) vapor deposition and ablation, (ii) surface diffusion of the quasi-liquid across the facet, and (iii) conversion of quasi-liquid into ice, and vice versa.</w:t>
       </w:r>
     </w:p>
     <w:p/>
@@ -502,7 +576,6 @@
           <w:p>
             <w:pPr>
               <w:keepNext/>
-              <w:jc w:val="center"/>
             </w:pPr>
             <w:r>
               <w:rPr>
@@ -706,7 +779,7 @@
         <w:t xml:space="preserve">A key </w:t>
       </w:r>
       <w:r>
-        <w:t>accomplishment</w:t>
+        <w:t>advancement</w:t>
       </w:r>
       <w:r>
         <w:t xml:space="preserve"> of t</w:t>
@@ -718,189 +791,192 @@
         <w:t xml:space="preserve"> model </w:t>
       </w:r>
       <w:r>
+        <w:t xml:space="preserve">over prior theories of crystal growth </w:t>
+      </w:r>
+      <w:r>
         <w:t>is that</w:t>
       </w:r>
       <w:r>
-        <w:t xml:space="preserve"> model runs </w:t>
-      </w:r>
-      <w:r>
-        <w:t xml:space="preserve">(“trajectories”) </w:t>
-      </w:r>
-      <w:r>
-        <w:t>exhibited both unbound growth at facet corners (i.e., dendritic growth associated with snowflake formation), as well as faceted growth (a pattern of</w:t>
+        <w:t xml:space="preserve"> runs </w:t>
+      </w:r>
+      <w:r>
+        <w:t>(“trajectories”)</w:t>
+      </w:r>
+      <w:r>
+        <w:t xml:space="preserve"> of solutions to the </w:t>
+      </w:r>
+      <w:r>
+        <w:t>differential equations constituting the model</w:t>
       </w:r>
       <w:r>
         <w:t xml:space="preserve"> </w:t>
       </w:r>
       <w:r>
+        <w:t>exhibited unbound growth at facet corners (i.e., dendritic growth associated with snowflake formation), as well as faceted growth (a pattern of</w:t>
+      </w:r>
+      <w:r>
+        <w:t xml:space="preserve"> </w:t>
+      </w:r>
+      <w:r>
         <w:t>steady-state growth</w:t>
       </w:r>
       <w:r>
-        <w:t xml:space="preserve"> across the entire</w:t>
+        <w:t xml:space="preserve"> across </w:t>
+      </w:r>
+      <w:r>
+        <w:t>an</w:t>
+      </w:r>
+      <w:r>
+        <w:t xml:space="preserve"> entire</w:t>
       </w:r>
       <w:r>
         <w:t xml:space="preserve"> facet</w:t>
       </w:r>
       <w:r>
-        <w:t xml:space="preserve"> associated with hexagonal ice crystals found in</w:t>
+        <w:t>. The</w:t>
+      </w:r>
+      <w:r>
+        <w:t xml:space="preserve"> mechanism</w:t>
+      </w:r>
+      <w:r>
+        <w:t xml:space="preserve"> by which the latter occur</w:t>
+      </w:r>
+      <w:r>
+        <w:t>red</w:t>
+      </w:r>
+      <w:r>
+        <w:t xml:space="preserve"> was</w:t>
+      </w:r>
+      <w:r>
+        <w:t xml:space="preserve"> termed “diffusive slowdown,” </w:t>
+      </w:r>
+      <w:r>
+        <w:t>in which</w:t>
       </w:r>
       <w:r>
         <w:t xml:space="preserve"> </w:t>
       </w:r>
       <w:r>
-        <w:t>cirrus clouds). The</w:t>
-      </w:r>
-      <w:r>
-        <w:t xml:space="preserve"> mechanism</w:t>
-      </w:r>
-      <w:r>
-        <w:t xml:space="preserve"> by which the latter occur</w:t>
-      </w:r>
-      <w:r>
-        <w:t>red</w:t>
-      </w:r>
-      <w:r>
-        <w:t xml:space="preserve"> was</w:t>
-      </w:r>
-      <w:r>
-        <w:t xml:space="preserve"> termed “diffusive slowdown,” </w:t>
-      </w:r>
-      <w:r>
-        <w:t>in which</w:t>
+        <w:t>excess</w:t>
+      </w:r>
+      <w:r>
+        <w:t xml:space="preserve"> deposition of water vapor </w:t>
+      </w:r>
+      <w:r>
+        <w:t>at facet corners is</w:t>
+      </w:r>
+      <w:r>
+        <w:t xml:space="preserve"> compensated by </w:t>
+      </w:r>
+      <w:r>
+        <w:t>a</w:t>
+      </w:r>
+      <w:r>
+        <w:t xml:space="preserve">n emergent </w:t>
+      </w:r>
+      <w:r>
+        <w:t xml:space="preserve">surface </w:t>
+      </w:r>
+      <w:r>
+        <w:t>morphology chang</w:t>
+      </w:r>
+      <w:r>
+        <w:t>e.</w:t>
       </w:r>
       <w:r>
         <w:t xml:space="preserve"> </w:t>
       </w:r>
-      <w:r>
-        <w:t>excess</w:t>
-      </w:r>
-      <w:r>
-        <w:t xml:space="preserve"> deposition of water vapor </w:t>
-      </w:r>
-      <w:r>
-        <w:t>at facet corners is</w:t>
-      </w:r>
-      <w:r>
-        <w:t xml:space="preserve"> compensated by </w:t>
-      </w:r>
-      <w:r>
-        <w:t>a</w:t>
-      </w:r>
-      <w:r>
-        <w:t xml:space="preserve">n emergent </w:t>
-      </w:r>
-      <w:r>
-        <w:t xml:space="preserve">surface </w:t>
-      </w:r>
-      <w:r>
-        <w:t>morphology chang</w:t>
-      </w:r>
-      <w:r>
-        <w:t>e.</w:t>
+    </w:p>
+    <w:p/>
+    <w:p>
+      <w:r>
+        <w:t>N2016</w:t>
       </w:r>
       <w:r>
         <w:t xml:space="preserve"> </w:t>
       </w:r>
-    </w:p>
-    <w:p/>
-    <w:p>
-      <w:r>
-        <w:t>N2016</w:t>
+      <w:r>
+        <w:t xml:space="preserve">suffered from </w:t>
+      </w:r>
+      <w:r>
+        <w:t>several limitations, however, of which the most important for our present purpose is that the time scale</w:t>
       </w:r>
       <w:r>
         <w:t xml:space="preserve"> </w:t>
       </w:r>
       <w:r>
-        <w:t xml:space="preserve">suffered from </w:t>
-      </w:r>
-      <w:r>
-        <w:t>several limitations, however, of which the most important for our present purpose is that the time scale</w:t>
+        <w:t>embedded in</w:t>
+      </w:r>
+      <w:r>
+        <w:t xml:space="preserve"> process</w:t>
       </w:r>
       <w:r>
         <w:t xml:space="preserve"> </w:t>
       </w:r>
       <w:r>
-        <w:t>embedded in</w:t>
-      </w:r>
-      <w:r>
-        <w:t xml:space="preserve"> process</w:t>
+        <w:t>(ii</w:t>
+      </w:r>
+      <w:r>
+        <w:t>i</w:t>
+      </w:r>
+      <w:r>
+        <w:t>)</w:t>
+      </w:r>
+      <w:r>
+        <w:t xml:space="preserve">, the </w:t>
+      </w:r>
+      <w:r>
+        <w:t>inter</w:t>
+      </w:r>
+      <w:r>
+        <w:t xml:space="preserve">conversion of quasi-liquid </w:t>
+      </w:r>
+      <w:r>
+        <w:t>and</w:t>
+      </w:r>
+      <w:r>
+        <w:t xml:space="preserve"> ice</w:t>
+      </w:r>
+      <w:r>
+        <w:t xml:space="preserve">, was fixed relative to </w:t>
+      </w:r>
+      <w:r>
+        <w:t>processes (</w:t>
+      </w:r>
+      <w:proofErr w:type="spellStart"/>
+      <w:r>
+        <w:t>i</w:t>
+      </w:r>
+      <w:proofErr w:type="spellEnd"/>
+      <w:r>
+        <w:t>) and (ii</w:t>
+      </w:r>
+      <w:r>
+        <w:t>);</w:t>
       </w:r>
       <w:r>
         <w:t xml:space="preserve"> </w:t>
       </w:r>
       <w:r>
-        <w:t>(ii</w:t>
-      </w:r>
-      <w:r>
         <w:t>i</w:t>
       </w:r>
       <w:r>
-        <w:t>)</w:t>
-      </w:r>
-      <w:r>
-        <w:t xml:space="preserve">, the </w:t>
-      </w:r>
-      <w:r>
-        <w:t>inter</w:t>
-      </w:r>
-      <w:r>
-        <w:t xml:space="preserve">conversion of quasi-liquid </w:t>
-      </w:r>
-      <w:r>
-        <w:t>and</w:t>
-      </w:r>
-      <w:r>
-        <w:t xml:space="preserve"> ice</w:t>
-      </w:r>
-      <w:r>
-        <w:t xml:space="preserve">, was fixed relative to </w:t>
-      </w:r>
-      <w:r>
-        <w:t>processes (</w:t>
-      </w:r>
-      <w:proofErr w:type="spellStart"/>
-      <w:r>
-        <w:t>i</w:t>
-      </w:r>
-      <w:proofErr w:type="spellEnd"/>
-      <w:r>
-        <w:t>) and (ii</w:t>
-      </w:r>
-      <w:r>
-        <w:t>);</w:t>
+        <w:t xml:space="preserve">n </w:t>
+      </w:r>
+      <w:r>
+        <w:t>real crystal facets,</w:t>
       </w:r>
       <w:r>
         <w:t xml:space="preserve"> </w:t>
       </w:r>
       <w:r>
-        <w:t>i</w:t>
-      </w:r>
-      <w:r>
-        <w:t xml:space="preserve">n </w:t>
-      </w:r>
-      <w:r>
-        <w:t>real crystal facets,</w:t>
-      </w:r>
-      <w:r>
-        <w:t xml:space="preserve"> </w:t>
-      </w:r>
-      <w:r>
-        <w:t>this interconversion</w:t>
-      </w:r>
-      <w:r>
-        <w:t xml:space="preserve"> </w:t>
-      </w:r>
-      <w:r>
-        <w:t>can be expected to act at a rate that is independent of those process, such as the</w:t>
-      </w:r>
-      <w:r>
-        <w:t xml:space="preserve"> </w:t>
-      </w:r>
-      <w:r>
-        <w:t xml:space="preserve">nature of the underlying </w:t>
-      </w:r>
-      <w:r>
-        <w:t>facet.</w:t>
+        <w:t>t</w:t>
+      </w:r>
+      <w:r>
+        <w:t>hese relative time scales may vary from facet to facet, or as a function of temperature</w:t>
+      </w:r>
+      <w:r>
+        <w:t>.</w:t>
       </w:r>
       <w:r>
         <w:t xml:space="preserve"> </w:t>
@@ -1553,9 +1629,9 @@
         <w:pStyle w:val="ListParagraph"/>
         <w:numPr>
           <w:ilvl w:val="0"/>
-          <w:numId w:val="3"/>
+          <w:numId w:val="8"/>
         </w:numPr>
-        <w:ind w:left="630"/>
+        <w:ind w:left="360"/>
         <w:rPr>
           <w:rFonts w:eastAsiaTheme="minorEastAsia"/>
         </w:rPr>
@@ -1644,9 +1720,9 @@
         <w:pStyle w:val="ListParagraph"/>
         <w:numPr>
           <w:ilvl w:val="0"/>
-          <w:numId w:val="3"/>
+          <w:numId w:val="8"/>
         </w:numPr>
-        <w:ind w:left="630"/>
+        <w:ind w:left="360"/>
         <w:rPr>
           <w:rFonts w:eastAsiaTheme="minorEastAsia"/>
         </w:rPr>
@@ -1723,9 +1799,9 @@
         <w:pStyle w:val="ListParagraph"/>
         <w:numPr>
           <w:ilvl w:val="0"/>
-          <w:numId w:val="3"/>
+          <w:numId w:val="8"/>
         </w:numPr>
-        <w:ind w:left="630"/>
+        <w:ind w:left="360"/>
         <w:rPr>
           <w:rFonts w:eastAsiaTheme="minorEastAsia"/>
         </w:rPr>
@@ -1862,9 +1938,9 @@
         <w:pStyle w:val="ListParagraph"/>
         <w:numPr>
           <w:ilvl w:val="0"/>
-          <w:numId w:val="3"/>
+          <w:numId w:val="8"/>
         </w:numPr>
-        <w:ind w:left="630"/>
+        <w:ind w:left="360"/>
         <w:rPr>
           <w:rFonts w:eastAsiaTheme="minorEastAsia"/>
         </w:rPr>
@@ -1964,15 +2040,16 @@
     </w:p>
     <w:p>
       <w:pPr>
-        <w:ind w:left="630"/>
-        <w:rPr>
-          <w:rFonts w:eastAsiaTheme="minorEastAsia"/>
-        </w:rPr>
-      </w:pPr>
-    </w:p>
-    <w:p>
-      <w:pPr>
-        <w:ind w:left="630"/>
+        <w:ind w:left="270"/>
+        <w:rPr>
+          <w:rFonts w:eastAsiaTheme="minorEastAsia"/>
+        </w:rPr>
+      </w:pPr>
+    </w:p>
+    <w:p>
+      <w:pPr>
+        <w:pStyle w:val="ListParagraph"/>
+        <w:ind w:left="360"/>
         <w:jc w:val="right"/>
         <w:rPr>
           <w:rFonts w:eastAsiaTheme="minorEastAsia"/>
@@ -2190,7 +2267,7 @@
     </w:p>
     <w:p>
       <w:pPr>
-        <w:ind w:left="630"/>
+        <w:ind w:left="270"/>
         <w:rPr>
           <w:rFonts w:eastAsiaTheme="minorEastAsia"/>
         </w:rPr>
@@ -2201,9 +2278,9 @@
         <w:pStyle w:val="ListParagraph"/>
         <w:numPr>
           <w:ilvl w:val="0"/>
-          <w:numId w:val="3"/>
+          <w:numId w:val="8"/>
         </w:numPr>
-        <w:ind w:left="630"/>
+        <w:ind w:left="360"/>
         <w:rPr>
           <w:rFonts w:eastAsiaTheme="minorEastAsia"/>
         </w:rPr>
@@ -2412,15 +2489,16 @@
     </w:p>
     <w:p>
       <w:pPr>
-        <w:ind w:left="630"/>
-        <w:rPr>
-          <w:rFonts w:eastAsiaTheme="minorEastAsia"/>
-        </w:rPr>
-      </w:pPr>
-    </w:p>
-    <w:p>
-      <w:pPr>
-        <w:ind w:left="630"/>
+        <w:ind w:left="270"/>
+        <w:rPr>
+          <w:rFonts w:eastAsiaTheme="minorEastAsia"/>
+        </w:rPr>
+      </w:pPr>
+    </w:p>
+    <w:p>
+      <w:pPr>
+        <w:pStyle w:val="ListParagraph"/>
+        <w:ind w:left="360"/>
         <w:jc w:val="right"/>
         <w:rPr>
           <w:rFonts w:eastAsiaTheme="minorEastAsia"/>
@@ -2778,6 +2856,12 @@
           <w:rFonts w:eastAsiaTheme="minorEastAsia"/>
         </w:rPr>
         <w:tab/>
+      </w:r>
+      <w:r>
+        <w:rPr>
+          <w:rFonts w:eastAsiaTheme="minorEastAsia"/>
+        </w:rPr>
+        <w:tab/>
         <w:t>(</w:t>
       </w:r>
       <w:r>
@@ -2795,14 +2879,20 @@
     </w:p>
     <w:p>
       <w:pPr>
-        <w:ind w:left="630"/>
-      </w:pPr>
-    </w:p>
-    <w:p>
-      <w:pPr>
-        <w:ind w:left="630"/>
-      </w:pPr>
-      <w:r>
+        <w:ind w:left="270"/>
+      </w:pPr>
+    </w:p>
+    <w:p>
+      <w:pPr>
+        <w:pStyle w:val="ListParagraph"/>
+        <w:numPr>
+          <w:ilvl w:val="0"/>
+          <w:numId w:val="8"/>
+        </w:numPr>
+        <w:ind w:left="360"/>
+      </w:pPr>
+      <w:r>
+        <w:lastRenderedPageBreak/>
         <w:t xml:space="preserve">If one takes the time derivative of Eq. (3), and assumes that </w:t>
       </w:r>
       <m:oMath>
@@ -2829,7 +2919,12 @@
         <w:t xml:space="preserve"> is small, the second term on the right-hand side of Eq. (1b) results.</w:t>
       </w:r>
     </w:p>
-    <w:p/>
+    <w:p>
+      <w:pPr>
+        <w:pStyle w:val="ListParagraph"/>
+        <w:ind w:left="360"/>
+      </w:pPr>
+    </w:p>
     <w:p>
       <w:pPr>
         <w:rPr>
@@ -2846,10 +2941,19 @@
         <w:t xml:space="preserve"> between the present model and N2016</w:t>
       </w:r>
       <w:r>
+        <w:t>,</w:t>
+      </w:r>
+      <w:r>
         <w:t xml:space="preserve"> </w:t>
       </w:r>
       <w:r>
-        <w:t xml:space="preserve">therefore </w:t>
+        <w:t>therefore</w:t>
+      </w:r>
+      <w:r>
+        <w:t>,</w:t>
+      </w:r>
+      <w:r>
+        <w:t xml:space="preserve"> </w:t>
       </w:r>
       <w:r>
         <w:t xml:space="preserve">lies in the treatment of </w:t>
@@ -2900,8 +3004,28 @@
         <w:rPr>
           <w:rFonts w:eastAsiaTheme="minorEastAsia"/>
         </w:rPr>
-        <w:t xml:space="preserve">. </w:t>
-      </w:r>
+        <w:t xml:space="preserve"> for the time evolution of the quasi-liquid layer.</w:t>
+      </w:r>
+      <w:r>
+        <w:rPr>
+          <w:rFonts w:eastAsiaTheme="minorEastAsia"/>
+        </w:rPr>
+        <w:t xml:space="preserve"> </w:t>
+      </w:r>
+    </w:p>
+    <w:p>
+      <w:pPr>
+        <w:rPr>
+          <w:rFonts w:eastAsiaTheme="minorEastAsia"/>
+        </w:rPr>
+      </w:pPr>
+    </w:p>
+    <w:p>
+      <w:pPr>
+        <w:rPr>
+          <w:rFonts w:eastAsiaTheme="minorEastAsia"/>
+        </w:rPr>
+      </w:pPr>
       <w:r>
         <w:rPr>
           <w:rFonts w:eastAsiaTheme="minorEastAsia"/>
@@ -3008,13 +3132,25 @@
         <w:rPr>
           <w:rFonts w:eastAsiaTheme="minorEastAsia"/>
         </w:rPr>
-        <w:t xml:space="preserve"> </w:t>
-      </w:r>
-      <w:r>
-        <w:rPr>
-          <w:rFonts w:eastAsiaTheme="minorEastAsia"/>
-        </w:rPr>
-        <w:t>would conform to the idea that</w:t>
+        <w:t xml:space="preserve">, for example, </w:t>
+      </w:r>
+      <w:r>
+        <w:rPr>
+          <w:rFonts w:eastAsiaTheme="minorEastAsia"/>
+        </w:rPr>
+        <w:t xml:space="preserve">would </w:t>
+      </w:r>
+      <w:r>
+        <w:rPr>
+          <w:rFonts w:eastAsiaTheme="minorEastAsia"/>
+        </w:rPr>
+        <w:t>represent</w:t>
+      </w:r>
+      <w:r>
+        <w:rPr>
+          <w:rFonts w:eastAsiaTheme="minorEastAsia"/>
+        </w:rPr>
+        <w:t xml:space="preserve"> the idea that</w:t>
       </w:r>
       <w:r>
         <w:rPr>
@@ -3078,7 +3214,13 @@
         <w:rPr>
           <w:rFonts w:eastAsiaTheme="minorEastAsia"/>
         </w:rPr>
-        <w:t>mean quasi-liquid/ice equilibration is fast compared to those processes</w:t>
+        <w:t>mean</w:t>
+      </w:r>
+      <w:r>
+        <w:rPr>
+          <w:rFonts w:eastAsiaTheme="minorEastAsia"/>
+        </w:rPr>
+        <w:t xml:space="preserve"> the opposite</w:t>
       </w:r>
       <w:r>
         <w:rPr>
@@ -3230,7 +3372,19 @@
         <w:rPr>
           <w:rFonts w:eastAsiaTheme="minorEastAsia"/>
         </w:rPr>
-        <w:t xml:space="preserve"> We return to this topic presently.</w:t>
+        <w:t xml:space="preserve"> We return to this topic </w:t>
+      </w:r>
+      <w:r>
+        <w:rPr>
+          <w:rFonts w:eastAsiaTheme="minorEastAsia"/>
+        </w:rPr>
+        <w:t>below</w:t>
+      </w:r>
+      <w:r>
+        <w:rPr>
+          <w:rFonts w:eastAsiaTheme="minorEastAsia"/>
+        </w:rPr>
+        <w:t>.</w:t>
       </w:r>
     </w:p>
     <w:p/>
@@ -3251,7 +3405,61 @@
           <w:b/>
           <w:bCs/>
         </w:rPr>
-        <w:t>The premise of this paper</w:t>
+        <w:t xml:space="preserve">Informing theory with SEM experiments </w:t>
+      </w:r>
+    </w:p>
+    <w:p>
+      <w:r>
+        <w:t xml:space="preserve">Also motivating a revised theory is the fact that new information is available from mesoscale experiments – specifically, </w:t>
+      </w:r>
+      <w:r>
+        <w:t xml:space="preserve">the ability to construct </w:t>
+      </w:r>
+      <w:r>
+        <w:t xml:space="preserve">quantitative surface morphology of hexagonal ice crystals grown </w:t>
+      </w:r>
+      <w:r>
+        <w:t>and imaged in the chamber of a scanning electron microscope.</w:t>
+      </w:r>
+      <w:r>
+        <w:t xml:space="preserve"> </w:t>
+      </w:r>
+      <w:r>
+        <w:t>We will refer to this process as “</w:t>
+      </w:r>
+      <w:r>
+        <w:t>SEM/</w:t>
+      </w:r>
+      <w:r>
+        <w:t xml:space="preserve">GNBF retrieval.” </w:t>
+      </w:r>
+    </w:p>
+    <w:p/>
+    <w:p>
+      <w:pPr>
+        <w:pStyle w:val="ListParagraph"/>
+        <w:numPr>
+          <w:ilvl w:val="0"/>
+          <w:numId w:val="5"/>
+        </w:numPr>
+        <w:rPr>
+          <w:b/>
+          <w:bCs/>
+        </w:rPr>
+      </w:pPr>
+      <w:r>
+        <w:rPr>
+          <w:b/>
+          <w:bCs/>
+        </w:rPr>
+        <w:t>Questions addressed in</w:t>
+      </w:r>
+      <w:r>
+        <w:rPr>
+          <w:b/>
+          <w:bCs/>
+        </w:rPr>
+        <w:t xml:space="preserve"> this paper</w:t>
       </w:r>
     </w:p>
     <w:p>
@@ -3270,16 +3478,16 @@
         <w:t xml:space="preserve">made </w:t>
       </w:r>
       <w:r>
-        <w:t>in a scanning electron microscope. Q</w:t>
+        <w:t>by SEM/GNBF retrieval of surfaces morphology of those ice crystals</w:t>
+      </w:r>
+      <w:r>
+        <w:t>. Q</w:t>
       </w:r>
       <w:r>
         <w:t xml:space="preserve">uestions we </w:t>
       </w:r>
       <w:r>
-        <w:t>hope to explore are</w:t>
-      </w:r>
-      <w:r>
-        <w:t>:</w:t>
+        <w:t>seek answers to include:</w:t>
       </w:r>
     </w:p>
     <w:p/>
@@ -3292,37 +3500,23 @@
         </w:numPr>
       </w:pPr>
       <w:r>
-        <w:t xml:space="preserve">Although faceted surfaces appear flat on a mesoscale, </w:t>
-      </w:r>
-      <w:r>
-        <w:t xml:space="preserve">SEM imagery </w:t>
-      </w:r>
-      <w:r>
-        <w:t xml:space="preserve">we present here </w:t>
-      </w:r>
-      <w:r>
-        <w:t>shows</w:t>
-      </w:r>
-      <w:r>
-        <w:t xml:space="preserve"> that </w:t>
-      </w:r>
-      <w:r>
-        <w:t>they</w:t>
-      </w:r>
-      <w:r>
-        <w:t xml:space="preserve"> are in fact slightly concave. </w:t>
-      </w:r>
-      <w:r>
-        <w:t xml:space="preserve">Is </w:t>
-      </w:r>
-      <w:r>
-        <w:t xml:space="preserve">that concavity </w:t>
-      </w:r>
-      <w:r>
-        <w:t>consistent with the model, and if so, what can we learn from it</w:t>
-      </w:r>
-      <w:r>
-        <w:t>?</w:t>
+        <w:rPr>
+          <w:i/>
+          <w:iCs/>
+        </w:rPr>
+        <w:t>Existence of faceted ablation</w:t>
+      </w:r>
+      <w:r>
+        <w:t xml:space="preserve">. </w:t>
+      </w:r>
+      <w:r>
+        <w:t>Is</w:t>
+      </w:r>
+      <w:r>
+        <w:t xml:space="preserve"> </w:t>
+      </w:r>
+      <w:r>
+        <w:t xml:space="preserve">there such a thing as faceted ablation, and if so, does the model support such a phenomenon? </w:t>
       </w:r>
     </w:p>
     <w:p>
@@ -3334,19 +3528,61 @@
         </w:numPr>
       </w:pPr>
       <w:r>
-        <w:t xml:space="preserve">Is </w:t>
-      </w:r>
-      <w:r>
-        <w:t xml:space="preserve">there </w:t>
-      </w:r>
-      <w:r>
-        <w:t>such a thing as faceted ablation</w:t>
-      </w:r>
-      <w:r>
-        <w:t>, and if so, does the model support such a phenomenon</w:t>
-      </w:r>
-      <w:r>
-        <w:t xml:space="preserve">? </w:t>
+        <w:rPr>
+          <w:i/>
+          <w:iCs/>
+        </w:rPr>
+        <w:t>C</w:t>
+      </w:r>
+      <w:r>
+        <w:rPr>
+          <w:i/>
+          <w:iCs/>
+        </w:rPr>
+        <w:t>oncavity</w:t>
+      </w:r>
+      <w:r>
+        <w:rPr>
+          <w:i/>
+          <w:iCs/>
+        </w:rPr>
+        <w:t xml:space="preserve"> and convexity</w:t>
+      </w:r>
+      <w:r>
+        <w:rPr>
+          <w:i/>
+          <w:iCs/>
+        </w:rPr>
+        <w:t xml:space="preserve"> of growing</w:t>
+      </w:r>
+      <w:r>
+        <w:rPr>
+          <w:i/>
+          <w:iCs/>
+        </w:rPr>
+        <w:t xml:space="preserve"> and ablating</w:t>
+      </w:r>
+      <w:r>
+        <w:rPr>
+          <w:i/>
+          <w:iCs/>
+        </w:rPr>
+        <w:t xml:space="preserve"> facets</w:t>
+      </w:r>
+      <w:r>
+        <w:t xml:space="preserve">. As we </w:t>
+      </w:r>
+      <w:r>
+        <w:t>show</w:t>
+      </w:r>
+      <w:r>
+        <w:t xml:space="preserve"> below, the model presented here predicts that faceted growing surfaces will be slightly convex, and faceted ablating surfaces will be slightly concave. Do these properties describe real ice </w:t>
+      </w:r>
+      <w:r>
+        <w:t>crystals?</w:t>
+      </w:r>
+      <w:r>
+        <w:t xml:space="preserve"> </w:t>
       </w:r>
     </w:p>
     <w:p>
@@ -3358,55 +3594,53 @@
         </w:numPr>
       </w:pPr>
       <w:r>
-        <w:t xml:space="preserve">A key </w:t>
-      </w:r>
-      <w:r>
-        <w:t xml:space="preserve">observed </w:t>
-      </w:r>
-      <w:r>
-        <w:t>property of ice crystal</w:t>
-      </w:r>
-      <w:r>
-        <w:t>s</w:t>
-      </w:r>
-      <w:r>
-        <w:t xml:space="preserve"> is the </w:t>
-      </w:r>
-      <w:r>
-        <w:t xml:space="preserve">onset of </w:t>
-      </w:r>
-      <w:r>
-        <w:t xml:space="preserve">differential growth rates of </w:t>
-      </w:r>
-      <w:r>
-        <w:t xml:space="preserve">different </w:t>
-      </w:r>
-      <w:r>
-        <w:t>facets</w:t>
+        <w:rPr>
+          <w:i/>
+          <w:iCs/>
+        </w:rPr>
+        <w:t>Dependence of surface morphology on supersaturatio</w:t>
+      </w:r>
+      <w:r>
+        <w:rPr>
+          <w:i/>
+          <w:iCs/>
+        </w:rPr>
+        <w:t>n, diffusion coefficient, a</w:t>
+      </w:r>
+      <w:r>
+        <w:rPr>
+          <w:i/>
+          <w:iCs/>
+        </w:rPr>
+        <w:t>n</w:t>
+      </w:r>
+      <w:r>
+        <w:rPr>
+          <w:i/>
+          <w:iCs/>
+        </w:rPr>
+        <w:t>d other parameters.</w:t>
       </w:r>
       <w:r>
         <w:t xml:space="preserve"> </w:t>
       </w:r>
       <w:r>
-        <w:t xml:space="preserve">– specifically prismatic and </w:t>
-      </w:r>
-      <w:r>
-        <w:t xml:space="preserve">basal </w:t>
-      </w:r>
-      <w:r>
-        <w:t xml:space="preserve">facets – </w:t>
-      </w:r>
-      <w:r>
-        <w:t>as a function of temperature</w:t>
-      </w:r>
-      <w:r>
-        <w:t xml:space="preserve"> and humidity</w:t>
-      </w:r>
-      <w:r>
-        <w:t xml:space="preserve">. Those differential growth rates, in turn, </w:t>
-      </w:r>
-      <w:r>
-        <w:t>lead to atmospherically relevant geometries, such as plates and columns. What governs those differential growth rates?</w:t>
+        <w:t xml:space="preserve">Is it possible to make general statements about how </w:t>
+      </w:r>
+      <w:r>
+        <w:t>surface morphology</w:t>
+      </w:r>
+      <w:r>
+        <w:t xml:space="preserve"> varies as a function of</w:t>
+      </w:r>
+      <w:r>
+        <w:t xml:space="preserve"> </w:t>
+      </w:r>
+      <w:r>
+        <w:t>these parameters</w:t>
+      </w:r>
+      <w:r>
+        <w:t>?</w:t>
       </w:r>
     </w:p>
     <w:p>
@@ -3418,13 +3652,56 @@
         </w:numPr>
       </w:pPr>
       <w:r>
-        <w:t>What governs the transition of a faceted hexagonal ice crystal to dendritic forms characterizing</w:t>
+        <w:rPr>
+          <w:i/>
+          <w:iCs/>
+        </w:rPr>
+        <w:t>Resilience</w:t>
+      </w:r>
+      <w:r>
+        <w:t xml:space="preserve">. </w:t>
+      </w:r>
+      <w:r>
+        <w:t>SEM observations show that faceting is resilient in the sense that</w:t>
+      </w:r>
+      <w:r>
+        <w:t xml:space="preserve"> a crystal</w:t>
+      </w:r>
+      <w:r>
+        <w:t xml:space="preserve"> with rough surface </w:t>
+      </w:r>
+      <w:r>
+        <w:t>morphology</w:t>
+      </w:r>
+      <w:r>
+        <w:t xml:space="preserve"> can be</w:t>
+      </w:r>
+      <w:r>
+        <w:t xml:space="preserve"> restor</w:t>
+      </w:r>
+      <w:r>
+        <w:t>ed</w:t>
       </w:r>
       <w:r>
         <w:t xml:space="preserve"> </w:t>
       </w:r>
       <w:r>
-        <w:t xml:space="preserve">snowflakes? </w:t>
+        <w:t>to</w:t>
+      </w:r>
+      <w:r>
+        <w:t xml:space="preserve"> smooth </w:t>
+      </w:r>
+      <w:r>
+        <w:t>morphology</w:t>
+      </w:r>
+      <w:r>
+        <w:t xml:space="preserve"> when exposed to highly supersaturated conditions. Is the model similarly</w:t>
+      </w:r>
+      <w:r>
+        <w:t xml:space="preserve"> </w:t>
+      </w:r>
+      <w:r>
+        <w:t>resilient?</w:t>
       </w:r>
     </w:p>
     <w:p>
@@ -3436,7 +3713,31 @@
         </w:numPr>
       </w:pPr>
       <w:r>
-        <w:t>What governs the onset of facet roughness? More specifically, is</w:t>
+        <w:rPr>
+          <w:i/>
+          <w:iCs/>
+        </w:rPr>
+        <w:t xml:space="preserve">What </w:t>
+      </w:r>
+      <w:r>
+        <w:rPr>
+          <w:i/>
+          <w:iCs/>
+        </w:rPr>
+        <w:t>about facet</w:t>
+      </w:r>
+      <w:r>
+        <w:rPr>
+          <w:i/>
+          <w:iCs/>
+        </w:rPr>
+        <w:t xml:space="preserve"> roughness</w:t>
+      </w:r>
+      <w:r>
+        <w:t xml:space="preserve">? </w:t>
+      </w:r>
+      <w:r>
+        <w:t>Is</w:t>
       </w:r>
       <w:r>
         <w:t xml:space="preserve"> there a difference between the </w:t>
@@ -3448,7 +3749,19 @@
         <w:t xml:space="preserve"> that appears under supersaturated conditions, vs subsaturated conditions</w:t>
       </w:r>
       <w:r>
-        <w:t xml:space="preserve">, and if so, what does the model tell us about that difference? </w:t>
+        <w:t xml:space="preserve">, and if so, does the model </w:t>
+      </w:r>
+      <w:r>
+        <w:t>help</w:t>
+      </w:r>
+      <w:r>
+        <w:t xml:space="preserve"> us </w:t>
+      </w:r>
+      <w:r>
+        <w:t>understand</w:t>
+      </w:r>
+      <w:r>
+        <w:t xml:space="preserve"> that difference? </w:t>
       </w:r>
     </w:p>
     <w:p/>
@@ -3485,10 +3798,118 @@
         <w:t>.</w:t>
       </w:r>
       <w:r>
-        <w:t xml:space="preserve"> Surface morphology extraction using the GNBF formalism.</w:t>
+        <w:t xml:space="preserve"> Surface morphology extraction using the GNBF formalism</w:t>
+      </w:r>
+      <w:r>
+        <w:t xml:space="preserve"> …</w:t>
       </w:r>
     </w:p>
     <w:p/>
+    <w:p>
+      <w:r>
+        <w:t>Figure 2 displays supersaturation profiles …</w:t>
+      </w:r>
+    </w:p>
+    <w:p>
+      <w:pPr>
+        <w:keepNext/>
+        <w:keepLines/>
+      </w:pPr>
+    </w:p>
+    <w:tbl>
+      <w:tblPr>
+        <w:tblStyle w:val="TableGrid"/>
+        <w:tblW w:w="0" w:type="auto"/>
+        <w:tblBorders>
+          <w:top w:val="none" w:sz="0" w:space="0" w:color="auto"/>
+          <w:left w:val="none" w:sz="0" w:space="0" w:color="auto"/>
+          <w:bottom w:val="none" w:sz="0" w:space="0" w:color="auto"/>
+          <w:right w:val="none" w:sz="0" w:space="0" w:color="auto"/>
+          <w:insideH w:val="none" w:sz="0" w:space="0" w:color="auto"/>
+          <w:insideV w:val="none" w:sz="0" w:space="0" w:color="auto"/>
+        </w:tblBorders>
+        <w:tblLook w:val="04A0" w:firstRow="1" w:lastRow="0" w:firstColumn="1" w:lastColumn="0" w:noHBand="0" w:noVBand="1"/>
+      </w:tblPr>
+      <w:tblGrid>
+        <w:gridCol w:w="5876"/>
+      </w:tblGrid>
+      <w:tr>
+        <w:tc>
+          <w:tcPr>
+            <w:tcW w:w="0" w:type="auto"/>
+          </w:tcPr>
+          <w:p>
+            <w:pPr>
+              <w:keepNext/>
+              <w:keepLines/>
+            </w:pPr>
+            <w:r>
+              <w:rPr>
+                <w:noProof/>
+              </w:rPr>
+              <w:drawing>
+                <wp:inline distT="0" distB="0" distL="0" distR="0" wp14:anchorId="76C7D582" wp14:editId="6B56CEDD">
+                  <wp:extent cx="3591499" cy="4335978"/>
+                  <wp:effectExtent l="0" t="0" r="3175" b="0"/>
+                  <wp:docPr id="2052370973" name="Picture 1"/>
+                  <wp:cNvGraphicFramePr>
+                    <a:graphicFrameLocks xmlns:a="http://schemas.openxmlformats.org/drawingml/2006/main" noChangeAspect="1"/>
+                  </wp:cNvGraphicFramePr>
+                  <a:graphic xmlns:a="http://schemas.openxmlformats.org/drawingml/2006/main">
+                    <a:graphicData uri="http://schemas.openxmlformats.org/drawingml/2006/picture">
+                      <pic:pic xmlns:pic="http://schemas.openxmlformats.org/drawingml/2006/picture">
+                        <pic:nvPicPr>
+                          <pic:cNvPr id="2052370973" name=""/>
+                          <pic:cNvPicPr/>
+                        </pic:nvPicPr>
+                        <pic:blipFill>
+                          <a:blip r:embed="rId8"/>
+                          <a:stretch>
+                            <a:fillRect/>
+                          </a:stretch>
+                        </pic:blipFill>
+                        <pic:spPr>
+                          <a:xfrm>
+                            <a:off x="0" y="0"/>
+                            <a:ext cx="3601804" cy="4348419"/>
+                          </a:xfrm>
+                          <a:prstGeom prst="rect">
+                            <a:avLst/>
+                          </a:prstGeom>
+                        </pic:spPr>
+                      </pic:pic>
+                    </a:graphicData>
+                  </a:graphic>
+                </wp:inline>
+              </w:drawing>
+            </w:r>
+          </w:p>
+        </w:tc>
+      </w:tr>
+      <w:tr>
+        <w:tc>
+          <w:tcPr>
+            <w:tcW w:w="0" w:type="auto"/>
+          </w:tcPr>
+          <w:p>
+            <w:pPr>
+              <w:keepNext/>
+              <w:keepLines/>
+            </w:pPr>
+            <w:r>
+              <w:rPr>
+                <w:b/>
+                <w:bCs/>
+              </w:rPr>
+              <w:t>Figure 2</w:t>
+            </w:r>
+            <w:r>
+              <w:t>. Supersaturation and subsaturation profiles.</w:t>
+            </w:r>
+          </w:p>
+        </w:tc>
+      </w:tr>
+    </w:tbl>
     <w:p>
       <w:pPr>
         <w:rPr>
@@ -3496,13 +3917,6 @@
           <w:bCs/>
         </w:rPr>
       </w:pPr>
-      <w:r>
-        <w:rPr>
-          <w:b/>
-          <w:bCs/>
-        </w:rPr>
-        <w:br w:type="page"/>
-      </w:r>
     </w:p>
     <w:p>
       <w:pPr>
@@ -3521,14 +3935,60 @@
           <w:b/>
           <w:bCs/>
         </w:rPr>
-        <w:lastRenderedPageBreak/>
         <w:t>Results</w:t>
       </w:r>
     </w:p>
-    <w:p/>
-    <w:p>
-      <w:r>
-        <w:t xml:space="preserve">Figure 2 shows a modeled ice crystal surface under ablating (left) and growing (right) conditions. Focusing first on the ablation scenario, we see that the facet achieves a steady-state profile </w:t>
+    <w:p>
+      <w:pPr>
+        <w:pStyle w:val="ListParagraph"/>
+        <w:ind w:left="360"/>
+        <w:rPr>
+          <w:b/>
+          <w:bCs/>
+        </w:rPr>
+      </w:pPr>
+    </w:p>
+    <w:p>
+      <w:pPr>
+        <w:rPr>
+          <w:i/>
+          <w:iCs/>
+        </w:rPr>
+      </w:pPr>
+      <w:r>
+        <w:rPr>
+          <w:i/>
+          <w:iCs/>
+        </w:rPr>
+        <w:t>I. Existence of f</w:t>
+      </w:r>
+      <w:r>
+        <w:rPr>
+          <w:i/>
+          <w:iCs/>
+        </w:rPr>
+        <w:t>aceted ablatio</w:t>
+      </w:r>
+      <w:r>
+        <w:rPr>
+          <w:i/>
+          <w:iCs/>
+        </w:rPr>
+        <w:t>n</w:t>
+      </w:r>
+    </w:p>
+    <w:p>
+      <w:r>
+        <w:t>Figure</w:t>
+      </w:r>
+      <w:r>
+        <w:t xml:space="preserve"> </w:t>
+      </w:r>
+      <w:r>
+        <w:t>3</w:t>
+      </w:r>
+      <w:r>
+        <w:t xml:space="preserve"> shows a modeled ice crystal surface under ablating (left) and growing (right) conditions. Focusing first on the ablation scenario, we see that the facet achieves a steady-state profile </w:t>
       </w:r>
       <w:r>
         <w:rPr>
@@ -3551,10 +4011,22 @@
         <w:rPr>
           <w:rFonts w:eastAsiaTheme="minorEastAsia"/>
         </w:rPr>
-        <w:t>. The facet center of the crystal is about three molecular layers thicker than at facet boundaries</w:t>
-      </w:r>
-      <w:r>
-        <w:t xml:space="preserve">. Turning to the growth scenario on the right, we see that the facet achieves steady state about twice as quickly, with </w:t>
+        <w:t>. The center of the crystal is about three molecular layers thicker than at facet boundaries</w:t>
+      </w:r>
+      <w:r>
+        <w:t xml:space="preserve">. Turning to the growth scenario on the right, we see that the facet </w:t>
+      </w:r>
+      <w:r>
+        <w:t xml:space="preserve">also </w:t>
+      </w:r>
+      <w:r>
+        <w:t>achieves steady state</w:t>
+      </w:r>
+      <w:r>
+        <w:t xml:space="preserve">, </w:t>
+      </w:r>
+      <w:r>
+        <w:t xml:space="preserve">with </w:t>
       </w:r>
       <w:r>
         <w:rPr>
@@ -3575,6 +4047,7 @@
         <w:rPr>
           <w:noProof/>
         </w:rPr>
+        <w:lastRenderedPageBreak/>
         <w:drawing>
           <wp:inline distT="0" distB="0" distL="0" distR="0" wp14:anchorId="710EA2CD" wp14:editId="59889466">
             <wp:extent cx="2876365" cy="2160039"/>
@@ -3593,7 +4066,7 @@
                     </pic:cNvPicPr>
                   </pic:nvPicPr>
                   <pic:blipFill>
-                    <a:blip r:embed="rId8" cstate="print">
+                    <a:blip r:embed="rId9" cstate="print">
                       <a:extLst>
                         <a:ext uri="{28A0092B-C50C-407E-A947-70E740481C1C}">
                           <a14:useLocalDpi xmlns:a14="http://schemas.microsoft.com/office/drawing/2010/main" val="0"/>
@@ -3646,7 +4119,7 @@
                     </pic:cNvPicPr>
                   </pic:nvPicPr>
                   <pic:blipFill>
-                    <a:blip r:embed="rId9" cstate="print">
+                    <a:blip r:embed="rId10" cstate="print">
                       <a:extLst>
                         <a:ext uri="{28A0092B-C50C-407E-A947-70E740481C1C}">
                           <a14:useLocalDpi xmlns:a14="http://schemas.microsoft.com/office/drawing/2010/main" val="0"/>
@@ -3699,7 +4172,7 @@
                     </pic:cNvPicPr>
                   </pic:nvPicPr>
                   <pic:blipFill>
-                    <a:blip r:embed="rId10" cstate="print">
+                    <a:blip r:embed="rId11" cstate="print">
                       <a:extLst>
                         <a:ext uri="{28A0092B-C50C-407E-A947-70E740481C1C}">
                           <a14:useLocalDpi xmlns:a14="http://schemas.microsoft.com/office/drawing/2010/main" val="0"/>
@@ -3752,7 +4225,7 @@
                     </pic:cNvPicPr>
                   </pic:nvPicPr>
                   <pic:blipFill>
-                    <a:blip r:embed="rId11" cstate="print">
+                    <a:blip r:embed="rId12" cstate="print">
                       <a:extLst>
                         <a:ext uri="{28A0092B-C50C-407E-A947-70E740481C1C}">
                           <a14:useLocalDpi xmlns:a14="http://schemas.microsoft.com/office/drawing/2010/main" val="0"/>
@@ -3814,7 +4287,7 @@
           <w:b/>
           <w:bCs/>
         </w:rPr>
-        <w:t>2</w:t>
+        <w:t>3</w:t>
       </w:r>
       <w:r>
         <w:t xml:space="preserve">. </w:t>
@@ -3849,20 +4322,44 @@
     </w:p>
     <w:p/>
     <w:p>
-      <w:pPr>
-        <w:keepNext/>
-        <w:rPr>
-          <w:rFonts w:eastAsiaTheme="minorEastAsia"/>
-        </w:rPr>
-      </w:pPr>
-      <w:r>
-        <w:t xml:space="preserve">Figure 2 predicts </w:t>
-      </w:r>
-      <w:r>
-        <w:t>a slight concavity</w:t>
-      </w:r>
-      <w:r>
-        <w:t xml:space="preserve"> in facets during faceted growth and ablation</w:t>
+      <w:r>
+        <w:t xml:space="preserve">Figure </w:t>
+      </w:r>
+      <w:r>
+        <w:t>4</w:t>
+      </w:r>
+      <w:r>
+        <w:t xml:space="preserve"> </w:t>
+      </w:r>
+      <w:r>
+        <w:t>displays</w:t>
+      </w:r>
+      <w:r>
+        <w:t xml:space="preserve"> SEM </w:t>
+      </w:r>
+      <w:r>
+        <w:t xml:space="preserve">images </w:t>
+      </w:r>
+      <w:r>
+        <w:t xml:space="preserve">of an ice crystal under ablating </w:t>
+      </w:r>
+      <w:r>
+        <w:t>and</w:t>
+      </w:r>
+      <w:r>
+        <w:t xml:space="preserve"> growing conditions. </w:t>
+      </w:r>
+      <w:r>
+        <w:t>S</w:t>
+      </w:r>
+      <w:r>
+        <w:t xml:space="preserve">ince the ablating crystal retains its faceted structure, we can conclude that faceted ablation </w:t>
+      </w:r>
+      <w:r>
+        <w:t>does indeed</w:t>
+      </w:r>
+      <w:r>
+        <w:t xml:space="preserve"> occur</w:t>
       </w:r>
       <w:r>
         <w:t>.</w:t>
@@ -3871,19 +4368,40 @@
         <w:t xml:space="preserve"> </w:t>
       </w:r>
       <w:r>
-        <w:t xml:space="preserve">Is this concavity </w:t>
-      </w:r>
-      <w:r>
-        <w:t>observable in scanning electron images of growing facets</w:t>
-      </w:r>
-      <w:r>
-        <w:t>?</w:t>
-      </w:r>
-      <w:r>
-        <w:t xml:space="preserve"> Experimental results supporting this notion are shown in Fig. 3, an SEM image of a growing crystal in which the surface of the basal facet </w:t>
-      </w:r>
-      <w:r>
-        <w:t>has been retrieved by GNBF.</w:t>
+        <w:t xml:space="preserve">The figure shows, moreover, that faceted ablation occurs even when the surface is rough (e.g., </w:t>
+      </w:r>
+      <w:r>
+        <w:t xml:space="preserve">the </w:t>
+      </w:r>
+      <w:r>
+        <w:t>prismatic facets</w:t>
+      </w:r>
+      <w:r>
+        <w:t xml:space="preserve"> in the figure</w:t>
+      </w:r>
+      <w:r>
+        <w:t>) as well as when the surface is smooth (basal facet).</w:t>
+      </w:r>
+      <w:r>
+        <w:t xml:space="preserve"> </w:t>
+      </w:r>
+    </w:p>
+    <w:p/>
+    <w:p>
+      <w:r>
+        <w:t xml:space="preserve">In fact, we observe </w:t>
+      </w:r>
+      <w:r>
+        <w:t xml:space="preserve">faceted ablation </w:t>
+      </w:r>
+      <w:r>
+        <w:t xml:space="preserve">quite </w:t>
+      </w:r>
+      <w:r>
+        <w:t>frequently</w:t>
+      </w:r>
+      <w:r>
+        <w:t xml:space="preserve"> in SEM images of ablating ice crystals.</w:t>
       </w:r>
     </w:p>
     <w:p/>
@@ -3891,6 +4409,260 @@
       <w:pPr>
         <w:keepNext/>
         <w:jc w:val="center"/>
+        <w:rPr>
+          <w:rFonts w:eastAsiaTheme="minorEastAsia"/>
+        </w:rPr>
+      </w:pPr>
+      <w:r>
+        <w:rPr>
+          <w:rFonts w:eastAsiaTheme="minorEastAsia"/>
+          <w:noProof/>
+        </w:rPr>
+        <w:lastRenderedPageBreak/>
+        <w:drawing>
+          <wp:inline distT="0" distB="0" distL="0" distR="0" wp14:anchorId="1B5169EE" wp14:editId="1D599C7D">
+            <wp:extent cx="2864725" cy="2232095"/>
+            <wp:effectExtent l="0" t="0" r="5715" b="3175"/>
+            <wp:docPr id="173" name="Google Shape;173;p14"/>
+            <wp:cNvGraphicFramePr/>
+            <a:graphic xmlns:a="http://schemas.openxmlformats.org/drawingml/2006/main">
+              <a:graphicData uri="http://schemas.openxmlformats.org/drawingml/2006/picture">
+                <pic:pic xmlns:pic="http://schemas.openxmlformats.org/drawingml/2006/picture">
+                  <pic:nvPicPr>
+                    <pic:cNvPr id="173" name="Google Shape;173;p14"/>
+                    <pic:cNvPicPr preferRelativeResize="0"/>
+                  </pic:nvPicPr>
+                  <pic:blipFill rotWithShape="1">
+                    <a:blip r:embed="rId13">
+                      <a:alphaModFix/>
+                    </a:blip>
+                    <a:srcRect/>
+                    <a:stretch/>
+                  </pic:blipFill>
+                  <pic:spPr>
+                    <a:xfrm>
+                      <a:off x="0" y="0"/>
+                      <a:ext cx="2864725" cy="2232095"/>
+                    </a:xfrm>
+                    <a:prstGeom prst="rect">
+                      <a:avLst/>
+                    </a:prstGeom>
+                    <a:noFill/>
+                    <a:ln>
+                      <a:noFill/>
+                    </a:ln>
+                  </pic:spPr>
+                </pic:pic>
+              </a:graphicData>
+            </a:graphic>
+          </wp:inline>
+        </w:drawing>
+      </w:r>
+      <w:r>
+        <w:rPr>
+          <w:rFonts w:eastAsiaTheme="minorEastAsia"/>
+          <w:noProof/>
+        </w:rPr>
+        <w:drawing>
+          <wp:inline distT="0" distB="0" distL="0" distR="0" wp14:anchorId="11D536C3" wp14:editId="3BA29807">
+            <wp:extent cx="2864714" cy="2232077"/>
+            <wp:effectExtent l="0" t="0" r="5715" b="3175"/>
+            <wp:docPr id="158" name="Google Shape;158;p14"/>
+            <wp:cNvGraphicFramePr/>
+            <a:graphic xmlns:a="http://schemas.openxmlformats.org/drawingml/2006/main">
+              <a:graphicData uri="http://schemas.openxmlformats.org/drawingml/2006/picture">
+                <pic:pic xmlns:pic="http://schemas.openxmlformats.org/drawingml/2006/picture">
+                  <pic:nvPicPr>
+                    <pic:cNvPr id="158" name="Google Shape;158;p14"/>
+                    <pic:cNvPicPr preferRelativeResize="0"/>
+                  </pic:nvPicPr>
+                  <pic:blipFill rotWithShape="1">
+                    <a:blip r:embed="rId14">
+                      <a:alphaModFix/>
+                    </a:blip>
+                    <a:srcRect/>
+                    <a:stretch/>
+                  </pic:blipFill>
+                  <pic:spPr>
+                    <a:xfrm>
+                      <a:off x="0" y="0"/>
+                      <a:ext cx="2864714" cy="2232077"/>
+                    </a:xfrm>
+                    <a:prstGeom prst="rect">
+                      <a:avLst/>
+                    </a:prstGeom>
+                    <a:noFill/>
+                    <a:ln>
+                      <a:noFill/>
+                    </a:ln>
+                  </pic:spPr>
+                </pic:pic>
+              </a:graphicData>
+            </a:graphic>
+          </wp:inline>
+        </w:drawing>
+      </w:r>
+    </w:p>
+    <w:p>
+      <w:pPr>
+        <w:keepNext/>
+      </w:pPr>
+      <w:r>
+        <w:rPr>
+          <w:b/>
+          <w:bCs/>
+        </w:rPr>
+        <w:t>Fig</w:t>
+      </w:r>
+      <w:r>
+        <w:rPr>
+          <w:b/>
+          <w:bCs/>
+        </w:rPr>
+        <w:t>ure</w:t>
+      </w:r>
+      <w:r>
+        <w:rPr>
+          <w:b/>
+          <w:bCs/>
+        </w:rPr>
+        <w:t xml:space="preserve"> </w:t>
+      </w:r>
+      <w:r>
+        <w:rPr>
+          <w:b/>
+          <w:bCs/>
+        </w:rPr>
+        <w:t>4</w:t>
+      </w:r>
+      <w:r>
+        <w:t xml:space="preserve">. An ice crystal under ablating (left) and growing (right) conditions. </w:t>
+      </w:r>
+    </w:p>
+    <w:p/>
+    <w:p>
+      <w:pPr>
+        <w:keepNext/>
+      </w:pPr>
+      <w:r>
+        <w:rPr>
+          <w:i/>
+          <w:iCs/>
+        </w:rPr>
+        <w:t xml:space="preserve">II. </w:t>
+      </w:r>
+      <w:r>
+        <w:rPr>
+          <w:i/>
+          <w:iCs/>
+        </w:rPr>
+        <w:t>C</w:t>
+      </w:r>
+      <w:r>
+        <w:rPr>
+          <w:i/>
+          <w:iCs/>
+        </w:rPr>
+        <w:t>oncavity</w:t>
+      </w:r>
+      <w:r>
+        <w:rPr>
+          <w:i/>
+          <w:iCs/>
+        </w:rPr>
+        <w:t xml:space="preserve"> and convexity</w:t>
+      </w:r>
+    </w:p>
+    <w:p>
+      <w:pPr>
+        <w:keepNext/>
+        <w:rPr>
+          <w:rFonts w:eastAsiaTheme="minorEastAsia"/>
+        </w:rPr>
+      </w:pPr>
+      <w:r>
+        <w:t>Returning to F</w:t>
+      </w:r>
+      <w:r>
+        <w:t>ig</w:t>
+      </w:r>
+      <w:r>
+        <w:t>.</w:t>
+      </w:r>
+      <w:r>
+        <w:t xml:space="preserve"> </w:t>
+      </w:r>
+      <w:r>
+        <w:t>3</w:t>
+      </w:r>
+      <w:r>
+        <w:t>, we see that another prediction of the model is</w:t>
+      </w:r>
+      <w:r>
+        <w:t xml:space="preserve"> </w:t>
+      </w:r>
+      <w:r>
+        <w:t>a slight concavity in facets during faceted growth</w:t>
+      </w:r>
+      <w:r>
+        <w:t xml:space="preserve">, and a slight convexity during </w:t>
+      </w:r>
+      <w:r>
+        <w:t xml:space="preserve">faceted </w:t>
+      </w:r>
+      <w:r>
+        <w:t>ablation</w:t>
+      </w:r>
+      <w:r>
+        <w:t>.</w:t>
+      </w:r>
+      <w:r>
+        <w:t xml:space="preserve"> </w:t>
+      </w:r>
+      <w:r>
+        <w:t xml:space="preserve">Are these predictions supported by observations? </w:t>
+      </w:r>
+      <w:r>
+        <w:t xml:space="preserve">A relevant </w:t>
+      </w:r>
+      <w:r>
+        <w:t>SEM image of a growing crystal</w:t>
+      </w:r>
+      <w:r>
+        <w:t xml:space="preserve">, and </w:t>
+      </w:r>
+      <w:r>
+        <w:t xml:space="preserve">GNBF </w:t>
+      </w:r>
+      <w:r>
+        <w:t>reconstruction of a portion of its basal facet,</w:t>
+      </w:r>
+      <w:r>
+        <w:t xml:space="preserve"> </w:t>
+      </w:r>
+      <w:r>
+        <w:t xml:space="preserve">are shown in Fig. 5. </w:t>
+      </w:r>
+      <w:r>
+        <w:t>Thus,</w:t>
+      </w:r>
+      <w:r>
+        <w:t xml:space="preserve"> </w:t>
+      </w:r>
+      <w:r>
+        <w:t>observations</w:t>
+      </w:r>
+      <w:r>
+        <w:t xml:space="preserve"> support </w:t>
+      </w:r>
+      <w:r>
+        <w:t>the prediction of concavity … although it’s more concave that just the half-dozen molecular layers shown in Fig. 3.</w:t>
+      </w:r>
+    </w:p>
+    <w:p/>
+    <w:p>
+      <w:pPr>
+        <w:keepNext/>
       </w:pPr>
     </w:p>
     <w:p/>
@@ -3923,7 +4695,9 @@
               <w:jc w:val="center"/>
             </w:pPr>
             <w:r>
-              <w:lastRenderedPageBreak/>
+              <w:rPr>
+                <w:noProof/>
+              </w:rPr>
               <w:drawing>
                 <wp:inline distT="0" distB="0" distL="0" distR="0" wp14:anchorId="6CFA3737" wp14:editId="562525B3">
                   <wp:extent cx="3040655" cy="1943621"/>
@@ -3940,7 +4714,7 @@
                           <pic:cNvPicPr/>
                         </pic:nvPicPr>
                         <pic:blipFill rotWithShape="1">
-                          <a:blip r:embed="rId12"/>
+                          <a:blip r:embed="rId15"/>
                           <a:srcRect t="42768"/>
                           <a:stretch/>
                         </pic:blipFill>
@@ -3991,6 +4765,9 @@
               <w:jc w:val="center"/>
             </w:pPr>
             <w:r>
+              <w:rPr>
+                <w:noProof/>
+              </w:rPr>
               <w:drawing>
                 <wp:inline distT="0" distB="0" distL="0" distR="0" wp14:anchorId="44A9E895" wp14:editId="454C7F69">
                   <wp:extent cx="2654244" cy="1012825"/>
@@ -4007,7 +4784,7 @@
                           <pic:cNvPicPr/>
                         </pic:nvPicPr>
                         <pic:blipFill rotWithShape="1">
-                          <a:blip r:embed="rId12"/>
+                          <a:blip r:embed="rId15"/>
                           <a:srcRect l="7888" t="4036" b="64493"/>
                           <a:stretch/>
                         </pic:blipFill>
@@ -4073,7 +4850,7 @@
                 <w:b/>
                 <w:bCs/>
               </w:rPr>
-              <w:t>3</w:t>
+              <w:t>5</w:t>
             </w:r>
             <w:r>
               <w:t>. SEM image of a growing crystal (left) with its basal surface retrieved (right)</w:t>
@@ -4083,22 +4860,51 @@
       </w:tr>
     </w:tbl>
     <w:p/>
-    <w:p/>
-    <w:p>
-      <w:r>
-        <w:t>A useful metric for describing steady</w:t>
-      </w:r>
-      <w:r>
-        <w:t xml:space="preserve"> </w:t>
-      </w:r>
-      <w:r>
-        <w:t>state</w:t>
-      </w:r>
-      <w:r>
-        <w:t xml:space="preserve"> profiles</w:t>
-      </w:r>
-      <w:r>
-        <w:t xml:space="preserve"> such as those appearing in Fig. 2 is the horizontal distance between successive molecular layers. We define a mean value of that distance as </w:t>
+    <w:p>
+      <w:pPr>
+        <w:rPr>
+          <w:i/>
+          <w:iCs/>
+        </w:rPr>
+      </w:pPr>
+      <w:r>
+        <w:rPr>
+          <w:i/>
+          <w:iCs/>
+        </w:rPr>
+        <w:t xml:space="preserve">III. </w:t>
+      </w:r>
+      <w:r>
+        <w:rPr>
+          <w:i/>
+          <w:iCs/>
+        </w:rPr>
+        <w:t xml:space="preserve">Dependence of surface morphology on </w:t>
+      </w:r>
+      <w:r>
+        <w:rPr>
+          <w:i/>
+          <w:iCs/>
+        </w:rPr>
+        <w:t>model conditions</w:t>
+      </w:r>
+      <w:r>
+        <w:rPr>
+          <w:i/>
+          <w:iCs/>
+        </w:rPr>
+        <w:t xml:space="preserve">. </w:t>
+      </w:r>
+    </w:p>
+    <w:p>
+      <w:r>
+        <w:t xml:space="preserve">A useful metric for describing </w:t>
+      </w:r>
+      <w:r>
+        <w:t xml:space="preserve">the morphology of </w:t>
+      </w:r>
+      <w:r>
+        <w:t xml:space="preserve">steady state profiles such as those appearing in Fig. 3 is the horizontal distance between successive molecular layers. Here we define a mean value of that distance as </w:t>
       </w:r>
     </w:p>
     <w:p/>
@@ -4199,6 +5005,7 @@
     <w:p/>
     <w:p>
       <w:r>
+        <w:lastRenderedPageBreak/>
         <w:t xml:space="preserve">Values of </w:t>
       </w:r>
       <m:oMath>
@@ -4210,28 +5017,7 @@
         </m:r>
       </m:oMath>
       <w:r>
-        <w:t xml:space="preserve"> </w:t>
-      </w:r>
-      <w:r>
-        <w:t>are</w:t>
-      </w:r>
-      <w:r>
-        <w:t xml:space="preserve"> shown in Fig. </w:t>
-      </w:r>
-      <w:r>
-        <w:t>4</w:t>
-      </w:r>
-      <w:r>
-        <w:t>, in a</w:t>
-      </w:r>
-      <w:r>
-        <w:t xml:space="preserve"> series of simulation</w:t>
-      </w:r>
-      <w:r>
-        <w:t xml:space="preserve">s </w:t>
-      </w:r>
-      <w:r>
-        <w:t>in which only the supersaturation at the corner of the crystal (</w:t>
+        <w:t xml:space="preserve"> are shown in Fig. 6, based on a series of simulations in which the supersaturation at the corner of the crystal (</w:t>
       </w:r>
       <m:oMath>
         <m:sSub>
@@ -4262,166 +5048,47 @@
         </m:sSub>
       </m:oMath>
       <w:r>
-        <w:t xml:space="preserve">) </w:t>
-      </w:r>
-      <w:r>
-        <w:t>is</w:t>
-      </w:r>
-      <w:r>
-        <w:t xml:space="preserve"> varied. </w:t>
-      </w:r>
-      <w:r>
-        <w:t>On the left-hand side of the figure are results w</w:t>
-      </w:r>
-      <w:r>
-        <w:t xml:space="preserve">hen conditions </w:t>
-      </w:r>
-      <w:r>
-        <w:t>subsaturated … J</w:t>
-      </w:r>
-      <w:r>
-        <w:t xml:space="preserve">ust barely subsaturated relative to the least volatile microsurface (microsurface I), </w:t>
+        <w:t xml:space="preserve">) is varied, and all other parameters fixed. Focusing first on the right-hand side, we see that when conditions are supersaturated relative to the most volatile microsurface of the model (microsurface II) (e.g., in the top panel of Fig. 2), steady-state spatial wavelengths start a little over </w:t>
       </w:r>
       <m:oMath>
-        <m:sSub>
-          <m:sSubPr>
-            <m:ctrlPr>
-              <w:rPr>
-                <w:rFonts w:ascii="Cambria Math" w:hAnsi="Cambria Math"/>
-                <w:i/>
-              </w:rPr>
-            </m:ctrlPr>
-          </m:sSubPr>
-          <m:e>
-            <m:r>
-              <w:rPr>
-                <w:rFonts w:ascii="Cambria Math" w:hAnsi="Cambria Math"/>
-              </w:rPr>
-              <m:t>σ</m:t>
-            </m:r>
-          </m:e>
-          <m:sub>
-            <m:r>
-              <w:rPr>
-                <w:rFonts w:ascii="Cambria Math" w:hAnsi="Cambria Math"/>
-              </w:rPr>
-              <m:t>corner</m:t>
-            </m:r>
-          </m:sub>
-        </m:sSub>
+        <m:r>
+          <w:rPr>
+            <w:rFonts w:ascii="Cambria Math" w:hAnsi="Cambria Math"/>
+          </w:rPr>
+          <m:t>10 μm</m:t>
+        </m:r>
       </m:oMath>
       <w:r>
-        <w:t xml:space="preserve"> is just below zero, and the spatial wavelength is at a maximum – the crystal is experiencing faceted ablation in which the facet is very nearly flat, even at a molecular level. Proceeding to the left … eventually yielding to rounding … </w:t>
+        <w:rPr>
+          <w:rFonts w:eastAsiaTheme="minorEastAsia"/>
+        </w:rPr>
+        <w:t xml:space="preserve">, and get smaller (more steps in a profile …) with increasing supersaturation </w:t>
+      </w:r>
+      <w:r>
+        <w:t>…. Eventually, at high enough supersaturation, faceted growth yields to dendritic growth.</w:t>
       </w:r>
     </w:p>
     <w:p/>
     <w:p>
       <w:r>
-        <w:t xml:space="preserve">Points on the right-hand side of </w:t>
-      </w:r>
-      <w:r>
-        <w:t xml:space="preserve">Fig. </w:t>
-      </w:r>
-      <w:r>
-        <w:t>4</w:t>
-      </w:r>
-      <w:r>
-        <w:t xml:space="preserve"> </w:t>
-      </w:r>
-      <w:r>
-        <w:t>describe results of growth conditions</w:t>
-      </w:r>
-      <w:r>
-        <w:t xml:space="preserve"> … c</w:t>
-      </w:r>
-      <w:r>
-        <w:t xml:space="preserve">onditions are just </w:t>
-      </w:r>
-      <w:r>
-        <w:t xml:space="preserve">barely supersaturated relative to the most volatile microsurface </w:t>
-      </w:r>
-      <w:r>
-        <w:t>(microsurface I</w:t>
-      </w:r>
-      <w:r>
-        <w:t>I</w:t>
-      </w:r>
-      <w:r>
-        <w:t>)</w:t>
-      </w:r>
-      <w:r>
-        <w:t>,</w:t>
-      </w:r>
-      <w:r>
-        <w:t xml:space="preserve"> </w:t>
+        <w:t xml:space="preserve">On the left-hand side of Fig. 6 are displayed results when conditions are subsaturated relative to the least volatile microsurface of the model (microsurface I). We see that under these ablation conditions, steady-state spatial wavelengths much higher – over </w:t>
       </w:r>
       <m:oMath>
-        <m:sSub>
-          <m:sSubPr>
-            <m:ctrlPr>
-              <w:rPr>
-                <w:rFonts w:ascii="Cambria Math" w:hAnsi="Cambria Math"/>
-                <w:i/>
-              </w:rPr>
-            </m:ctrlPr>
-          </m:sSubPr>
-          <m:e>
-            <m:r>
-              <w:rPr>
-                <w:rFonts w:ascii="Cambria Math" w:hAnsi="Cambria Math"/>
-              </w:rPr>
-              <m:t>σ</m:t>
-            </m:r>
-          </m:e>
-          <m:sub>
-            <m:r>
-              <w:rPr>
-                <w:rFonts w:ascii="Cambria Math" w:hAnsi="Cambria Math"/>
-              </w:rPr>
-              <m:t>corner</m:t>
-            </m:r>
-          </m:sub>
-        </m:sSub>
+        <m:r>
+          <w:rPr>
+            <w:rFonts w:ascii="Cambria Math" w:hAnsi="Cambria Math"/>
+          </w:rPr>
+          <m:t>40 μm</m:t>
+        </m:r>
       </m:oMath>
       <w:r>
         <w:rPr>
           <w:rFonts w:eastAsiaTheme="minorEastAsia"/>
         </w:rPr>
-        <w:t xml:space="preserve"> is just above </w:t>
-      </w:r>
-      <m:oMath>
-        <m:sSup>
-          <m:sSupPr>
-            <m:ctrlPr>
-              <w:rPr>
-                <w:rFonts w:ascii="Cambria Math" w:hAnsi="Cambria Math"/>
-                <w:i/>
-              </w:rPr>
-            </m:ctrlPr>
-          </m:sSupPr>
-          <m:e>
-            <m:r>
-              <w:rPr>
-                <w:rFonts w:ascii="Cambria Math" w:hAnsi="Cambria Math"/>
-              </w:rPr>
-              <m:t>σ</m:t>
-            </m:r>
-          </m:e>
-          <m:sup>
-            <m:r>
-              <w:rPr>
-                <w:rFonts w:ascii="Cambria Math" w:hAnsi="Cambria Math"/>
-              </w:rPr>
-              <m:t>o</m:t>
-            </m:r>
-          </m:sup>
-        </m:sSup>
-      </m:oMath>
-      <w:r>
-        <w:rPr>
-          <w:rFonts w:eastAsiaTheme="minorEastAsia"/>
-        </w:rPr>
-        <w:t xml:space="preserve">. </w:t>
+        <w:t xml:space="preserve"> – </w:t>
+      </w:r>
+      <w:r>
+        <w:t xml:space="preserve">and decrease for more extreme subsaturations farther to the left. Proceeding to the left … eventually yielding to rounding … </w:t>
       </w:r>
     </w:p>
     <w:p/>
@@ -4434,12 +5101,11 @@
         <w:rPr>
           <w:noProof/>
         </w:rPr>
-        <w:lastRenderedPageBreak/>
         <w:drawing>
-          <wp:inline distT="0" distB="0" distL="0" distR="0" wp14:anchorId="6D78D800" wp14:editId="50036039">
-            <wp:extent cx="5943600" cy="2560320"/>
-            <wp:effectExtent l="0" t="0" r="0" b="5080"/>
-            <wp:docPr id="1786280720" name="Picture 1"/>
+          <wp:inline distT="0" distB="0" distL="0" distR="0" wp14:anchorId="5010D3E3" wp14:editId="4B7020D1">
+            <wp:extent cx="5943600" cy="2759710"/>
+            <wp:effectExtent l="0" t="0" r="0" b="0"/>
+            <wp:docPr id="1904344713" name="Picture 1"/>
             <wp:cNvGraphicFramePr>
               <a:graphicFrameLocks xmlns:a="http://schemas.openxmlformats.org/drawingml/2006/main" noChangeAspect="1"/>
             </wp:cNvGraphicFramePr>
@@ -4447,11 +5113,11 @@
               <a:graphicData uri="http://schemas.openxmlformats.org/drawingml/2006/picture">
                 <pic:pic xmlns:pic="http://schemas.openxmlformats.org/drawingml/2006/picture">
                   <pic:nvPicPr>
-                    <pic:cNvPr id="1786280720" name=""/>
+                    <pic:cNvPr id="1904344713" name=""/>
                     <pic:cNvPicPr/>
                   </pic:nvPicPr>
                   <pic:blipFill>
-                    <a:blip r:embed="rId13"/>
+                    <a:blip r:embed="rId16"/>
                     <a:stretch>
                       <a:fillRect/>
                     </a:stretch>
@@ -4459,7 +5125,7 @@
                   <pic:spPr>
                     <a:xfrm>
                       <a:off x="0" y="0"/>
-                      <a:ext cx="5943600" cy="2560320"/>
+                      <a:ext cx="5943600" cy="2759710"/>
                     </a:xfrm>
                     <a:prstGeom prst="rect">
                       <a:avLst/>
@@ -4505,7 +5171,7 @@
           <w:b/>
           <w:bCs/>
         </w:rPr>
-        <w:t>4</w:t>
+        <w:t>6</w:t>
       </w:r>
       <w:r>
         <w:t>. Spatial wavelength (</w:t>
@@ -4567,26 +5233,11 @@
     </w:p>
     <w:p/>
     <w:p>
-      <w:r>
-        <w:t xml:space="preserve">Figure </w:t>
-      </w:r>
-      <w:r>
-        <w:t>5</w:t>
-      </w:r>
-      <w:r>
-        <w:t xml:space="preserve"> compares SEM observations of an ice crystal under ablating vs growing conditions. Two conclusions may be drawn from this comparison. First, since the ablating crystal on the left retains its faceted structure, we can conclude that faceted ablation (as opposed to rounded</w:t>
-      </w:r>
-      <w:r>
-        <w:t xml:space="preserve"> </w:t>
-      </w:r>
-      <w:r>
-        <w:t xml:space="preserve">ablation) is occurring. This is true of the rough prismatic facets as well as the smooth basal facet. </w:t>
-      </w:r>
-    </w:p>
-    <w:p/>
-    <w:p>
-      <w:r>
-        <w:t>A second conclusion concerns the dominant length scale evident in the rough texture appearing in this figure. This length scale is larger in the ablating crystal (left panel) than in the growing crystal (right panel). The same pattern appears in the simulations, namely, that the spatial wavelength (</w:t>
+      <w:pPr>
+        <w:keepNext/>
+      </w:pPr>
+      <w:r>
+        <w:t xml:space="preserve">Figure 7 shows the dependence of </w:t>
       </w:r>
       <m:oMath>
         <m:r>
@@ -4597,164 +5248,7 @@
         </m:r>
       </m:oMath>
       <w:r>
-        <w:t xml:space="preserve">) of faceted growth tends to be smaller than the spatial wavelength of faceted ablation (see Fig. </w:t>
-      </w:r>
-      <w:r>
-        <w:t>4</w:t>
-      </w:r>
-      <w:r>
-        <w:t xml:space="preserve">), for given supersaturation conditions, although we hasten to note that this is merely suggestive: the depth of the grooves in the SEM images are orders of magnitude greater than the vertical distances shown in steady-state trajectories. </w:t>
-      </w:r>
-    </w:p>
-    <w:p/>
-    <w:p/>
-    <w:p>
-      <w:pPr>
-        <w:keepNext/>
-        <w:jc w:val="center"/>
-        <w:rPr>
-          <w:rFonts w:eastAsiaTheme="minorEastAsia"/>
-        </w:rPr>
-      </w:pPr>
-      <w:r>
-        <w:rPr>
-          <w:rFonts w:eastAsiaTheme="minorEastAsia"/>
-          <w:noProof/>
-        </w:rPr>
-        <w:lastRenderedPageBreak/>
-        <w:drawing>
-          <wp:inline distT="0" distB="0" distL="0" distR="0" wp14:anchorId="6787E63E" wp14:editId="6398CC83">
-            <wp:extent cx="2864725" cy="2232095"/>
-            <wp:effectExtent l="0" t="0" r="5715" b="3175"/>
-            <wp:docPr id="173" name="Google Shape;173;p14"/>
-            <wp:cNvGraphicFramePr/>
-            <a:graphic xmlns:a="http://schemas.openxmlformats.org/drawingml/2006/main">
-              <a:graphicData uri="http://schemas.openxmlformats.org/drawingml/2006/picture">
-                <pic:pic xmlns:pic="http://schemas.openxmlformats.org/drawingml/2006/picture">
-                  <pic:nvPicPr>
-                    <pic:cNvPr id="173" name="Google Shape;173;p14"/>
-                    <pic:cNvPicPr preferRelativeResize="0"/>
-                  </pic:nvPicPr>
-                  <pic:blipFill rotWithShape="1">
-                    <a:blip r:embed="rId14">
-                      <a:alphaModFix/>
-                    </a:blip>
-                    <a:srcRect/>
-                    <a:stretch/>
-                  </pic:blipFill>
-                  <pic:spPr>
-                    <a:xfrm>
-                      <a:off x="0" y="0"/>
-                      <a:ext cx="2864725" cy="2232095"/>
-                    </a:xfrm>
-                    <a:prstGeom prst="rect">
-                      <a:avLst/>
-                    </a:prstGeom>
-                    <a:noFill/>
-                    <a:ln>
-                      <a:noFill/>
-                    </a:ln>
-                  </pic:spPr>
-                </pic:pic>
-              </a:graphicData>
-            </a:graphic>
-          </wp:inline>
-        </w:drawing>
-      </w:r>
-      <w:r>
-        <w:rPr>
-          <w:rFonts w:eastAsiaTheme="minorEastAsia"/>
-          <w:noProof/>
-        </w:rPr>
-        <w:drawing>
-          <wp:inline distT="0" distB="0" distL="0" distR="0" wp14:anchorId="77EA9E52" wp14:editId="7EC89CBB">
-            <wp:extent cx="2864714" cy="2232077"/>
-            <wp:effectExtent l="0" t="0" r="5715" b="3175"/>
-            <wp:docPr id="158" name="Google Shape;158;p14"/>
-            <wp:cNvGraphicFramePr/>
-            <a:graphic xmlns:a="http://schemas.openxmlformats.org/drawingml/2006/main">
-              <a:graphicData uri="http://schemas.openxmlformats.org/drawingml/2006/picture">
-                <pic:pic xmlns:pic="http://schemas.openxmlformats.org/drawingml/2006/picture">
-                  <pic:nvPicPr>
-                    <pic:cNvPr id="158" name="Google Shape;158;p14"/>
-                    <pic:cNvPicPr preferRelativeResize="0"/>
-                  </pic:nvPicPr>
-                  <pic:blipFill rotWithShape="1">
-                    <a:blip r:embed="rId15">
-                      <a:alphaModFix/>
-                    </a:blip>
-                    <a:srcRect/>
-                    <a:stretch/>
-                  </pic:blipFill>
-                  <pic:spPr>
-                    <a:xfrm>
-                      <a:off x="0" y="0"/>
-                      <a:ext cx="2864714" cy="2232077"/>
-                    </a:xfrm>
-                    <a:prstGeom prst="rect">
-                      <a:avLst/>
-                    </a:prstGeom>
-                    <a:noFill/>
-                    <a:ln>
-                      <a:noFill/>
-                    </a:ln>
-                  </pic:spPr>
-                </pic:pic>
-              </a:graphicData>
-            </a:graphic>
-          </wp:inline>
-        </w:drawing>
-      </w:r>
-    </w:p>
-    <w:p>
-      <w:pPr>
-        <w:keepNext/>
-      </w:pPr>
-      <w:r>
-        <w:rPr>
-          <w:b/>
-          <w:bCs/>
-        </w:rPr>
-        <w:t>Fig</w:t>
-      </w:r>
-      <w:r>
-        <w:rPr>
-          <w:b/>
-          <w:bCs/>
-        </w:rPr>
-        <w:t>ure</w:t>
-      </w:r>
-      <w:r>
-        <w:rPr>
-          <w:b/>
-          <w:bCs/>
-        </w:rPr>
-        <w:t xml:space="preserve"> </w:t>
-      </w:r>
-      <w:r>
-        <w:rPr>
-          <w:b/>
-          <w:bCs/>
-        </w:rPr>
-        <w:t>5</w:t>
-      </w:r>
-      <w:r>
-        <w:t xml:space="preserve">. An ice crystal under ablating (left) and growing (right) conditions. </w:t>
-      </w:r>
-    </w:p>
-    <w:p/>
-    <w:p>
-      <w:pPr>
-        <w:keepNext/>
-      </w:pPr>
-      <w:r>
-        <w:t xml:space="preserve">Figure </w:t>
-      </w:r>
-      <w:r>
-        <w:t>6</w:t>
-      </w:r>
-      <w:r>
-        <w:t xml:space="preserve"> shows the dependence of the surface layer wavelength on a parameter </w:t>
+        <w:t xml:space="preserve"> on a parameter </w:t>
       </w:r>
       <m:oMath>
         <m:r>
@@ -4978,6 +5472,111 @@
     </w:p>
     <w:p/>
     <w:p>
+      <w:pPr>
+        <w:rPr>
+          <w:rFonts w:eastAsiaTheme="minorEastAsia"/>
+        </w:rPr>
+      </w:pPr>
+      <w:r>
+        <w:t xml:space="preserve">where </w:t>
+      </w:r>
+      <m:oMath>
+        <m:r>
+          <w:rPr>
+            <w:rFonts w:ascii="Cambria Math" w:hAnsi="Cambria Math"/>
+          </w:rPr>
+          <m:t>D</m:t>
+        </m:r>
+      </m:oMath>
+      <w:r>
+        <w:t xml:space="preserve"> is the surface diffusion coefficient, </w:t>
+      </w:r>
+      <m:oMath>
+        <m:sSub>
+          <m:sSubPr>
+            <m:ctrlPr>
+              <w:rPr>
+                <w:rFonts w:ascii="Cambria Math" w:hAnsi="Cambria Math"/>
+                <w:i/>
+              </w:rPr>
+            </m:ctrlPr>
+          </m:sSubPr>
+          <m:e>
+            <m:r>
+              <w:rPr>
+                <w:rFonts w:ascii="Cambria Math" w:hAnsi="Cambria Math"/>
+              </w:rPr>
+              <m:t>c</m:t>
+            </m:r>
+          </m:e>
+          <m:sub>
+            <m:r>
+              <w:rPr>
+                <w:rFonts w:ascii="Cambria Math" w:hAnsi="Cambria Math"/>
+              </w:rPr>
+              <m:t>r</m:t>
+            </m:r>
+          </m:sub>
+        </m:sSub>
+      </m:oMath>
+      <w:r>
+        <w:rPr>
+          <w:rFonts w:eastAsiaTheme="minorEastAsia"/>
+        </w:rPr>
+        <w:t xml:space="preserve"> is </w:t>
+      </w:r>
+      <w:r>
+        <w:t>the facet center reduction in supersaturation compared to facet corners,</w:t>
+      </w:r>
+      <w:r>
+        <w:rPr>
+          <w:rFonts w:eastAsiaTheme="minorEastAsia"/>
+        </w:rPr>
+        <w:t xml:space="preserve"> and </w:t>
+      </w:r>
+      <m:oMath>
+        <m:sSub>
+          <m:sSubPr>
+            <m:ctrlPr>
+              <w:rPr>
+                <w:rFonts w:ascii="Cambria Math" w:hAnsi="Cambria Math"/>
+                <w:i/>
+              </w:rPr>
+            </m:ctrlPr>
+          </m:sSubPr>
+          <m:e>
+            <m:r>
+              <w:rPr>
+                <w:rFonts w:ascii="Cambria Math" w:hAnsi="Cambria Math"/>
+              </w:rPr>
+              <m:t>ν</m:t>
+            </m:r>
+          </m:e>
+          <m:sub>
+            <m:r>
+              <w:rPr>
+                <w:rFonts w:ascii="Cambria Math" w:hAnsi="Cambria Math"/>
+              </w:rPr>
+              <m:t>kin</m:t>
+            </m:r>
+          </m:sub>
+        </m:sSub>
+      </m:oMath>
+      <w:r>
+        <w:rPr>
+          <w:rFonts w:eastAsiaTheme="minorEastAsia"/>
+        </w:rPr>
+        <w:t xml:space="preserve"> is the </w:t>
+      </w:r>
+      <w:r>
+        <w:t xml:space="preserve">kinetic deposition velocity. </w:t>
+      </w:r>
+      <w:r>
+        <w:rPr>
+          <w:rFonts w:eastAsiaTheme="minorEastAsia"/>
+        </w:rPr>
+        <w:t xml:space="preserve">We see that … </w:t>
+      </w:r>
       <w:r>
         <w:t xml:space="preserve">The observation that </w:t>
       </w:r>
@@ -5027,6 +5626,7 @@
         <w:t xml:space="preserve"> is noteworthy because of the connection to Turing patterns ….</w:t>
       </w:r>
     </w:p>
+    <w:p/>
     <w:p>
       <w:pPr>
         <w:keepNext/>
@@ -5040,8 +5640,9 @@
         <w:rPr>
           <w:noProof/>
         </w:rPr>
+        <w:lastRenderedPageBreak/>
         <w:drawing>
-          <wp:inline distT="0" distB="0" distL="0" distR="0" wp14:anchorId="0708B585" wp14:editId="74285A66">
+          <wp:inline distT="0" distB="0" distL="0" distR="0" wp14:anchorId="10E5D2A6" wp14:editId="5BCEF502">
             <wp:extent cx="3229583" cy="2425638"/>
             <wp:effectExtent l="0" t="0" r="0" b="635"/>
             <wp:docPr id="1425202407" name="Picture 4"/>
@@ -5058,7 +5659,7 @@
                     </pic:cNvPicPr>
                   </pic:nvPicPr>
                   <pic:blipFill>
-                    <a:blip r:embed="rId16" cstate="print">
+                    <a:blip r:embed="rId17" cstate="print">
                       <a:extLst>
                         <a:ext uri="{28A0092B-C50C-407E-A947-70E740481C1C}">
                           <a14:useLocalDpi xmlns:a14="http://schemas.microsoft.com/office/drawing/2010/main" val="0"/>
@@ -5123,7 +5724,7 @@
           <w:b/>
           <w:bCs/>
         </w:rPr>
-        <w:t>6</w:t>
+        <w:t>7</w:t>
       </w:r>
       <w:r>
         <w:t>. Surface layer wavelength (</w:t>
@@ -5366,17 +5967,320 @@
         <w:t>.</w:t>
       </w:r>
     </w:p>
+    <w:p/>
+    <w:p>
+      <w:r>
+        <w:rPr>
+          <w:i/>
+          <w:iCs/>
+        </w:rPr>
+        <w:t xml:space="preserve">III. </w:t>
+      </w:r>
+      <w:r>
+        <w:rPr>
+          <w:i/>
+          <w:iCs/>
+        </w:rPr>
+        <w:t>Resilience</w:t>
+      </w:r>
+    </w:p>
+    <w:p>
+      <w:r>
+        <w:t xml:space="preserve">Figure </w:t>
+      </w:r>
+      <w:r>
+        <w:t xml:space="preserve">8 </w:t>
+      </w:r>
+      <w:r>
+        <w:t xml:space="preserve">is an examination of facet resilience, defined as the ability of a facet to recover from a perturbation. Discussion of the blue curve, gray curve, green curve …. Conclusion: the </w:t>
+      </w:r>
+    </w:p>
+    <w:p/>
     <w:p>
       <w:pPr>
         <w:keepNext/>
-        <w:rPr>
-          <w:rFonts w:eastAsiaTheme="minorEastAsia"/>
-        </w:rPr>
-      </w:pPr>
+        <w:keepLines/>
+      </w:pPr>
+    </w:p>
+    <w:tbl>
+      <w:tblPr>
+        <w:tblStyle w:val="TableGrid"/>
+        <w:tblW w:w="0" w:type="auto"/>
+        <w:tblBorders>
+          <w:top w:val="none" w:sz="0" w:space="0" w:color="auto"/>
+          <w:left w:val="none" w:sz="0" w:space="0" w:color="auto"/>
+          <w:bottom w:val="none" w:sz="0" w:space="0" w:color="auto"/>
+          <w:right w:val="none" w:sz="0" w:space="0" w:color="auto"/>
+          <w:insideH w:val="none" w:sz="0" w:space="0" w:color="auto"/>
+          <w:insideV w:val="none" w:sz="0" w:space="0" w:color="auto"/>
+        </w:tblBorders>
+        <w:tblLook w:val="04A0" w:firstRow="1" w:lastRow="0" w:firstColumn="1" w:lastColumn="0" w:noHBand="0" w:noVBand="1"/>
+      </w:tblPr>
+      <w:tblGrid>
+        <w:gridCol w:w="9360"/>
+      </w:tblGrid>
+      <w:tr>
+        <w:tc>
+          <w:tcPr>
+            <w:tcW w:w="0" w:type="auto"/>
+          </w:tcPr>
+          <w:p>
+            <w:pPr>
+              <w:keepNext/>
+              <w:keepLines/>
+              <w:rPr>
+                <w:rFonts w:eastAsiaTheme="minorEastAsia"/>
+              </w:rPr>
+            </w:pPr>
+            <w:r>
+              <w:rPr>
+                <w:rFonts w:eastAsiaTheme="minorEastAsia"/>
+                <w:noProof/>
+              </w:rPr>
+              <w:drawing>
+                <wp:inline distT="0" distB="0" distL="0" distR="0" wp14:anchorId="73FCA9E5" wp14:editId="3F0EB98B">
+                  <wp:extent cx="5943600" cy="4117975"/>
+                  <wp:effectExtent l="0" t="0" r="0" b="0"/>
+                  <wp:docPr id="1123032445" name="Picture 1"/>
+                  <wp:cNvGraphicFramePr>
+                    <a:graphicFrameLocks xmlns:a="http://schemas.openxmlformats.org/drawingml/2006/main" noChangeAspect="1"/>
+                  </wp:cNvGraphicFramePr>
+                  <a:graphic xmlns:a="http://schemas.openxmlformats.org/drawingml/2006/main">
+                    <a:graphicData uri="http://schemas.openxmlformats.org/drawingml/2006/picture">
+                      <pic:pic xmlns:pic="http://schemas.openxmlformats.org/drawingml/2006/picture">
+                        <pic:nvPicPr>
+                          <pic:cNvPr id="1123032445" name=""/>
+                          <pic:cNvPicPr/>
+                        </pic:nvPicPr>
+                        <pic:blipFill>
+                          <a:blip r:embed="rId18"/>
+                          <a:stretch>
+                            <a:fillRect/>
+                          </a:stretch>
+                        </pic:blipFill>
+                        <pic:spPr>
+                          <a:xfrm>
+                            <a:off x="0" y="0"/>
+                            <a:ext cx="5943600" cy="4117975"/>
+                          </a:xfrm>
+                          <a:prstGeom prst="rect">
+                            <a:avLst/>
+                          </a:prstGeom>
+                        </pic:spPr>
+                      </pic:pic>
+                    </a:graphicData>
+                  </a:graphic>
+                </wp:inline>
+              </w:drawing>
+            </w:r>
+          </w:p>
+        </w:tc>
+      </w:tr>
+      <w:tr>
+        <w:tc>
+          <w:tcPr>
+            <w:tcW w:w="0" w:type="auto"/>
+          </w:tcPr>
+          <w:p>
+            <w:pPr>
+              <w:keepNext/>
+              <w:keepLines/>
+            </w:pPr>
+            <w:r>
+              <w:rPr>
+                <w:b/>
+                <w:bCs/>
+              </w:rPr>
+              <w:t>Fig</w:t>
+            </w:r>
+            <w:r>
+              <w:rPr>
+                <w:b/>
+                <w:bCs/>
+              </w:rPr>
+              <w:t>ure</w:t>
+            </w:r>
+            <w:r>
+              <w:rPr>
+                <w:b/>
+                <w:bCs/>
+              </w:rPr>
+              <w:t xml:space="preserve"> </w:t>
+            </w:r>
+            <w:r>
+              <w:rPr>
+                <w:b/>
+                <w:bCs/>
+              </w:rPr>
+              <w:t>8</w:t>
+            </w:r>
+            <w:r>
+              <w:t xml:space="preserve">. Gray, blue, and green curves are the number of steps timelines for different supersaturation patterns. The blue curve is a timeline beginning with a flat profile, subject to </w:t>
+            </w:r>
+            <w:r>
+              <w:t>an</w:t>
+            </w:r>
+            <w:r>
+              <w:t xml:space="preserve"> </w:t>
+            </w:r>
+            <w:r>
+              <w:t xml:space="preserve">inverse </w:t>
+            </w:r>
+            <w:r>
+              <w:t xml:space="preserve">parabolic supersaturation curve </w:t>
+            </w:r>
+            <w:r>
+              <w:t xml:space="preserve">(dashed line in </w:t>
+            </w:r>
+            <w:r>
+              <w:t>Fig. 2</w:t>
+            </w:r>
+            <w:r>
+              <w:t>b); it evolves</w:t>
+            </w:r>
+            <w:r>
+              <w:t xml:space="preserve"> to </w:t>
+            </w:r>
+            <w:r>
+              <w:t>the</w:t>
+            </w:r>
+            <w:r>
+              <w:t xml:space="preserve"> steady state shown in the inset</w:t>
+            </w:r>
+            <w:r>
+              <w:t>, characterized by about three steps.</w:t>
+            </w:r>
+            <w:r>
+              <w:t xml:space="preserve"> The gray curve </w:t>
+            </w:r>
+            <w:r>
+              <w:t>also begins</w:t>
+            </w:r>
+            <w:r>
+              <w:t xml:space="preserve"> with a flat profile,</w:t>
+            </w:r>
+            <w:r>
+              <w:t xml:space="preserve"> but is subject to the sinusoidal</w:t>
+            </w:r>
+          </w:p>
+        </w:tc>
+      </w:tr>
+    </w:tbl>
+    <w:p>
+      <w:pPr>
+        <w:keepNext/>
+        <w:keepLines/>
+        <w:rPr>
+          <w:rFonts w:eastAsiaTheme="minorEastAsia"/>
+        </w:rPr>
+      </w:pPr>
+    </w:p>
+    <w:p>
+      <w:pPr>
+        <w:keepNext/>
+        <w:keepLines/>
+      </w:pPr>
+      <w:r>
+        <w:rPr>
+          <w:i/>
+          <w:iCs/>
+        </w:rPr>
+        <w:t xml:space="preserve">IV. </w:t>
+      </w:r>
+      <w:r>
+        <w:rPr>
+          <w:i/>
+          <w:iCs/>
+        </w:rPr>
+        <w:t>What about facet roughness</w:t>
+      </w:r>
+      <w:r>
+        <w:t>?</w:t>
+      </w:r>
+    </w:p>
+    <w:p>
+      <w:pPr>
+        <w:keepNext/>
+        <w:keepLines/>
+      </w:pPr>
+      <w:r>
+        <w:t>Returning to Fig</w:t>
+      </w:r>
+      <w:r>
+        <w:t>.</w:t>
+      </w:r>
+      <w:r>
+        <w:t xml:space="preserve"> 4, we can see that the characteristic wavelength of roughness differs according to </w:t>
+      </w:r>
+      <w:proofErr w:type="spellStart"/>
+      <w:r>
+        <w:t>whether</w:t>
+      </w:r>
+      <w:proofErr w:type="spellEnd"/>
+      <w:r>
+        <w:t xml:space="preserve"> conditions are such that the facet is growing or ablating: </w:t>
+      </w:r>
+      <w:r>
+        <w:t>ridges on the ablating</w:t>
+      </w:r>
+      <w:r>
+        <w:t xml:space="preserve"> </w:t>
+      </w:r>
+      <w:r>
+        <w:t>prismatic facets are farther apart from one another than ridges on the growing facet. Our investigation of other image pairs – the same crystal subjected alternately to growth and ablation conditions – indicates that this is a reproduceable pattern of ice at the mesoscale.</w:t>
+      </w:r>
+    </w:p>
+    <w:p>
+      <w:pPr>
+        <w:keepNext/>
+        <w:keepLines/>
+      </w:pPr>
+    </w:p>
+    <w:p>
+      <w:pPr>
+        <w:keepNext/>
+        <w:keepLines/>
+        <w:rPr>
+          <w:rFonts w:eastAsiaTheme="minorEastAsia"/>
+        </w:rPr>
+      </w:pPr>
+      <w:r>
+        <w:t>The model presented here is not, unfortunately, capable of the extreme depth variations that mesoscopic roughening represents</w:t>
+      </w:r>
+      <w:r>
+        <w:t>, because</w:t>
+      </w:r>
+      <w:r>
+        <w:t xml:space="preserve"> the </w:t>
+      </w:r>
+      <w:r>
+        <w:t xml:space="preserve">vertical </w:t>
+      </w:r>
+      <w:r>
+        <w:t xml:space="preserve">relief </w:t>
+      </w:r>
+      <w:r>
+        <w:t>is too great</w:t>
+      </w:r>
+      <w:r>
+        <w:t xml:space="preserve"> to resolve in our model. There is, however, a </w:t>
+      </w:r>
+      <w:r>
+        <w:t>hint</w:t>
+      </w:r>
+      <w:r>
+        <w:t xml:space="preserve"> that the characteristic wavelength of roughness is an intrinsic property of the crystal, rather than the result of some imposed </w:t>
+      </w:r>
+      <w:r>
+        <w:t>variability (e.g., in the overlying vapor field). That hint is the fact that the</w:t>
+      </w:r>
+      <w:r>
+        <w:t xml:space="preserve"> model also predicts a substantial difference in characteristic wavelengths associated with growth vs ablation (Fig. 5). </w:t>
+      </w:r>
     </w:p>
     <w:sectPr>
-      <w:footerReference w:type="even" r:id="rId17"/>
-      <w:footerReference w:type="default" r:id="rId18"/>
+      <w:footerReference w:type="even" r:id="rId19"/>
+      <w:footerReference w:type="default" r:id="rId20"/>
       <w:pgSz w:w="12240" w:h="15840"/>
       <w:pgMar w:top="1440" w:right="1440" w:bottom="1440" w:left="1440" w:header="720" w:footer="720" w:gutter="0"/>
       <w:cols w:space="720"/>
@@ -5743,6 +6647,119 @@
     </w:lvl>
   </w:abstractNum>
   <w:abstractNum w:abstractNumId="2" w15:restartNumberingAfterBreak="0">
+    <w:nsid w:val="2FF03F6F"/>
+    <w:multiLevelType w:val="hybridMultilevel"/>
+    <w:tmpl w:val="97763402"/>
+    <w:lvl w:ilvl="0" w:tplc="04090001">
+      <w:start w:val="1"/>
+      <w:numFmt w:val="bullet"/>
+      <w:lvlText w:val=""/>
+      <w:lvlJc w:val="left"/>
+      <w:pPr>
+        <w:ind w:left="720" w:hanging="360"/>
+      </w:pPr>
+      <w:rPr>
+        <w:rFonts w:ascii="Symbol" w:hAnsi="Symbol" w:hint="default"/>
+      </w:rPr>
+    </w:lvl>
+    <w:lvl w:ilvl="1" w:tplc="04090003" w:tentative="1">
+      <w:start w:val="1"/>
+      <w:numFmt w:val="bullet"/>
+      <w:lvlText w:val="o"/>
+      <w:lvlJc w:val="left"/>
+      <w:pPr>
+        <w:ind w:left="1440" w:hanging="360"/>
+      </w:pPr>
+      <w:rPr>
+        <w:rFonts w:ascii="Courier New" w:hAnsi="Courier New" w:cs="Courier New" w:hint="default"/>
+      </w:rPr>
+    </w:lvl>
+    <w:lvl w:ilvl="2" w:tplc="04090005" w:tentative="1">
+      <w:start w:val="1"/>
+      <w:numFmt w:val="bullet"/>
+      <w:lvlText w:val=""/>
+      <w:lvlJc w:val="left"/>
+      <w:pPr>
+        <w:ind w:left="2160" w:hanging="360"/>
+      </w:pPr>
+      <w:rPr>
+        <w:rFonts w:ascii="Wingdings" w:hAnsi="Wingdings" w:hint="default"/>
+      </w:rPr>
+    </w:lvl>
+    <w:lvl w:ilvl="3" w:tplc="04090001" w:tentative="1">
+      <w:start w:val="1"/>
+      <w:numFmt w:val="bullet"/>
+      <w:lvlText w:val=""/>
+      <w:lvlJc w:val="left"/>
+      <w:pPr>
+        <w:ind w:left="2880" w:hanging="360"/>
+      </w:pPr>
+      <w:rPr>
+        <w:rFonts w:ascii="Symbol" w:hAnsi="Symbol" w:hint="default"/>
+      </w:rPr>
+    </w:lvl>
+    <w:lvl w:ilvl="4" w:tplc="04090003" w:tentative="1">
+      <w:start w:val="1"/>
+      <w:numFmt w:val="bullet"/>
+      <w:lvlText w:val="o"/>
+      <w:lvlJc w:val="left"/>
+      <w:pPr>
+        <w:ind w:left="3600" w:hanging="360"/>
+      </w:pPr>
+      <w:rPr>
+        <w:rFonts w:ascii="Courier New" w:hAnsi="Courier New" w:cs="Courier New" w:hint="default"/>
+      </w:rPr>
+    </w:lvl>
+    <w:lvl w:ilvl="5" w:tplc="04090005" w:tentative="1">
+      <w:start w:val="1"/>
+      <w:numFmt w:val="bullet"/>
+      <w:lvlText w:val=""/>
+      <w:lvlJc w:val="left"/>
+      <w:pPr>
+        <w:ind w:left="4320" w:hanging="360"/>
+      </w:pPr>
+      <w:rPr>
+        <w:rFonts w:ascii="Wingdings" w:hAnsi="Wingdings" w:hint="default"/>
+      </w:rPr>
+    </w:lvl>
+    <w:lvl w:ilvl="6" w:tplc="04090001" w:tentative="1">
+      <w:start w:val="1"/>
+      <w:numFmt w:val="bullet"/>
+      <w:lvlText w:val=""/>
+      <w:lvlJc w:val="left"/>
+      <w:pPr>
+        <w:ind w:left="5040" w:hanging="360"/>
+      </w:pPr>
+      <w:rPr>
+        <w:rFonts w:ascii="Symbol" w:hAnsi="Symbol" w:hint="default"/>
+      </w:rPr>
+    </w:lvl>
+    <w:lvl w:ilvl="7" w:tplc="04090003" w:tentative="1">
+      <w:start w:val="1"/>
+      <w:numFmt w:val="bullet"/>
+      <w:lvlText w:val="o"/>
+      <w:lvlJc w:val="left"/>
+      <w:pPr>
+        <w:ind w:left="5760" w:hanging="360"/>
+      </w:pPr>
+      <w:rPr>
+        <w:rFonts w:ascii="Courier New" w:hAnsi="Courier New" w:cs="Courier New" w:hint="default"/>
+      </w:rPr>
+    </w:lvl>
+    <w:lvl w:ilvl="8" w:tplc="04090005" w:tentative="1">
+      <w:start w:val="1"/>
+      <w:numFmt w:val="bullet"/>
+      <w:lvlText w:val=""/>
+      <w:lvlJc w:val="left"/>
+      <w:pPr>
+        <w:ind w:left="6480" w:hanging="360"/>
+      </w:pPr>
+      <w:rPr>
+        <w:rFonts w:ascii="Wingdings" w:hAnsi="Wingdings" w:hint="default"/>
+      </w:rPr>
+    </w:lvl>
+  </w:abstractNum>
+  <w:abstractNum w:abstractNumId="3" w15:restartNumberingAfterBreak="0">
     <w:nsid w:val="32565D18"/>
     <w:multiLevelType w:val="hybridMultilevel"/>
     <w:tmpl w:val="59824D4E"/>
@@ -5828,7 +6845,7 @@
       </w:pPr>
     </w:lvl>
   </w:abstractNum>
-  <w:abstractNum w:abstractNumId="3" w15:restartNumberingAfterBreak="0">
+  <w:abstractNum w:abstractNumId="4" w15:restartNumberingAfterBreak="0">
     <w:nsid w:val="532D29D2"/>
     <w:multiLevelType w:val="hybridMultilevel"/>
     <w:tmpl w:val="ACFA9888"/>
@@ -5914,7 +6931,7 @@
       </w:pPr>
     </w:lvl>
   </w:abstractNum>
-  <w:abstractNum w:abstractNumId="4" w15:restartNumberingAfterBreak="0">
+  <w:abstractNum w:abstractNumId="5" w15:restartNumberingAfterBreak="0">
     <w:nsid w:val="578E2F86"/>
     <w:multiLevelType w:val="hybridMultilevel"/>
     <w:tmpl w:val="E3723A60"/>
@@ -6000,7 +7017,7 @@
       </w:pPr>
     </w:lvl>
   </w:abstractNum>
-  <w:abstractNum w:abstractNumId="5" w15:restartNumberingAfterBreak="0">
+  <w:abstractNum w:abstractNumId="6" w15:restartNumberingAfterBreak="0">
     <w:nsid w:val="77264A6A"/>
     <w:multiLevelType w:val="hybridMultilevel"/>
     <w:tmpl w:val="F68AD54C"/>
@@ -6089,7 +7106,7 @@
       </w:pPr>
     </w:lvl>
   </w:abstractNum>
-  <w:abstractNum w:abstractNumId="6" w15:restartNumberingAfterBreak="0">
+  <w:abstractNum w:abstractNumId="7" w15:restartNumberingAfterBreak="0">
     <w:nsid w:val="7D142D41"/>
     <w:multiLevelType w:val="hybridMultilevel"/>
     <w:tmpl w:val="B2EA4A3C"/>
@@ -6179,22 +7196,25 @@
     <w:abstractNumId w:val="0"/>
   </w:num>
   <w:num w:numId="2" w16cid:durableId="1918588286">
+    <w:abstractNumId w:val="7"/>
+  </w:num>
+  <w:num w:numId="3" w16cid:durableId="858588217">
     <w:abstractNumId w:val="6"/>
   </w:num>
-  <w:num w:numId="3" w16cid:durableId="858588217">
-    <w:abstractNumId w:val="5"/>
-  </w:num>
   <w:num w:numId="4" w16cid:durableId="1013603938">
-    <w:abstractNumId w:val="2"/>
+    <w:abstractNumId w:val="3"/>
   </w:num>
   <w:num w:numId="5" w16cid:durableId="700133087">
-    <w:abstractNumId w:val="3"/>
+    <w:abstractNumId w:val="4"/>
   </w:num>
   <w:num w:numId="6" w16cid:durableId="1433667749">
-    <w:abstractNumId w:val="4"/>
+    <w:abstractNumId w:val="5"/>
   </w:num>
   <w:num w:numId="7" w16cid:durableId="205335628">
     <w:abstractNumId w:val="1"/>
+  </w:num>
+  <w:num w:numId="8" w16cid:durableId="783424871">
+    <w:abstractNumId w:val="2"/>
   </w:num>
 </w:numbering>
 </file>

</xml_diff>

<commit_message>
More editing of the draft
</commit_message>
<xml_diff>
--- a/nesh/Neshyba notes, 10 January 2024.docx
+++ b/nesh/Neshyba notes, 10 January 2024.docx
@@ -28,64 +28,238 @@
         <w:t>ies</w:t>
       </w:r>
       <w:r>
-        <w:t xml:space="preserve"> describing</w:t>
-      </w:r>
-      <w:r>
-        <w:t xml:space="preserve"> faceted growth and ablation</w:t>
-      </w:r>
-      <w:r>
-        <w:t xml:space="preserve"> of ice crystals</w:t>
-      </w:r>
-      <w:r>
         <w:t xml:space="preserve"> </w:t>
       </w:r>
       <w:r>
-        <w:t>have significant limitations in terms of the connection to underlying physical processes.</w:t>
+        <w:t xml:space="preserve">of ice crystal growth and </w:t>
+      </w:r>
+      <w:r>
+        <w:t>growth and ablation</w:t>
+      </w:r>
+      <w:r>
+        <w:t xml:space="preserve"> of </w:t>
+      </w:r>
+      <w:r>
+        <w:t xml:space="preserve">faceted </w:t>
+      </w:r>
+      <w:r>
+        <w:t>ice crystals</w:t>
       </w:r>
       <w:r>
         <w:t xml:space="preserve"> </w:t>
       </w:r>
       <w:r>
-        <w:t xml:space="preserve">In filling that knowledge gap, the </w:t>
-      </w:r>
-      <w:r>
-        <w:t xml:space="preserve">present </w:t>
-      </w:r>
-      <w:r>
-        <w:t>model provides insight</w:t>
-      </w:r>
-      <w:r>
-        <w:t>s and predictive power</w:t>
+        <w:t>suffer</w:t>
+      </w:r>
+      <w:r>
+        <w:t xml:space="preserve"> significant limitations in terms of the</w:t>
+      </w:r>
+      <w:r>
+        <w:t>ir</w:t>
       </w:r>
       <w:r>
         <w:t xml:space="preserve"> </w:t>
       </w:r>
       <w:r>
-        <w:t xml:space="preserve">about faceted growth and ablation </w:t>
+        <w:t>fealty</w:t>
+      </w:r>
+      <w:r>
+        <w:t xml:space="preserve"> to </w:t>
+      </w:r>
+      <w:r>
+        <w:t xml:space="preserve">known properties of ice surfaces, especially those </w:t>
+      </w:r>
+      <w:r>
+        <w:t xml:space="preserve">associated with </w:t>
+      </w:r>
+      <w:r>
+        <w:t xml:space="preserve">the </w:t>
+      </w:r>
+      <w:r>
+        <w:t xml:space="preserve">quasi-liquid layer (QLL) </w:t>
+      </w:r>
+      <w:r>
+        <w:t xml:space="preserve">that forms </w:t>
+      </w:r>
+      <w:r>
+        <w:t>atop ice surface</w:t>
+      </w:r>
+      <w:r>
+        <w:t>s above 240 K</w:t>
+      </w:r>
+      <w:r>
+        <w:t>.</w:t>
+      </w:r>
+      <w:r>
+        <w:t xml:space="preserve"> </w:t>
+      </w:r>
+      <w:r>
+        <w:t xml:space="preserve">Here </w:t>
+      </w:r>
+      <w:r>
+        <w:t>we make progress toward</w:t>
+      </w:r>
+      <w:r>
+        <w:t xml:space="preserve"> fill</w:t>
+      </w:r>
+      <w:r>
+        <w:t>ing</w:t>
+      </w:r>
+      <w:r>
+        <w:t xml:space="preserve"> that knowledge gap by </w:t>
+      </w:r>
+      <w:r>
+        <w:t>revising</w:t>
+      </w:r>
+      <w:r>
+        <w:t xml:space="preserve"> a </w:t>
+      </w:r>
+      <w:r>
+        <w:t>previously-introduced</w:t>
+      </w:r>
+      <w:r>
+        <w:t xml:space="preserve">, micrometer-scale </w:t>
+      </w:r>
+      <w:r>
+        <w:t>system of r</w:t>
+      </w:r>
+      <w:r>
+        <w:t>eaction-diffusion equation</w:t>
+      </w:r>
+      <w:r>
+        <w:t>s</w:t>
+      </w:r>
+      <w:r>
+        <w:t xml:space="preserve">, </w:t>
       </w:r>
       <w:r>
         <w:t xml:space="preserve">that </w:t>
       </w:r>
       <w:r>
-        <w:t>have not been possible previously.</w:t>
-      </w:r>
-      <w:r>
-        <w:t xml:space="preserve"> For example, the </w:t>
-      </w:r>
-      <w:r>
-        <w:t xml:space="preserve">model </w:t>
-      </w:r>
-      <w:r>
-        <w:t xml:space="preserve">exhibits Turing-like pattern behavior, in the sense that the horizontal distance between successive ice layers atop a growing facet is </w:t>
-      </w:r>
-      <w:r>
-        <w:t>predict</w:t>
-      </w:r>
-      <w:r>
-        <w:t>ed to increase in proportion to the square root of the surface diffusivity</w:t>
+        <w:t xml:space="preserve">specifies </w:t>
+      </w:r>
+      <w:r>
+        <w:t xml:space="preserve">the time scale </w:t>
+      </w:r>
+      <w:r>
+        <w:t>of</w:t>
+      </w:r>
+      <w:r>
+        <w:t xml:space="preserve"> </w:t>
+      </w:r>
+      <w:r>
+        <w:t>freezing of</w:t>
+      </w:r>
+      <w:r>
+        <w:t xml:space="preserve"> quasi-liquid relative to other key processes</w:t>
+      </w:r>
+      <w:r>
+        <w:t xml:space="preserve"> (</w:t>
+      </w:r>
+      <w:r>
+        <w:t>such as surface diffusion</w:t>
+      </w:r>
+      <w:r>
+        <w:t>)</w:t>
+      </w:r>
+      <w:r>
+        <w:t>. S</w:t>
+      </w:r>
+      <w:r>
+        <w:t xml:space="preserve">olution </w:t>
+      </w:r>
+      <w:r>
+        <w:t>of</w:t>
+      </w:r>
+      <w:r>
+        <w:t xml:space="preserve"> </w:t>
+      </w:r>
+      <w:r>
+        <w:t>the</w:t>
+      </w:r>
+      <w:r>
+        <w:t>se</w:t>
+      </w:r>
+      <w:r>
+        <w:t xml:space="preserve"> revised </w:t>
+      </w:r>
+      <w:r>
+        <w:t>equations allow</w:t>
+      </w:r>
+      <w:r>
+        <w:t>s</w:t>
+      </w:r>
+      <w:r>
+        <w:t xml:space="preserve"> </w:t>
+      </w:r>
+      <w:r>
+        <w:t xml:space="preserve">examination of the consequences of </w:t>
+      </w:r>
+      <w:r>
+        <w:t xml:space="preserve">user-prescribed environmental conditions, </w:t>
+      </w:r>
+      <w:r>
+        <w:t xml:space="preserve">especially </w:t>
+      </w:r>
+      <w:r>
+        <w:t xml:space="preserve">various </w:t>
+      </w:r>
+      <w:r>
+        <w:t>water vapor</w:t>
+      </w:r>
+      <w:r>
+        <w:t xml:space="preserve"> </w:t>
+      </w:r>
+      <w:r>
+        <w:t xml:space="preserve">concentrations </w:t>
+      </w:r>
+      <w:r>
+        <w:t xml:space="preserve">scenarios </w:t>
+      </w:r>
+      <w:r>
+        <w:t>associated with crystal growth</w:t>
+      </w:r>
+      <w:r>
+        <w:t xml:space="preserve"> and ablation</w:t>
       </w:r>
       <w:r>
         <w:t>.</w:t>
+      </w:r>
+      <w:r>
+        <w:t xml:space="preserve"> To the extent possible, we compare those predictions to </w:t>
+      </w:r>
+      <w:r>
+        <w:t xml:space="preserve">observed </w:t>
+      </w:r>
+      <w:r>
+        <w:t>surface morphologies from scanning electron microscop</w:t>
+      </w:r>
+      <w:r>
+        <w:t xml:space="preserve">e </w:t>
+      </w:r>
+      <w:r>
+        <w:t>experiments</w:t>
+      </w:r>
+      <w:r>
+        <w:t>. The outcome is a</w:t>
+      </w:r>
+      <w:r>
+        <w:t xml:space="preserve"> more comprehensive and experimentally constrained picture of ice crystal</w:t>
+      </w:r>
+      <w:r>
+        <w:t xml:space="preserve">, including a mechanism for faceted growth and ablation that </w:t>
+      </w:r>
+      <w:r>
+        <w:t xml:space="preserve">previously </w:t>
+      </w:r>
+      <w:r>
+        <w:t xml:space="preserve">eluded satisfactory </w:t>
+      </w:r>
+      <w:r>
+        <w:t xml:space="preserve">theoretical </w:t>
+      </w:r>
+      <w:r>
+        <w:t>explanation.</w:t>
       </w:r>
     </w:p>
     <w:p/>
@@ -203,7 +377,16 @@
         <w:t xml:space="preserve">the problem </w:t>
       </w:r>
       <w:r>
-        <w:t xml:space="preserve">of an ice surface covered by a QLL </w:t>
+        <w:t>as</w:t>
+      </w:r>
+      <w:r>
+        <w:t xml:space="preserve"> an ice surface covered by a QLL</w:t>
+      </w:r>
+      <w:r>
+        <w:t>,</w:t>
+      </w:r>
+      <w:r>
+        <w:t xml:space="preserve"> </w:t>
       </w:r>
       <w:r>
         <w:t>by</w:t>
@@ -370,6 +553,7 @@
               <w:rPr>
                 <w:noProof/>
               </w:rPr>
+              <w:lastRenderedPageBreak/>
               <w:drawing>
                 <wp:inline distT="0" distB="0" distL="0" distR="0" wp14:anchorId="0DA067E8" wp14:editId="02A6C4D3">
                   <wp:extent cx="4963886" cy="3222814"/>
@@ -567,11 +751,7 @@
       </w:r>
       <w:proofErr w:type="spellEnd"/>
       <w:r>
-        <w:t xml:space="preserve">) </w:t>
-      </w:r>
-      <w:r>
-        <w:lastRenderedPageBreak/>
-        <w:t xml:space="preserve">vapor deposition and ablation to and from the QLL, (ii) </w:t>
+        <w:t xml:space="preserve">) vapor deposition and ablation to and from the QLL, (ii) </w:t>
       </w:r>
       <w:r>
         <w:t xml:space="preserve">horizontal </w:t>
@@ -589,13 +769,49 @@
         <w:t xml:space="preserve"> within the framework of a QLL-covered ice surface.</w:t>
       </w:r>
       <w:r>
-        <w:t xml:space="preserve"> That mechanism, termed “diffusive slowdown,” is an emergent property the reaction-diffusion </w:t>
+        <w:t xml:space="preserve"> That mechanism, termed “diffusive slowdown,” is an emergent property </w:t>
+      </w:r>
+      <w:r>
+        <w:t xml:space="preserve">of </w:t>
+      </w:r>
+      <w:r>
+        <w:t xml:space="preserve">the reaction-diffusion </w:t>
+      </w:r>
+      <w:r>
+        <w:t xml:space="preserve">system of </w:t>
       </w:r>
       <w:r>
         <w:t>equations</w:t>
       </w:r>
       <w:r>
-        <w:t xml:space="preserve">, in which the surface structures itself in a way that the excess vapor available at corners of a growing facet are converted into ice less efficiently, compared to facet centers. </w:t>
+        <w:t xml:space="preserve">, in which the surface structures itself in a way that excess vapor </w:t>
+      </w:r>
+      <w:r>
+        <w:t>that is deposited</w:t>
+      </w:r>
+      <w:r>
+        <w:t xml:space="preserve"> at corners of a growing facet are </w:t>
+      </w:r>
+      <w:r>
+        <w:t>incorporated less efficiently</w:t>
+      </w:r>
+      <w:r>
+        <w:t xml:space="preserve"> into </w:t>
+      </w:r>
+      <w:r>
+        <w:t xml:space="preserve">the </w:t>
+      </w:r>
+      <w:r>
+        <w:t xml:space="preserve">ice </w:t>
+      </w:r>
+      <w:r>
+        <w:t>lattice</w:t>
+      </w:r>
+      <w:r>
+        <w:t xml:space="preserve"> compared to facet centers</w:t>
+      </w:r>
+      <w:r>
+        <w:t>, thus leading to faceted growth.</w:t>
       </w:r>
     </w:p>
     <w:p/>
@@ -704,13 +920,19 @@
         <w:rPr>
           <w:rFonts w:eastAsiaTheme="minorEastAsia"/>
         </w:rPr>
+        <w:t>s</w:t>
+      </w:r>
+      <w:r>
+        <w:rPr>
+          <w:rFonts w:eastAsiaTheme="minorEastAsia"/>
+        </w:rPr>
         <w:t xml:space="preserve"> </w:t>
       </w:r>
       <w:r>
         <w:rPr>
           <w:rFonts w:eastAsiaTheme="minorEastAsia"/>
         </w:rPr>
-        <w:t>is</w:t>
+        <w:t>are given by</w:t>
       </w:r>
     </w:p>
     <w:p>
@@ -2197,14 +2419,7 @@
         <w:rPr>
           <w:rFonts w:eastAsiaTheme="minorEastAsia"/>
         </w:rPr>
-        <w:t xml:space="preserve">, is not simply a function of the overlying water vapor </w:t>
-      </w:r>
-      <w:r>
-        <w:rPr>
-          <w:rFonts w:eastAsiaTheme="minorEastAsia"/>
-        </w:rPr>
-        <w:lastRenderedPageBreak/>
-        <w:t>concentration, but also of the state of the QLL at any given point</w:t>
+        <w:t>, is not simply a function of the overlying water vapor concentration, but also of the state of the QLL at any given point</w:t>
       </w:r>
       <w:r>
         <w:rPr>
@@ -3207,7 +3422,14 @@
         <w:rPr>
           <w:rFonts w:eastAsiaTheme="minorEastAsia"/>
         </w:rPr>
-        <w:t xml:space="preserve"> are fixed parameters of a given trajectory. Forms of the latter are described in more detail below. </w:t>
+        <w:t xml:space="preserve"> are fixed parameters of a given trajectory. Forms of the latter </w:t>
+      </w:r>
+      <w:r>
+        <w:rPr>
+          <w:rFonts w:eastAsiaTheme="minorEastAsia"/>
+        </w:rPr>
+        <w:lastRenderedPageBreak/>
+        <w:t xml:space="preserve">are described in more detail below. </w:t>
       </w:r>
       <w:r>
         <w:rPr>
@@ -3215,15 +3437,6 @@
         </w:rPr>
         <w:t>Eq. 4 is at slight variance with, and simpler than, the corresponding expression in N2016.</w:t>
       </w:r>
-    </w:p>
-    <w:p>
-      <w:pPr>
-        <w:pStyle w:val="ListParagraph"/>
-        <w:ind w:left="360"/>
-        <w:rPr>
-          <w:rFonts w:eastAsiaTheme="minorEastAsia"/>
-        </w:rPr>
-      </w:pPr>
     </w:p>
     <w:p>
       <w:pPr>
@@ -4340,19 +4553,37 @@
           <w:b/>
           <w:bCs/>
         </w:rPr>
-        <w:t xml:space="preserve">Informing theory with SEM experiments </w:t>
+        <w:t>SEM</w:t>
+      </w:r>
+      <w:r>
+        <w:rPr>
+          <w:b/>
+          <w:bCs/>
+        </w:rPr>
+        <w:t>/GNBF surface morphologies</w:t>
       </w:r>
     </w:p>
     <w:p>
       <w:r>
-        <w:lastRenderedPageBreak/>
         <w:t xml:space="preserve">Environmental SEM imaging of ice crystals has seen considerable activity in recent years. Those techniques offer “mesoscale” resolution of ice surfaces </w:t>
       </w:r>
       <w:r>
         <w:t>– i.e., as small as micrometers</w:t>
       </w:r>
       <w:r>
-        <w:t xml:space="preserve"> – with conditions that are adjustable in real time: one can use the technique to grow crystals, and ablate them, by manipulating the temperature and pressure inside the SEM chamber. In tandem with those developments are algorithms that permit </w:t>
+        <w:t xml:space="preserve"> – with conditions that are adjustable in real time: one can use the technique to grow crystals, </w:t>
+      </w:r>
+      <w:r>
+        <w:t>or</w:t>
+      </w:r>
+      <w:r>
+        <w:t xml:space="preserve"> ablate them, by manipulating the temperature and pressure inside the SEM chamber. In tandem with those developments </w:t>
+      </w:r>
+      <w:r>
+        <w:t>is the development of computer codes</w:t>
+      </w:r>
+      <w:r>
+        <w:t xml:space="preserve"> that permit </w:t>
       </w:r>
       <w:r>
         <w:t>quantitative</w:t>
@@ -4364,7 +4595,10 @@
         <w:t xml:space="preserve"> surface morphology</w:t>
       </w:r>
       <w:r>
-        <w:t xml:space="preserve"> (also at mesoscale resolution). </w:t>
+        <w:t xml:space="preserve"> </w:t>
+      </w:r>
+      <w:r>
+        <w:t>using a Gauss-Newton in a Bayesian Framework (GNBF) algorithm.</w:t>
       </w:r>
     </w:p>
     <w:p/>
@@ -4412,27 +4646,36 @@
         <w:t xml:space="preserve"> examine </w:t>
       </w:r>
       <w:r>
-        <w:t xml:space="preserve">not just static ice surface morphology, but dynamic effects, e.g., way the way </w:t>
-      </w:r>
-      <w:r>
-        <w:t xml:space="preserve">ice </w:t>
-      </w:r>
-      <w:r>
-        <w:t>surface morpholog</w:t>
-      </w:r>
-      <w:r>
-        <w:t>ies</w:t>
-      </w:r>
-      <w:r>
-        <w:t xml:space="preserve"> evolve in response to user-controllable</w:t>
+        <w:t xml:space="preserve">not just </w:t>
+      </w:r>
+      <w:r>
+        <w:t xml:space="preserve">the morphologies of </w:t>
+      </w:r>
+      <w:r>
+        <w:t xml:space="preserve">static ice </w:t>
+      </w:r>
+      <w:r>
+        <w:t>as it evolves</w:t>
       </w:r>
       <w:r>
         <w:t xml:space="preserve"> </w:t>
       </w:r>
       <w:r>
+        <w:t xml:space="preserve">over time </w:t>
+      </w:r>
+      <w:r>
+        <w:t>in response to user-controllable</w:t>
+      </w:r>
+      <w:r>
+        <w:t xml:space="preserve"> </w:t>
+      </w:r>
+      <w:r>
         <w:t>temperature and water vapor concentration</w:t>
       </w:r>
       <w:r>
+        <w:t xml:space="preserve"> scenarios</w:t>
+      </w:r>
+      <w:r>
         <w:t>.</w:t>
       </w:r>
       <w:r>
@@ -4460,7 +4703,13 @@
         <w:t xml:space="preserve">uestions we </w:t>
       </w:r>
       <w:r>
-        <w:t>seek answers to include:</w:t>
+        <w:t>seek answers to</w:t>
+      </w:r>
+      <w:r>
+        <w:t xml:space="preserve"> here</w:t>
+      </w:r>
+      <w:r>
+        <w:t xml:space="preserve"> include:</w:t>
       </w:r>
     </w:p>
     <w:p/>
@@ -4489,7 +4738,13 @@
         <w:t xml:space="preserve"> </w:t>
       </w:r>
       <w:r>
-        <w:t xml:space="preserve">there such a thing as faceted ablation, and if so, does the model support such a phenomenon? </w:t>
+        <w:t xml:space="preserve">there such a thing as faceted ablation, and if so, </w:t>
+      </w:r>
+      <w:r>
+        <w:t>what is the mechanism</w:t>
+      </w:r>
+      <w:r>
+        <w:t xml:space="preserve">? </w:t>
       </w:r>
     </w:p>
     <w:p>
@@ -4505,24 +4760,23 @@
           <w:i/>
           <w:iCs/>
         </w:rPr>
-        <w:t>Facet c</w:t>
+        <w:t xml:space="preserve">Facet </w:t>
       </w:r>
       <w:r>
         <w:rPr>
           <w:i/>
           <w:iCs/>
         </w:rPr>
-        <w:t>oncavity</w:t>
-      </w:r>
-      <w:r>
-        <w:rPr>
-          <w:i/>
-          <w:iCs/>
-        </w:rPr>
-        <w:t xml:space="preserve"> and convexity</w:t>
-      </w:r>
-      <w:r>
-        <w:t>. What does concavity of convexity of a facet tell us about the conditions surrounding a crystal</w:t>
+        <w:t>curvature</w:t>
+      </w:r>
+      <w:r>
+        <w:t>. What does concavity o</w:t>
+      </w:r>
+      <w:r>
+        <w:t>r</w:t>
+      </w:r>
+      <w:r>
+        <w:t xml:space="preserve"> convexity of a facet tell us about the conditions surrounding a crystal</w:t>
       </w:r>
       <w:r>
         <w:t>?</w:t>
@@ -4541,28 +4795,50 @@
           <w:i/>
           <w:iCs/>
         </w:rPr>
-        <w:t>Dependence of surface morphology on supersaturatio</w:t>
+        <w:lastRenderedPageBreak/>
+        <w:t>Generalizations</w:t>
       </w:r>
       <w:r>
         <w:rPr>
           <w:i/>
           <w:iCs/>
         </w:rPr>
-        <w:t>n, diffusion coefficient, a</w:t>
+        <w:t xml:space="preserve"> of surface morphology </w:t>
       </w:r>
       <w:r>
         <w:rPr>
           <w:i/>
           <w:iCs/>
         </w:rPr>
-        <w:t>n</w:t>
+        <w:t xml:space="preserve">dependence </w:t>
       </w:r>
       <w:r>
         <w:rPr>
           <w:i/>
           <w:iCs/>
         </w:rPr>
-        <w:t>d other parameters.</w:t>
+        <w:t xml:space="preserve">on </w:t>
+      </w:r>
+      <w:r>
+        <w:rPr>
+          <w:i/>
+          <w:iCs/>
+        </w:rPr>
+        <w:t>environmental condition</w:t>
+      </w:r>
+      <w:r>
+        <w:rPr>
+          <w:i/>
+          <w:iCs/>
+        </w:rPr>
+        <w:t>s</w:t>
+      </w:r>
+      <w:r>
+        <w:rPr>
+          <w:i/>
+          <w:iCs/>
+        </w:rPr>
+        <w:t>.</w:t>
       </w:r>
       <w:r>
         <w:t xml:space="preserve"> </w:t>
@@ -4580,7 +4856,7 @@
         <w:t xml:space="preserve"> </w:t>
       </w:r>
       <w:r>
-        <w:t>these parameters</w:t>
+        <w:t>supersaturation, diffusion coefficient, and other parameters</w:t>
       </w:r>
       <w:r>
         <w:t>?</w:t>
@@ -4599,7 +4875,14 @@
           <w:i/>
           <w:iCs/>
         </w:rPr>
-        <w:t>Resilience</w:t>
+        <w:t>Facet r</w:t>
+      </w:r>
+      <w:r>
+        <w:rPr>
+          <w:i/>
+          <w:iCs/>
+        </w:rPr>
+        <w:t>esilience</w:t>
       </w:r>
       <w:r>
         <w:t xml:space="preserve">. </w:t>
@@ -4638,13 +4921,13 @@
         <w:t>morphology</w:t>
       </w:r>
       <w:r>
-        <w:t xml:space="preserve"> when exposed to highly supersaturated conditions. Is the model similarly</w:t>
-      </w:r>
-      <w:r>
-        <w:t xml:space="preserve"> </w:t>
-      </w:r>
-      <w:r>
-        <w:t>resilient?</w:t>
+        <w:t xml:space="preserve"> when exposed to highly supersaturated conditions. </w:t>
+      </w:r>
+      <w:r>
+        <w:t>What insights might the model provide in connection with this process</w:t>
+      </w:r>
+      <w:r>
+        <w:t>?</w:t>
       </w:r>
     </w:p>
     <w:p>
@@ -4695,19 +4978,7 @@
         <w:t xml:space="preserve"> that appears under supersaturated conditions, vs subsaturated conditions</w:t>
       </w:r>
       <w:r>
-        <w:t xml:space="preserve">, and if so, does the model </w:t>
-      </w:r>
-      <w:r>
-        <w:t>help</w:t>
-      </w:r>
-      <w:r>
-        <w:t xml:space="preserve"> us </w:t>
-      </w:r>
-      <w:r>
-        <w:t>understand</w:t>
-      </w:r>
-      <w:r>
-        <w:t xml:space="preserve"> that difference? </w:t>
+        <w:t xml:space="preserve">? </w:t>
       </w:r>
     </w:p>
     <w:p>
@@ -4773,6 +5044,40 @@
       </w:r>
     </w:p>
     <w:p/>
+    <w:p>
+      <w:pPr>
+        <w:pStyle w:val="ListParagraph"/>
+        <w:numPr>
+          <w:ilvl w:val="0"/>
+          <w:numId w:val="5"/>
+        </w:numPr>
+        <w:rPr>
+          <w:b/>
+          <w:bCs/>
+        </w:rPr>
+      </w:pPr>
+      <w:r>
+        <w:rPr>
+          <w:b/>
+          <w:bCs/>
+        </w:rPr>
+        <w:t>Environmental</w:t>
+      </w:r>
+      <w:r>
+        <w:rPr>
+          <w:b/>
+          <w:bCs/>
+        </w:rPr>
+        <w:t xml:space="preserve"> </w:t>
+      </w:r>
+      <w:r>
+        <w:rPr>
+          <w:b/>
+          <w:bCs/>
+        </w:rPr>
+        <w:t>conditions as model parameters</w:t>
+      </w:r>
+    </w:p>
     <w:p>
       <w:r>
         <w:t xml:space="preserve">Figure 2 displays </w:t>
@@ -5868,21 +6173,14 @@
           <w:i/>
           <w:iCs/>
         </w:rPr>
-        <w:t>Facet c</w:t>
+        <w:t xml:space="preserve">Facet </w:t>
       </w:r>
       <w:r>
         <w:rPr>
           <w:i/>
           <w:iCs/>
         </w:rPr>
-        <w:t>oncavity</w:t>
-      </w:r>
-      <w:r>
-        <w:rPr>
-          <w:i/>
-          <w:iCs/>
-        </w:rPr>
-        <w:t xml:space="preserve"> and convexity</w:t>
+        <w:t>curvature</w:t>
       </w:r>
     </w:p>
     <w:p>
@@ -6209,14 +6507,35 @@
           <w:i/>
           <w:iCs/>
         </w:rPr>
-        <w:t xml:space="preserve">Dependence of surface morphology on </w:t>
+        <w:t>Generalizations</w:t>
       </w:r>
       <w:r>
         <w:rPr>
           <w:i/>
           <w:iCs/>
         </w:rPr>
-        <w:t>model conditions</w:t>
+        <w:t xml:space="preserve"> of surface morphology </w:t>
+      </w:r>
+      <w:r>
+        <w:rPr>
+          <w:i/>
+          <w:iCs/>
+        </w:rPr>
+        <w:t xml:space="preserve">dependence </w:t>
+      </w:r>
+      <w:r>
+        <w:rPr>
+          <w:i/>
+          <w:iCs/>
+        </w:rPr>
+        <w:t xml:space="preserve">on </w:t>
+      </w:r>
+      <w:r>
+        <w:rPr>
+          <w:i/>
+          <w:iCs/>
+        </w:rPr>
+        <w:t>environmental conditions</w:t>
       </w:r>
       <w:r>
         <w:rPr>
@@ -7474,7 +7793,46 @@
         <w:t xml:space="preserve">as the ability of a facet to recover from a perturbation. </w:t>
       </w:r>
       <w:r>
-        <w:t>Actual ice crystal facets exhibit high resilience. For example, in SEM experiments, facets that have been roughened by some perturbation (e.g., by higher temperature) are commonly observed to be restored to smoothness within less than a minute upon reversal of the perturbation. An example is shown in Fig. 8</w:t>
+        <w:t>I</w:t>
+      </w:r>
+      <w:r>
+        <w:t xml:space="preserve">n SEM experiments, facets </w:t>
+      </w:r>
+      <w:r>
+        <w:t xml:space="preserve">exhibit resilience in </w:t>
+      </w:r>
+      <w:r>
+        <w:t xml:space="preserve">that </w:t>
+      </w:r>
+      <w:r>
+        <w:t>after</w:t>
+      </w:r>
+      <w:r>
+        <w:t xml:space="preserve"> </w:t>
+      </w:r>
+      <w:r>
+        <w:t>being</w:t>
+      </w:r>
+      <w:r>
+        <w:t xml:space="preserve"> roughened by some perturbation (e.g., by higher temperature) </w:t>
+      </w:r>
+      <w:r>
+        <w:t xml:space="preserve">they </w:t>
+      </w:r>
+      <w:r>
+        <w:t xml:space="preserve">are commonly observed to be restored to smoothness within less than a minute </w:t>
+      </w:r>
+      <w:r>
+        <w:t xml:space="preserve">after </w:t>
+      </w:r>
+      <w:r>
+        <w:t>the perturbation</w:t>
+      </w:r>
+      <w:r>
+        <w:t xml:space="preserve"> is removed</w:t>
+      </w:r>
+      <w:r>
+        <w:t>. An example is shown in Fig. 8</w:t>
       </w:r>
     </w:p>
     <w:p/>
@@ -7606,10 +7964,10 @@
         <w:t xml:space="preserve">is exhibited by </w:t>
       </w:r>
       <w:r>
-        <w:t>modeled faceted growth and ablation</w:t>
-      </w:r>
-      <w:r>
-        <w:t xml:space="preserve"> steady states</w:t>
+        <w:t>modeled facet</w:t>
+      </w:r>
+      <w:r>
+        <w:t>s</w:t>
       </w:r>
       <w:r>
         <w:t xml:space="preserve">? </w:t>
@@ -7621,10 +7979,20 @@
         <w:t>this question</w:t>
       </w:r>
       <w:r>
-        <w:t>.</w:t>
-      </w:r>
-      <w:r>
-        <w:t xml:space="preserve"> The blue curve is a timeline of </w:t>
+        <w:t xml:space="preserve">, beginning with an initially-flat profile, then subjected to the following sequence: </w:t>
+      </w:r>
+    </w:p>
+    <w:p/>
+    <w:p>
+      <w:pPr>
+        <w:pStyle w:val="ListParagraph"/>
+        <w:numPr>
+          <w:ilvl w:val="0"/>
+          <w:numId w:val="11"/>
+        </w:numPr>
+      </w:pPr>
+      <w:r>
+        <w:t xml:space="preserve">The blue curve is a timeline of </w:t>
       </w:r>
       <m:oMath>
         <m:sSub>
@@ -7655,7 +8023,13 @@
         </m:sSub>
       </m:oMath>
       <w:r>
-        <w:t xml:space="preserve">, beginning with a flat profile but subject over time to the inverse parabolic supersaturation curve indicated by the </w:t>
+        <w:t xml:space="preserve"> </w:t>
+      </w:r>
+      <w:r>
+        <w:t xml:space="preserve">that form on the surface when subjected to </w:t>
+      </w:r>
+      <w:r>
+        <w:t xml:space="preserve">the inverse parabolic supersaturation curve indicated by the </w:t>
       </w:r>
       <w:r>
         <w:t>solid blue</w:t>
@@ -7744,8 +8118,28 @@
       <w:r>
         <w:t xml:space="preserve">. </w:t>
       </w:r>
-      <w:r>
-        <w:t xml:space="preserve">After that time, </w:t>
+    </w:p>
+    <w:p>
+      <w:pPr>
+        <w:pStyle w:val="ListParagraph"/>
+        <w:numPr>
+          <w:ilvl w:val="0"/>
+          <w:numId w:val="11"/>
+        </w:numPr>
+      </w:pPr>
+      <w:r>
+        <w:t xml:space="preserve">At </w:t>
+      </w:r>
+      <m:oMath>
+        <m:r>
+          <w:rPr>
+            <w:rFonts w:ascii="Cambria Math" w:hAnsi="Cambria Math"/>
+          </w:rPr>
+          <m:t>400 ms</m:t>
+        </m:r>
+      </m:oMath>
+      <w:r>
+        <w:t xml:space="preserve">, </w:t>
       </w:r>
       <w:r>
         <w:t xml:space="preserve">a perturbation is introduced in the form of </w:t>
@@ -7769,19 +8163,10 @@
         <w:t xml:space="preserve">saturation curve in Fig. 2. </w:t>
       </w:r>
       <w:r>
-        <w:t>The surface responds by</w:t>
-      </w:r>
-      <w:r>
-        <w:t xml:space="preserve"> evolv</w:t>
-      </w:r>
-      <w:r>
-        <w:t>ing through a transient state that is nearly flat</w:t>
-      </w:r>
-      <w:r>
-        <w:t xml:space="preserve">, </w:t>
-      </w:r>
-      <w:r>
-        <w:t xml:space="preserve">at </w:t>
+        <w:t>At</w:t>
+      </w:r>
+      <w:r>
+        <w:t xml:space="preserve"> </w:t>
       </w:r>
       <m:oMath>
         <m:r>
@@ -7792,10 +8177,31 @@
         </m:r>
       </m:oMath>
       <w:r>
-        <w:t>, then converting</w:t>
-      </w:r>
-      <w:r>
-        <w:t xml:space="preserve">, by at </w:t>
+        <w:t xml:space="preserve">, </w:t>
+      </w:r>
+      <w:r>
+        <w:t xml:space="preserve">the </w:t>
+      </w:r>
+      <w:r>
+        <w:t xml:space="preserve">surface </w:t>
+      </w:r>
+      <w:r>
+        <w:t>has evolved into</w:t>
+      </w:r>
+      <w:r>
+        <w:t xml:space="preserve"> nearly</w:t>
+      </w:r>
+      <w:r>
+        <w:t>-</w:t>
+      </w:r>
+      <w:r>
+        <w:t>flat</w:t>
+      </w:r>
+      <w:r>
+        <w:t xml:space="preserve"> profile. B</w:t>
+      </w:r>
+      <w:r>
+        <w:t xml:space="preserve">y </w:t>
       </w:r>
       <m:oMath>
         <m:r>
@@ -7806,7 +8212,13 @@
         </m:r>
       </m:oMath>
       <w:r>
-        <w:t>, in</w:t>
+        <w:t xml:space="preserve">, </w:t>
+      </w:r>
+      <w:r>
+        <w:t xml:space="preserve">it has evolved </w:t>
+      </w:r>
+      <w:r>
+        <w:t>in</w:t>
       </w:r>
       <w:r>
         <w:t xml:space="preserve">to a </w:t>
@@ -7829,21 +8241,50 @@
       <w:r>
         <w:t xml:space="preserve"> </w:t>
       </w:r>
-      <w:r>
-        <w:t xml:space="preserve"> </w:t>
-      </w:r>
+    </w:p>
+    <w:p>
+      <w:pPr>
+        <w:pStyle w:val="ListParagraph"/>
+        <w:numPr>
+          <w:ilvl w:val="0"/>
+          <w:numId w:val="11"/>
+        </w:numPr>
+      </w:pPr>
       <w:r>
         <w:lastRenderedPageBreak/>
         <w:t>At</w:t>
       </w:r>
       <w:r>
-        <w:t xml:space="preserve"> that time</w:t>
-      </w:r>
-      <w:r>
-        <w:t xml:space="preserve">, the original ambient water vapor regime is </w:t>
-      </w:r>
-      <w:r>
-        <w:t>once again imposed</w:t>
+        <w:t xml:space="preserve"> </w:t>
+      </w:r>
+      <m:oMath>
+        <m:r>
+          <w:rPr>
+            <w:rFonts w:ascii="Cambria Math" w:hAnsi="Cambria Math"/>
+          </w:rPr>
+          <m:t>800 ms</m:t>
+        </m:r>
+      </m:oMath>
+      <w:r>
+        <w:t xml:space="preserve">, </w:t>
+      </w:r>
+      <w:r>
+        <w:t>the original ambient water vapor regime</w:t>
+      </w:r>
+      <w:r>
+        <w:t xml:space="preserve"> (</w:t>
+      </w:r>
+      <w:r>
+        <w:t>solid blue line in Fig. 2</w:t>
+      </w:r>
+      <w:r>
+        <w:t>)</w:t>
+      </w:r>
+      <w:r>
+        <w:t xml:space="preserve"> is </w:t>
+      </w:r>
+      <w:r>
+        <w:t>again imposed</w:t>
       </w:r>
       <w:r>
         <w:t>.</w:t>
@@ -8057,6 +8498,47 @@
     </w:p>
     <w:p>
       <w:r>
+        <w:t>Conclusion … qualitatively, the model exhibits resilience analogous to that of a real crystal facet, shown in Fig. 8. We should hasten to add, however, these perturbation</w:t>
+      </w:r>
+      <w:r>
+        <w:t>s</w:t>
+      </w:r>
+      <w:r>
+        <w:t xml:space="preserve"> </w:t>
+      </w:r>
+      <w:r>
+        <w:t>occur</w:t>
+      </w:r>
+      <w:r>
+        <w:t xml:space="preserve"> on a vastly different vertical scale</w:t>
+      </w:r>
+      <w:r>
+        <w:t>, compared to experiment</w:t>
+      </w:r>
+      <w:r>
+        <w:t xml:space="preserve">. That is, the dip at the center of the facet in </w:t>
+      </w:r>
+      <m:oMath>
+        <m:r>
+          <w:rPr>
+            <w:rFonts w:ascii="Cambria Math" w:hAnsi="Cambria Math"/>
+          </w:rPr>
+          <m:t>800 ms</m:t>
+        </m:r>
+      </m:oMath>
+      <w:r>
+        <w:t xml:space="preserve"> seen in Fig. 9 is only a few monolayers of ice, whereas </w:t>
+      </w:r>
+      <w:r>
+        <w:t>ridge-to-valley distances</w:t>
+      </w:r>
+      <w:r>
+        <w:t xml:space="preserve"> seen in the real crystal in Fig. 8 amounts to thousands of monolayers of ice.</w:t>
+      </w:r>
+    </w:p>
+    <w:p/>
+    <w:p>
+      <w:r>
         <w:rPr>
           <w:i/>
           <w:iCs/>
@@ -8170,6 +8652,7 @@
           <w:i/>
           <w:iCs/>
         </w:rPr>
+        <w:lastRenderedPageBreak/>
         <w:t>VI. What about differences between facets?</w:t>
       </w:r>
       <w:r>
@@ -8908,6 +9391,92 @@
     </w:lvl>
   </w:abstractNum>
   <w:abstractNum w:abstractNumId="5" w15:restartNumberingAfterBreak="0">
+    <w:nsid w:val="360F2867"/>
+    <w:multiLevelType w:val="hybridMultilevel"/>
+    <w:tmpl w:val="5B08C73C"/>
+    <w:lvl w:ilvl="0" w:tplc="FFFFFFFF">
+      <w:start w:val="1"/>
+      <w:numFmt w:val="decimal"/>
+      <w:lvlText w:val="%1."/>
+      <w:lvlJc w:val="left"/>
+      <w:pPr>
+        <w:ind w:left="360" w:hanging="360"/>
+      </w:pPr>
+    </w:lvl>
+    <w:lvl w:ilvl="1" w:tplc="FFFFFFFF" w:tentative="1">
+      <w:start w:val="1"/>
+      <w:numFmt w:val="lowerLetter"/>
+      <w:lvlText w:val="%2."/>
+      <w:lvlJc w:val="left"/>
+      <w:pPr>
+        <w:ind w:left="1080" w:hanging="360"/>
+      </w:pPr>
+    </w:lvl>
+    <w:lvl w:ilvl="2" w:tplc="FFFFFFFF" w:tentative="1">
+      <w:start w:val="1"/>
+      <w:numFmt w:val="lowerRoman"/>
+      <w:lvlText w:val="%3."/>
+      <w:lvlJc w:val="right"/>
+      <w:pPr>
+        <w:ind w:left="1800" w:hanging="180"/>
+      </w:pPr>
+    </w:lvl>
+    <w:lvl w:ilvl="3" w:tplc="FFFFFFFF" w:tentative="1">
+      <w:start w:val="1"/>
+      <w:numFmt w:val="decimal"/>
+      <w:lvlText w:val="%4."/>
+      <w:lvlJc w:val="left"/>
+      <w:pPr>
+        <w:ind w:left="2520" w:hanging="360"/>
+      </w:pPr>
+    </w:lvl>
+    <w:lvl w:ilvl="4" w:tplc="FFFFFFFF" w:tentative="1">
+      <w:start w:val="1"/>
+      <w:numFmt w:val="lowerLetter"/>
+      <w:lvlText w:val="%5."/>
+      <w:lvlJc w:val="left"/>
+      <w:pPr>
+        <w:ind w:left="3240" w:hanging="360"/>
+      </w:pPr>
+    </w:lvl>
+    <w:lvl w:ilvl="5" w:tplc="FFFFFFFF" w:tentative="1">
+      <w:start w:val="1"/>
+      <w:numFmt w:val="lowerRoman"/>
+      <w:lvlText w:val="%6."/>
+      <w:lvlJc w:val="right"/>
+      <w:pPr>
+        <w:ind w:left="3960" w:hanging="180"/>
+      </w:pPr>
+    </w:lvl>
+    <w:lvl w:ilvl="6" w:tplc="FFFFFFFF" w:tentative="1">
+      <w:start w:val="1"/>
+      <w:numFmt w:val="decimal"/>
+      <w:lvlText w:val="%7."/>
+      <w:lvlJc w:val="left"/>
+      <w:pPr>
+        <w:ind w:left="4680" w:hanging="360"/>
+      </w:pPr>
+    </w:lvl>
+    <w:lvl w:ilvl="7" w:tplc="FFFFFFFF" w:tentative="1">
+      <w:start w:val="1"/>
+      <w:numFmt w:val="lowerLetter"/>
+      <w:lvlText w:val="%8."/>
+      <w:lvlJc w:val="left"/>
+      <w:pPr>
+        <w:ind w:left="5400" w:hanging="360"/>
+      </w:pPr>
+    </w:lvl>
+    <w:lvl w:ilvl="8" w:tplc="FFFFFFFF" w:tentative="1">
+      <w:start w:val="1"/>
+      <w:numFmt w:val="lowerRoman"/>
+      <w:lvlText w:val="%9."/>
+      <w:lvlJc w:val="right"/>
+      <w:pPr>
+        <w:ind w:left="6120" w:hanging="180"/>
+      </w:pPr>
+    </w:lvl>
+  </w:abstractNum>
+  <w:abstractNum w:abstractNumId="6" w15:restartNumberingAfterBreak="0">
     <w:nsid w:val="48344088"/>
     <w:multiLevelType w:val="hybridMultilevel"/>
     <w:tmpl w:val="99BA02C0"/>
@@ -8993,10 +9562,10 @@
       </w:pPr>
     </w:lvl>
   </w:abstractNum>
-  <w:abstractNum w:abstractNumId="6" w15:restartNumberingAfterBreak="0">
+  <w:abstractNum w:abstractNumId="7" w15:restartNumberingAfterBreak="0">
     <w:nsid w:val="532D29D2"/>
     <w:multiLevelType w:val="hybridMultilevel"/>
-    <w:tmpl w:val="ACFA9888"/>
+    <w:tmpl w:val="5B08C73C"/>
     <w:lvl w:ilvl="0" w:tplc="0409000F">
       <w:start w:val="1"/>
       <w:numFmt w:val="decimal"/>
@@ -9079,7 +9648,7 @@
       </w:pPr>
     </w:lvl>
   </w:abstractNum>
-  <w:abstractNum w:abstractNumId="7" w15:restartNumberingAfterBreak="0">
+  <w:abstractNum w:abstractNumId="8" w15:restartNumberingAfterBreak="0">
     <w:nsid w:val="578E2F86"/>
     <w:multiLevelType w:val="hybridMultilevel"/>
     <w:tmpl w:val="E3723A60"/>
@@ -9165,7 +9734,7 @@
       </w:pPr>
     </w:lvl>
   </w:abstractNum>
-  <w:abstractNum w:abstractNumId="8" w15:restartNumberingAfterBreak="0">
+  <w:abstractNum w:abstractNumId="9" w15:restartNumberingAfterBreak="0">
     <w:nsid w:val="77264A6A"/>
     <w:multiLevelType w:val="hybridMultilevel"/>
     <w:tmpl w:val="F68AD54C"/>
@@ -9254,7 +9823,7 @@
       </w:pPr>
     </w:lvl>
   </w:abstractNum>
-  <w:abstractNum w:abstractNumId="9" w15:restartNumberingAfterBreak="0">
+  <w:abstractNum w:abstractNumId="10" w15:restartNumberingAfterBreak="0">
     <w:nsid w:val="7D142D41"/>
     <w:multiLevelType w:val="hybridMultilevel"/>
     <w:tmpl w:val="B2EA4A3C"/>
@@ -9344,19 +9913,19 @@
     <w:abstractNumId w:val="0"/>
   </w:num>
   <w:num w:numId="2" w16cid:durableId="1918588286">
-    <w:abstractNumId w:val="9"/>
+    <w:abstractNumId w:val="10"/>
   </w:num>
   <w:num w:numId="3" w16cid:durableId="858588217">
-    <w:abstractNumId w:val="8"/>
+    <w:abstractNumId w:val="9"/>
   </w:num>
   <w:num w:numId="4" w16cid:durableId="1013603938">
     <w:abstractNumId w:val="3"/>
   </w:num>
   <w:num w:numId="5" w16cid:durableId="700133087">
-    <w:abstractNumId w:val="6"/>
+    <w:abstractNumId w:val="7"/>
   </w:num>
   <w:num w:numId="6" w16cid:durableId="1433667749">
-    <w:abstractNumId w:val="7"/>
+    <w:abstractNumId w:val="8"/>
   </w:num>
   <w:num w:numId="7" w16cid:durableId="205335628">
     <w:abstractNumId w:val="1"/>
@@ -9368,6 +9937,9 @@
     <w:abstractNumId w:val="4"/>
   </w:num>
   <w:num w:numId="10" w16cid:durableId="1833570303">
+    <w:abstractNumId w:val="6"/>
+  </w:num>
+  <w:num w:numId="11" w16cid:durableId="1060056665">
     <w:abstractNumId w:val="5"/>
   </w:num>
 </w:numbering>

</xml_diff>

<commit_message>
Fixed the vapor field equations
</commit_message>
<xml_diff>
--- a/nesh/Neshyba notes, 10 January 2024.docx
+++ b/nesh/Neshyba notes, 10 January 2024.docx
@@ -486,31 +486,13 @@
     <w:p/>
     <w:p>
       <w:r>
-        <w:t xml:space="preserve">A second drawback of the BCF model is specific to water ice at a temperature of 240 K and above. At </w:t>
-      </w:r>
-      <w:r>
-        <w:t>240 K</w:t>
-      </w:r>
-      <w:r>
-        <w:t xml:space="preserve">, </w:t>
+        <w:t xml:space="preserve">A second drawback of the BCF model is specific to water ice at a temperature of 240 K and above. At 240 K, </w:t>
       </w:r>
       <w:r>
         <w:t>t</w:t>
       </w:r>
       <w:r>
-        <w:t xml:space="preserve">here are no </w:t>
-      </w:r>
-      <w:r>
-        <w:t>unoccupied gap</w:t>
-      </w:r>
-      <w:r>
-        <w:t>s</w:t>
-      </w:r>
-      <w:r>
-        <w:t xml:space="preserve"> in the crystalline lattice</w:t>
-      </w:r>
-      <w:r>
-        <w:t xml:space="preserve"> available to</w:t>
+        <w:t>here are no unoccupied gaps in the crystalline lattice available to</w:t>
       </w:r>
       <w:r>
         <w:t xml:space="preserve"> an </w:t>
@@ -521,19 +503,7 @@
       </w:r>
       <w:proofErr w:type="spellEnd"/>
       <w:r>
-        <w:t xml:space="preserve">, because of the existence of </w:t>
-      </w:r>
-      <w:r>
-        <w:t xml:space="preserve">a quasi-liquid layer (QLL) </w:t>
-      </w:r>
-      <w:r>
-        <w:t>between the ice and the gas phase.</w:t>
-      </w:r>
-      <w:r>
-        <w:t xml:space="preserve"> </w:t>
-      </w:r>
-      <w:r>
-        <w:t>Rather, the QLL</w:t>
+        <w:t>, because of the existence of a quasi-liquid layer (QLL) between the ice and the gas phase. Rather, the QLL</w:t>
       </w:r>
       <w:r>
         <w:t xml:space="preserve"> </w:t>
@@ -569,19 +539,7 @@
         <w:t xml:space="preserve"> surface are expected to have thicker QLL than others</w:t>
       </w:r>
       <w:r>
-        <w:t xml:space="preserve"> (because, e.g., </w:t>
-      </w:r>
-      <w:r>
-        <w:t xml:space="preserve">of </w:t>
-      </w:r>
-      <w:r>
-        <w:t xml:space="preserve">the aforementioned </w:t>
-      </w:r>
-      <w:r>
-        <w:t>inhomogeneities in the vapor field</w:t>
-      </w:r>
-      <w:r>
-        <w:t>)</w:t>
+        <w:t xml:space="preserve"> (because, e.g., of the aforementioned inhomogeneities in the vapor field)</w:t>
       </w:r>
       <w:r>
         <w:t xml:space="preserve">. That </w:t>
@@ -1105,10 +1063,7 @@
         <w:t>, thus leading to faceted growth</w:t>
       </w:r>
       <w:r>
-        <w:t xml:space="preserve"> … </w:t>
-      </w:r>
-      <w:r>
-        <w:t>steps are more tightly bunched together at facet boundaries compared to the facet center.</w:t>
+        <w:t xml:space="preserve"> … steps are more tightly bunched together at facet boundaries compared to the facet center.</w:t>
       </w:r>
     </w:p>
     <w:p/>
@@ -5177,14 +5132,7 @@
           <w:i/>
           <w:iCs/>
         </w:rPr>
-        <w:t>What is the e</w:t>
-      </w:r>
-      <w:r>
-        <w:rPr>
-          <w:i/>
-          <w:iCs/>
-        </w:rPr>
-        <w:t xml:space="preserve">ffect of variation in time scales of ice-quasiliquid equilibration vis a vis </w:t>
+        <w:t xml:space="preserve">What is the effect of variation in time scales of ice-quasiliquid equilibration vis a vis </w:t>
       </w:r>
       <w:proofErr w:type="gramStart"/>
       <w:r>
@@ -7211,6 +7159,9 @@
         <w:jc w:val="center"/>
       </w:pPr>
       <w:r>
+        <w:rPr>
+          <w:noProof/>
+        </w:rPr>
         <w:drawing>
           <wp:inline distT="0" distB="0" distL="0" distR="0" wp14:anchorId="6B77543C" wp14:editId="3AFB55A8">
             <wp:extent cx="4834171" cy="2406756"/>
@@ -8894,8 +8845,8 @@
               </w:rPr>
               <w:drawing>
                 <wp:inline distT="0" distB="0" distL="0" distR="0" wp14:anchorId="62C050C3" wp14:editId="2D25AD21">
-                  <wp:extent cx="5943600" cy="4131310"/>
-                  <wp:effectExtent l="0" t="0" r="0" b="0"/>
+                  <wp:extent cx="5943600" cy="4101860"/>
+                  <wp:effectExtent l="0" t="0" r="0" b="635"/>
                   <wp:docPr id="980092463" name="Picture 1"/>
                   <wp:cNvGraphicFramePr>
                     <a:graphicFrameLocks xmlns:a="http://schemas.openxmlformats.org/drawingml/2006/main" noChangeAspect="1"/>
@@ -8907,20 +8858,27 @@
                           <pic:cNvPr id="980092463" name=""/>
                           <pic:cNvPicPr/>
                         </pic:nvPicPr>
-                        <pic:blipFill>
+                        <pic:blipFill rotWithShape="1">
                           <a:blip r:embed="rId19"/>
-                          <a:stretch>
-                            <a:fillRect/>
-                          </a:stretch>
+                          <a:srcRect b="713"/>
+                          <a:stretch/>
                         </pic:blipFill>
-                        <pic:spPr>
+                        <pic:spPr bwMode="auto">
                           <a:xfrm>
                             <a:off x="0" y="0"/>
-                            <a:ext cx="5943600" cy="4131310"/>
+                            <a:ext cx="5943600" cy="4101860"/>
                           </a:xfrm>
                           <a:prstGeom prst="rect">
                             <a:avLst/>
                           </a:prstGeom>
+                          <a:ln>
+                            <a:noFill/>
+                          </a:ln>
+                          <a:extLst>
+                            <a:ext uri="{53640926-AAD7-44D8-BBD7-CCE9431645EC}">
+                              <a14:shadowObscured xmlns:a14="http://schemas.microsoft.com/office/drawing/2010/main"/>
+                            </a:ext>
+                          </a:extLst>
                         </pic:spPr>
                       </pic:pic>
                     </a:graphicData>
@@ -9097,19 +9055,7 @@
         <w:rPr>
           <w:rFonts w:eastAsiaTheme="minorEastAsia"/>
         </w:rPr>
-        <w:t xml:space="preserve"> is visible in SEM experiments, an example of which is shown in Fig. 4</w:t>
-      </w:r>
-      <w:r>
-        <w:rPr>
-          <w:rFonts w:eastAsiaTheme="minorEastAsia"/>
-        </w:rPr>
-        <w:t>.</w:t>
-      </w:r>
-      <w:r>
-        <w:rPr>
-          <w:rFonts w:eastAsiaTheme="minorEastAsia"/>
-        </w:rPr>
-        <w:t xml:space="preserve"> Does the model have anything to contribute to this observation?</w:t>
+        <w:t xml:space="preserve"> is visible in SEM experiments, an example of which is shown in Fig. 4. Does the model have anything to contribute to this observation?</w:t>
       </w:r>
     </w:p>
     <w:p/>
@@ -9217,11 +9163,6 @@
     </w:p>
     <w:p/>
     <w:p>
-      <w:pPr>
-        <w:rPr>
-          <w:rFonts w:eastAsiaTheme="minorEastAsia"/>
-        </w:rPr>
-      </w:pPr>
       <w:r>
         <w:rPr>
           <w:i/>
@@ -9367,9 +9308,3970 @@
         <w:t xml:space="preserve"> have shown that … </w:t>
       </w:r>
     </w:p>
+    <w:p>
+      <w:pPr>
+        <w:rPr>
+          <w:rFonts w:eastAsiaTheme="minorEastAsia"/>
+        </w:rPr>
+      </w:pPr>
+    </w:p>
+    <w:p>
+      <w:pPr>
+        <w:rPr>
+          <w:rFonts w:eastAsiaTheme="minorEastAsia"/>
+        </w:rPr>
+      </w:pPr>
+      <w:r>
+        <w:rPr>
+          <w:rFonts w:eastAsiaTheme="minorEastAsia"/>
+        </w:rPr>
+        <w:br w:type="page"/>
+      </w:r>
+    </w:p>
+    <w:p>
+      <w:pPr>
+        <w:rPr>
+          <w:rFonts w:eastAsiaTheme="minorEastAsia"/>
+          <w:u w:val="single"/>
+        </w:rPr>
+      </w:pPr>
+      <w:r>
+        <w:rPr>
+          <w:rFonts w:eastAsiaTheme="minorEastAsia"/>
+          <w:u w:val="single"/>
+        </w:rPr>
+        <w:lastRenderedPageBreak/>
+        <w:t>Appendix</w:t>
+      </w:r>
+    </w:p>
+    <w:p>
+      <w:pPr>
+        <w:rPr>
+          <w:rFonts w:eastAsiaTheme="minorEastAsia"/>
+        </w:rPr>
+      </w:pPr>
+      <w:r>
+        <w:rPr>
+          <w:rFonts w:eastAsiaTheme="minorEastAsia"/>
+        </w:rPr>
+        <w:t xml:space="preserve">Simulation of </w:t>
+      </w:r>
+      <w:r>
+        <w:rPr>
+          <w:rFonts w:eastAsiaTheme="minorEastAsia"/>
+        </w:rPr>
+        <w:t xml:space="preserve">the </w:t>
+      </w:r>
+      <w:r>
+        <w:rPr>
+          <w:rFonts w:eastAsiaTheme="minorEastAsia"/>
+        </w:rPr>
+        <w:t>water vapor partial pressure</w:t>
+      </w:r>
+      <w:r>
+        <w:rPr>
+          <w:rFonts w:eastAsiaTheme="minorEastAsia"/>
+        </w:rPr>
+        <w:t xml:space="preserve">, </w:t>
+      </w:r>
+      <m:oMath>
+        <m:sSub>
+          <m:sSubPr>
+            <m:ctrlPr>
+              <w:rPr>
+                <w:rFonts w:ascii="Cambria Math" w:eastAsiaTheme="minorEastAsia" w:hAnsi="Cambria Math"/>
+                <w:i/>
+              </w:rPr>
+            </m:ctrlPr>
+          </m:sSubPr>
+          <m:e>
+            <m:r>
+              <w:rPr>
+                <w:rFonts w:ascii="Cambria Math" w:eastAsiaTheme="minorEastAsia" w:hAnsi="Cambria Math"/>
+              </w:rPr>
+              <m:t>P</m:t>
+            </m:r>
+          </m:e>
+          <m:sub>
+            <m:sSub>
+              <m:sSubPr>
+                <m:ctrlPr>
+                  <w:rPr>
+                    <w:rFonts w:ascii="Cambria Math" w:eastAsiaTheme="minorEastAsia" w:hAnsi="Cambria Math"/>
+                    <w:i/>
+                  </w:rPr>
+                </m:ctrlPr>
+              </m:sSubPr>
+              <m:e>
+                <m:r>
+                  <w:rPr>
+                    <w:rFonts w:ascii="Cambria Math" w:eastAsiaTheme="minorEastAsia" w:hAnsi="Cambria Math"/>
+                  </w:rPr>
+                  <m:t>H</m:t>
+                </m:r>
+              </m:e>
+              <m:sub>
+                <m:r>
+                  <w:rPr>
+                    <w:rFonts w:ascii="Cambria Math" w:eastAsiaTheme="minorEastAsia" w:hAnsi="Cambria Math"/>
+                  </w:rPr>
+                  <m:t>2</m:t>
+                </m:r>
+              </m:sub>
+            </m:sSub>
+            <m:r>
+              <w:rPr>
+                <w:rFonts w:ascii="Cambria Math" w:eastAsiaTheme="minorEastAsia" w:hAnsi="Cambria Math"/>
+              </w:rPr>
+              <m:t>O</m:t>
+            </m:r>
+          </m:sub>
+        </m:sSub>
+        <m:d>
+          <m:dPr>
+            <m:ctrlPr>
+              <w:rPr>
+                <w:rFonts w:ascii="Cambria Math" w:eastAsiaTheme="minorEastAsia" w:hAnsi="Cambria Math"/>
+                <w:i/>
+              </w:rPr>
+            </m:ctrlPr>
+          </m:dPr>
+          <m:e>
+            <m:r>
+              <w:rPr>
+                <w:rFonts w:ascii="Cambria Math" w:eastAsiaTheme="minorEastAsia" w:hAnsi="Cambria Math"/>
+              </w:rPr>
+              <m:t>x,y</m:t>
+            </m:r>
+          </m:e>
+        </m:d>
+      </m:oMath>
+      <w:r>
+        <w:rPr>
+          <w:rFonts w:eastAsiaTheme="minorEastAsia"/>
+        </w:rPr>
+        <w:t xml:space="preserve">, in the space </w:t>
+      </w:r>
+      <w:r>
+        <w:rPr>
+          <w:rFonts w:eastAsiaTheme="minorEastAsia"/>
+        </w:rPr>
+        <w:t>surrounding a</w:t>
+      </w:r>
+      <w:r>
+        <w:rPr>
+          <w:rFonts w:eastAsiaTheme="minorEastAsia"/>
+        </w:rPr>
+        <w:t xml:space="preserve"> square</w:t>
+      </w:r>
+      <w:r>
+        <w:rPr>
+          <w:rFonts w:eastAsiaTheme="minorEastAsia"/>
+        </w:rPr>
+        <w:t>-shaped crystal</w:t>
+      </w:r>
+      <w:r>
+        <w:rPr>
+          <w:rFonts w:eastAsiaTheme="minorEastAsia"/>
+        </w:rPr>
+        <w:t xml:space="preserve"> </w:t>
+      </w:r>
+      <w:r>
+        <w:rPr>
+          <w:rFonts w:eastAsiaTheme="minorEastAsia"/>
+        </w:rPr>
+        <w:t>shown in Fig. A1(a)</w:t>
+      </w:r>
+      <w:r>
+        <w:rPr>
+          <w:rFonts w:eastAsiaTheme="minorEastAsia"/>
+        </w:rPr>
+        <w:t>,</w:t>
+      </w:r>
+      <w:r>
+        <w:rPr>
+          <w:rFonts w:eastAsiaTheme="minorEastAsia"/>
+        </w:rPr>
+        <w:t xml:space="preserve"> was achieved by </w:t>
+      </w:r>
+      <w:r>
+        <w:rPr>
+          <w:rFonts w:eastAsiaTheme="minorEastAsia"/>
+        </w:rPr>
+        <w:t>integrating</w:t>
+      </w:r>
+      <w:r>
+        <w:rPr>
+          <w:rFonts w:eastAsiaTheme="minorEastAsia"/>
+        </w:rPr>
+        <w:t xml:space="preserve"> the</w:t>
+      </w:r>
+      <w:r>
+        <w:rPr>
+          <w:rFonts w:eastAsiaTheme="minorEastAsia"/>
+        </w:rPr>
+        <w:t xml:space="preserve"> </w:t>
+      </w:r>
+      <w:r>
+        <w:rPr>
+          <w:rFonts w:eastAsiaTheme="minorEastAsia"/>
+        </w:rPr>
+        <w:t>two-dimensional</w:t>
+      </w:r>
+      <w:r>
+        <w:rPr>
+          <w:rFonts w:eastAsiaTheme="minorEastAsia"/>
+        </w:rPr>
+        <w:t xml:space="preserve"> </w:t>
+      </w:r>
+      <w:r>
+        <w:rPr>
+          <w:rFonts w:eastAsiaTheme="minorEastAsia"/>
+        </w:rPr>
+        <w:t>diffusion equation</w:t>
+      </w:r>
+    </w:p>
+    <w:p>
+      <w:pPr>
+        <w:rPr>
+          <w:rFonts w:eastAsiaTheme="minorEastAsia"/>
+        </w:rPr>
+      </w:pPr>
+    </w:p>
+    <w:p>
+      <w:pPr>
+        <w:jc w:val="right"/>
+        <w:rPr>
+          <w:rFonts w:eastAsiaTheme="minorEastAsia"/>
+        </w:rPr>
+      </w:pPr>
+      <m:oMath>
+        <m:f>
+          <m:fPr>
+            <m:ctrlPr>
+              <w:rPr>
+                <w:rFonts w:ascii="Cambria Math" w:eastAsiaTheme="minorEastAsia" w:hAnsi="Cambria Math"/>
+                <w:i/>
+              </w:rPr>
+            </m:ctrlPr>
+          </m:fPr>
+          <m:num>
+            <m:r>
+              <w:rPr>
+                <w:rFonts w:ascii="Cambria Math" w:eastAsiaTheme="minorEastAsia" w:hAnsi="Cambria Math"/>
+              </w:rPr>
+              <m:t>∂</m:t>
+            </m:r>
+            <m:sSub>
+              <m:sSubPr>
+                <m:ctrlPr>
+                  <w:rPr>
+                    <w:rFonts w:ascii="Cambria Math" w:eastAsiaTheme="minorEastAsia" w:hAnsi="Cambria Math"/>
+                    <w:i/>
+                  </w:rPr>
+                </m:ctrlPr>
+              </m:sSubPr>
+              <m:e>
+                <m:r>
+                  <w:rPr>
+                    <w:rFonts w:ascii="Cambria Math" w:eastAsiaTheme="minorEastAsia" w:hAnsi="Cambria Math"/>
+                  </w:rPr>
+                  <m:t>P</m:t>
+                </m:r>
+              </m:e>
+              <m:sub>
+                <m:sSub>
+                  <m:sSubPr>
+                    <m:ctrlPr>
+                      <w:rPr>
+                        <w:rFonts w:ascii="Cambria Math" w:eastAsiaTheme="minorEastAsia" w:hAnsi="Cambria Math"/>
+                        <w:i/>
+                      </w:rPr>
+                    </m:ctrlPr>
+                  </m:sSubPr>
+                  <m:e>
+                    <m:r>
+                      <w:rPr>
+                        <w:rFonts w:ascii="Cambria Math" w:eastAsiaTheme="minorEastAsia" w:hAnsi="Cambria Math"/>
+                      </w:rPr>
+                      <m:t>H</m:t>
+                    </m:r>
+                  </m:e>
+                  <m:sub>
+                    <m:r>
+                      <w:rPr>
+                        <w:rFonts w:ascii="Cambria Math" w:eastAsiaTheme="minorEastAsia" w:hAnsi="Cambria Math"/>
+                      </w:rPr>
+                      <m:t>2</m:t>
+                    </m:r>
+                  </m:sub>
+                </m:sSub>
+                <m:r>
+                  <w:rPr>
+                    <w:rFonts w:ascii="Cambria Math" w:eastAsiaTheme="minorEastAsia" w:hAnsi="Cambria Math"/>
+                  </w:rPr>
+                  <m:t>O</m:t>
+                </m:r>
+              </m:sub>
+            </m:sSub>
+          </m:num>
+          <m:den>
+            <m:r>
+              <w:rPr>
+                <w:rFonts w:ascii="Cambria Math" w:eastAsiaTheme="minorEastAsia" w:hAnsi="Cambria Math"/>
+              </w:rPr>
+              <m:t>∂t</m:t>
+            </m:r>
+          </m:den>
+        </m:f>
+        <m:r>
+          <w:rPr>
+            <w:rFonts w:ascii="Cambria Math" w:eastAsiaTheme="minorEastAsia" w:hAnsi="Cambria Math"/>
+          </w:rPr>
+          <m:t>=</m:t>
+        </m:r>
+        <m:sSub>
+          <m:sSubPr>
+            <m:ctrlPr>
+              <w:rPr>
+                <w:rFonts w:ascii="Cambria Math" w:eastAsiaTheme="minorEastAsia" w:hAnsi="Cambria Math"/>
+                <w:i/>
+              </w:rPr>
+            </m:ctrlPr>
+          </m:sSubPr>
+          <m:e>
+            <m:r>
+              <w:rPr>
+                <w:rFonts w:ascii="Cambria Math" w:eastAsiaTheme="minorEastAsia" w:hAnsi="Cambria Math"/>
+              </w:rPr>
+              <m:t>D</m:t>
+            </m:r>
+          </m:e>
+          <m:sub>
+            <m:r>
+              <w:rPr>
+                <w:rFonts w:ascii="Cambria Math" w:eastAsiaTheme="minorEastAsia" w:hAnsi="Cambria Math"/>
+              </w:rPr>
+              <m:t>vap</m:t>
+            </m:r>
+          </m:sub>
+        </m:sSub>
+        <m:sSup>
+          <m:sSupPr>
+            <m:ctrlPr>
+              <w:rPr>
+                <w:rFonts w:ascii="Cambria Math" w:eastAsiaTheme="minorEastAsia" w:hAnsi="Cambria Math"/>
+                <w:i/>
+              </w:rPr>
+            </m:ctrlPr>
+          </m:sSupPr>
+          <m:e>
+            <m:r>
+              <m:rPr>
+                <m:sty m:val="p"/>
+              </m:rPr>
+              <w:rPr>
+                <w:rFonts w:ascii="Cambria Math" w:eastAsiaTheme="minorEastAsia" w:hAnsi="Cambria Math"/>
+              </w:rPr>
+              <m:t>∇</m:t>
+            </m:r>
+            <m:ctrlPr>
+              <w:rPr>
+                <w:rFonts w:ascii="Cambria Math" w:eastAsiaTheme="minorEastAsia" w:hAnsi="Cambria Math"/>
+              </w:rPr>
+            </m:ctrlPr>
+          </m:e>
+          <m:sup>
+            <m:r>
+              <w:rPr>
+                <w:rFonts w:ascii="Cambria Math" w:eastAsiaTheme="minorEastAsia" w:hAnsi="Cambria Math"/>
+              </w:rPr>
+              <m:t>2</m:t>
+            </m:r>
+          </m:sup>
+        </m:sSup>
+        <m:sSub>
+          <m:sSubPr>
+            <m:ctrlPr>
+              <w:rPr>
+                <w:rFonts w:ascii="Cambria Math" w:eastAsiaTheme="minorEastAsia" w:hAnsi="Cambria Math"/>
+                <w:i/>
+              </w:rPr>
+            </m:ctrlPr>
+          </m:sSubPr>
+          <m:e>
+            <m:r>
+              <w:rPr>
+                <w:rFonts w:ascii="Cambria Math" w:eastAsiaTheme="minorEastAsia" w:hAnsi="Cambria Math"/>
+              </w:rPr>
+              <m:t>P</m:t>
+            </m:r>
+          </m:e>
+          <m:sub>
+            <m:sSub>
+              <m:sSubPr>
+                <m:ctrlPr>
+                  <w:rPr>
+                    <w:rFonts w:ascii="Cambria Math" w:eastAsiaTheme="minorEastAsia" w:hAnsi="Cambria Math"/>
+                    <w:i/>
+                  </w:rPr>
+                </m:ctrlPr>
+              </m:sSubPr>
+              <m:e>
+                <m:r>
+                  <w:rPr>
+                    <w:rFonts w:ascii="Cambria Math" w:eastAsiaTheme="minorEastAsia" w:hAnsi="Cambria Math"/>
+                  </w:rPr>
+                  <m:t>H</m:t>
+                </m:r>
+              </m:e>
+              <m:sub>
+                <m:r>
+                  <w:rPr>
+                    <w:rFonts w:ascii="Cambria Math" w:eastAsiaTheme="minorEastAsia" w:hAnsi="Cambria Math"/>
+                  </w:rPr>
+                  <m:t>2</m:t>
+                </m:r>
+              </m:sub>
+            </m:sSub>
+            <m:r>
+              <w:rPr>
+                <w:rFonts w:ascii="Cambria Math" w:eastAsiaTheme="minorEastAsia" w:hAnsi="Cambria Math"/>
+              </w:rPr>
+              <m:t>O</m:t>
+            </m:r>
+          </m:sub>
+        </m:sSub>
+        <m:r>
+          <w:rPr>
+            <w:rFonts w:ascii="Cambria Math" w:eastAsiaTheme="minorEastAsia" w:hAnsi="Cambria Math"/>
+          </w:rPr>
+          <m:t>+g(x,y)</m:t>
+        </m:r>
+      </m:oMath>
+      <w:r>
+        <w:rPr>
+          <w:rFonts w:eastAsiaTheme="minorEastAsia"/>
+        </w:rPr>
+        <w:tab/>
+      </w:r>
+      <w:r>
+        <w:rPr>
+          <w:rFonts w:eastAsiaTheme="minorEastAsia"/>
+        </w:rPr>
+        <w:tab/>
+      </w:r>
+      <w:r>
+        <w:rPr>
+          <w:rFonts w:eastAsiaTheme="minorEastAsia"/>
+        </w:rPr>
+        <w:tab/>
+      </w:r>
+      <w:r>
+        <w:rPr>
+          <w:rFonts w:eastAsiaTheme="minorEastAsia"/>
+        </w:rPr>
+        <w:tab/>
+      </w:r>
+      <w:r>
+        <w:rPr>
+          <w:rFonts w:eastAsiaTheme="minorEastAsia"/>
+        </w:rPr>
+        <w:tab/>
+      </w:r>
+      <w:r>
+        <w:rPr>
+          <w:rFonts w:eastAsiaTheme="minorEastAsia"/>
+        </w:rPr>
+        <w:tab/>
+        <w:t>(A1)</w:t>
+      </w:r>
+    </w:p>
+    <w:p>
+      <w:pPr>
+        <w:rPr>
+          <w:rFonts w:eastAsiaTheme="minorEastAsia"/>
+        </w:rPr>
+      </w:pPr>
+    </w:p>
+    <w:p>
+      <w:pPr>
+        <w:rPr>
+          <w:rFonts w:eastAsiaTheme="minorEastAsia"/>
+        </w:rPr>
+      </w:pPr>
+      <w:r>
+        <w:rPr>
+          <w:rFonts w:eastAsiaTheme="minorEastAsia"/>
+        </w:rPr>
+        <w:t xml:space="preserve">Integration over time was performed </w:t>
+      </w:r>
+      <w:r>
+        <w:rPr>
+          <w:rFonts w:eastAsiaTheme="minorEastAsia"/>
+        </w:rPr>
+        <w:t xml:space="preserve">using </w:t>
+      </w:r>
+      <w:r>
+        <w:rPr>
+          <w:rFonts w:eastAsiaTheme="minorEastAsia"/>
+        </w:rPr>
+        <w:t>Euler’s method</w:t>
+      </w:r>
+      <w:r>
+        <w:rPr>
+          <w:rFonts w:eastAsiaTheme="minorEastAsia"/>
+        </w:rPr>
+        <w:t>, i.e.,</w:t>
+      </w:r>
+      <w:r>
+        <w:rPr>
+          <w:rFonts w:eastAsiaTheme="minorEastAsia"/>
+        </w:rPr>
+        <w:t xml:space="preserve"> for each time step, changes in </w:t>
+      </w:r>
+      <m:oMath>
+        <m:sSub>
+          <m:sSubPr>
+            <m:ctrlPr>
+              <w:rPr>
+                <w:rFonts w:ascii="Cambria Math" w:eastAsiaTheme="minorEastAsia" w:hAnsi="Cambria Math"/>
+                <w:i/>
+              </w:rPr>
+            </m:ctrlPr>
+          </m:sSubPr>
+          <m:e>
+            <m:r>
+              <w:rPr>
+                <w:rFonts w:ascii="Cambria Math" w:eastAsiaTheme="minorEastAsia" w:hAnsi="Cambria Math"/>
+              </w:rPr>
+              <m:t>P</m:t>
+            </m:r>
+          </m:e>
+          <m:sub>
+            <m:sSub>
+              <m:sSubPr>
+                <m:ctrlPr>
+                  <w:rPr>
+                    <w:rFonts w:ascii="Cambria Math" w:eastAsiaTheme="minorEastAsia" w:hAnsi="Cambria Math"/>
+                    <w:i/>
+                  </w:rPr>
+                </m:ctrlPr>
+              </m:sSubPr>
+              <m:e>
+                <m:r>
+                  <w:rPr>
+                    <w:rFonts w:ascii="Cambria Math" w:eastAsiaTheme="minorEastAsia" w:hAnsi="Cambria Math"/>
+                  </w:rPr>
+                  <m:t>H</m:t>
+                </m:r>
+              </m:e>
+              <m:sub>
+                <m:r>
+                  <w:rPr>
+                    <w:rFonts w:ascii="Cambria Math" w:eastAsiaTheme="minorEastAsia" w:hAnsi="Cambria Math"/>
+                  </w:rPr>
+                  <m:t>2</m:t>
+                </m:r>
+              </m:sub>
+            </m:sSub>
+            <m:r>
+              <w:rPr>
+                <w:rFonts w:ascii="Cambria Math" w:eastAsiaTheme="minorEastAsia" w:hAnsi="Cambria Math"/>
+              </w:rPr>
+              <m:t>O</m:t>
+            </m:r>
+          </m:sub>
+        </m:sSub>
+      </m:oMath>
+      <w:r>
+        <w:rPr>
+          <w:rFonts w:eastAsiaTheme="minorEastAsia"/>
+        </w:rPr>
+        <w:t xml:space="preserve"> </w:t>
+      </w:r>
+      <w:r>
+        <w:rPr>
+          <w:rFonts w:eastAsiaTheme="minorEastAsia"/>
+        </w:rPr>
+        <w:t>were</w:t>
+      </w:r>
+      <w:r>
+        <w:rPr>
+          <w:rFonts w:eastAsiaTheme="minorEastAsia"/>
+        </w:rPr>
+        <w:t xml:space="preserve"> computed by</w:t>
+      </w:r>
+    </w:p>
+    <w:p>
+      <w:pPr>
+        <w:rPr>
+          <w:rFonts w:eastAsiaTheme="minorEastAsia"/>
+        </w:rPr>
+      </w:pPr>
+    </w:p>
+    <w:p>
+      <w:pPr>
+        <w:jc w:val="right"/>
+        <w:rPr>
+          <w:rFonts w:eastAsiaTheme="minorEastAsia"/>
+        </w:rPr>
+      </w:pPr>
+      <m:oMath>
+        <m:r>
+          <w:rPr>
+            <w:rFonts w:ascii="Cambria Math" w:eastAsiaTheme="minorEastAsia" w:hAnsi="Cambria Math"/>
+          </w:rPr>
+          <m:t>d</m:t>
+        </m:r>
+        <m:sSub>
+          <m:sSubPr>
+            <m:ctrlPr>
+              <w:rPr>
+                <w:rFonts w:ascii="Cambria Math" w:eastAsiaTheme="minorEastAsia" w:hAnsi="Cambria Math"/>
+                <w:i/>
+              </w:rPr>
+            </m:ctrlPr>
+          </m:sSubPr>
+          <m:e>
+            <m:r>
+              <w:rPr>
+                <w:rFonts w:ascii="Cambria Math" w:eastAsiaTheme="minorEastAsia" w:hAnsi="Cambria Math"/>
+              </w:rPr>
+              <m:t>P</m:t>
+            </m:r>
+          </m:e>
+          <m:sub>
+            <m:sSub>
+              <m:sSubPr>
+                <m:ctrlPr>
+                  <w:rPr>
+                    <w:rFonts w:ascii="Cambria Math" w:eastAsiaTheme="minorEastAsia" w:hAnsi="Cambria Math"/>
+                    <w:i/>
+                  </w:rPr>
+                </m:ctrlPr>
+              </m:sSubPr>
+              <m:e>
+                <m:r>
+                  <w:rPr>
+                    <w:rFonts w:ascii="Cambria Math" w:eastAsiaTheme="minorEastAsia" w:hAnsi="Cambria Math"/>
+                  </w:rPr>
+                  <m:t>H</m:t>
+                </m:r>
+              </m:e>
+              <m:sub>
+                <m:r>
+                  <w:rPr>
+                    <w:rFonts w:ascii="Cambria Math" w:eastAsiaTheme="minorEastAsia" w:hAnsi="Cambria Math"/>
+                  </w:rPr>
+                  <m:t>2</m:t>
+                </m:r>
+              </m:sub>
+            </m:sSub>
+            <m:r>
+              <w:rPr>
+                <w:rFonts w:ascii="Cambria Math" w:eastAsiaTheme="minorEastAsia" w:hAnsi="Cambria Math"/>
+              </w:rPr>
+              <m:t>O</m:t>
+            </m:r>
+          </m:sub>
+        </m:sSub>
+        <m:r>
+          <w:rPr>
+            <w:rFonts w:ascii="Cambria Math" w:eastAsiaTheme="minorEastAsia" w:hAnsi="Cambria Math"/>
+          </w:rPr>
+          <m:t>=</m:t>
+        </m:r>
+        <m:sSub>
+          <m:sSubPr>
+            <m:ctrlPr>
+              <w:rPr>
+                <w:rFonts w:ascii="Cambria Math" w:eastAsiaTheme="minorEastAsia" w:hAnsi="Cambria Math"/>
+                <w:i/>
+              </w:rPr>
+            </m:ctrlPr>
+          </m:sSubPr>
+          <m:e>
+            <m:r>
+              <w:rPr>
+                <w:rFonts w:ascii="Cambria Math" w:eastAsiaTheme="minorEastAsia" w:hAnsi="Cambria Math"/>
+              </w:rPr>
+              <m:t>D</m:t>
+            </m:r>
+          </m:e>
+          <m:sub>
+            <m:r>
+              <w:rPr>
+                <w:rFonts w:ascii="Cambria Math" w:eastAsiaTheme="minorEastAsia" w:hAnsi="Cambria Math"/>
+              </w:rPr>
+              <m:t>vap</m:t>
+            </m:r>
+          </m:sub>
+        </m:sSub>
+        <m:sSup>
+          <m:sSupPr>
+            <m:ctrlPr>
+              <w:rPr>
+                <w:rFonts w:ascii="Cambria Math" w:eastAsiaTheme="minorEastAsia" w:hAnsi="Cambria Math"/>
+                <w:i/>
+              </w:rPr>
+            </m:ctrlPr>
+          </m:sSupPr>
+          <m:e>
+            <m:r>
+              <m:rPr>
+                <m:sty m:val="p"/>
+              </m:rPr>
+              <w:rPr>
+                <w:rFonts w:ascii="Cambria Math" w:eastAsiaTheme="minorEastAsia" w:hAnsi="Cambria Math"/>
+              </w:rPr>
+              <m:t>∇</m:t>
+            </m:r>
+            <m:ctrlPr>
+              <w:rPr>
+                <w:rFonts w:ascii="Cambria Math" w:eastAsiaTheme="minorEastAsia" w:hAnsi="Cambria Math"/>
+              </w:rPr>
+            </m:ctrlPr>
+          </m:e>
+          <m:sup>
+            <m:r>
+              <w:rPr>
+                <w:rFonts w:ascii="Cambria Math" w:eastAsiaTheme="minorEastAsia" w:hAnsi="Cambria Math"/>
+              </w:rPr>
+              <m:t>2</m:t>
+            </m:r>
+          </m:sup>
+        </m:sSup>
+        <m:sSub>
+          <m:sSubPr>
+            <m:ctrlPr>
+              <w:rPr>
+                <w:rFonts w:ascii="Cambria Math" w:eastAsiaTheme="minorEastAsia" w:hAnsi="Cambria Math"/>
+                <w:i/>
+              </w:rPr>
+            </m:ctrlPr>
+          </m:sSubPr>
+          <m:e>
+            <m:r>
+              <w:rPr>
+                <w:rFonts w:ascii="Cambria Math" w:eastAsiaTheme="minorEastAsia" w:hAnsi="Cambria Math"/>
+              </w:rPr>
+              <m:t>P</m:t>
+            </m:r>
+          </m:e>
+          <m:sub>
+            <m:sSub>
+              <m:sSubPr>
+                <m:ctrlPr>
+                  <w:rPr>
+                    <w:rFonts w:ascii="Cambria Math" w:eastAsiaTheme="minorEastAsia" w:hAnsi="Cambria Math"/>
+                    <w:i/>
+                  </w:rPr>
+                </m:ctrlPr>
+              </m:sSubPr>
+              <m:e>
+                <m:r>
+                  <w:rPr>
+                    <w:rFonts w:ascii="Cambria Math" w:eastAsiaTheme="minorEastAsia" w:hAnsi="Cambria Math"/>
+                  </w:rPr>
+                  <m:t>H</m:t>
+                </m:r>
+              </m:e>
+              <m:sub>
+                <m:r>
+                  <w:rPr>
+                    <w:rFonts w:ascii="Cambria Math" w:eastAsiaTheme="minorEastAsia" w:hAnsi="Cambria Math"/>
+                  </w:rPr>
+                  <m:t>2</m:t>
+                </m:r>
+              </m:sub>
+            </m:sSub>
+            <m:r>
+              <w:rPr>
+                <w:rFonts w:ascii="Cambria Math" w:eastAsiaTheme="minorEastAsia" w:hAnsi="Cambria Math"/>
+              </w:rPr>
+              <m:t>O</m:t>
+            </m:r>
+          </m:sub>
+        </m:sSub>
+        <m:r>
+          <w:rPr>
+            <w:rFonts w:ascii="Cambria Math" w:eastAsiaTheme="minorEastAsia" w:hAnsi="Cambria Math"/>
+          </w:rPr>
+          <m:t>dt</m:t>
+        </m:r>
+        <m:r>
+          <w:rPr>
+            <w:rFonts w:ascii="Cambria Math" w:eastAsiaTheme="minorEastAsia" w:hAnsi="Cambria Math"/>
+          </w:rPr>
+          <m:t>-</m:t>
+        </m:r>
+        <m:r>
+          <w:rPr>
+            <w:rFonts w:ascii="Cambria Math" w:eastAsiaTheme="minorEastAsia" w:hAnsi="Cambria Math"/>
+          </w:rPr>
+          <m:t>g</m:t>
+        </m:r>
+        <m:d>
+          <m:dPr>
+            <m:ctrlPr>
+              <w:rPr>
+                <w:rFonts w:ascii="Cambria Math" w:eastAsiaTheme="minorEastAsia" w:hAnsi="Cambria Math"/>
+                <w:i/>
+              </w:rPr>
+            </m:ctrlPr>
+          </m:dPr>
+          <m:e>
+            <m:r>
+              <w:rPr>
+                <w:rFonts w:ascii="Cambria Math" w:eastAsiaTheme="minorEastAsia" w:hAnsi="Cambria Math"/>
+              </w:rPr>
+              <m:t>x,y</m:t>
+            </m:r>
+          </m:e>
+        </m:d>
+        <m:f>
+          <m:fPr>
+            <m:ctrlPr>
+              <w:rPr>
+                <w:rFonts w:ascii="Cambria Math" w:eastAsiaTheme="minorEastAsia" w:hAnsi="Cambria Math"/>
+                <w:i/>
+              </w:rPr>
+            </m:ctrlPr>
+          </m:fPr>
+          <m:num>
+            <m:r>
+              <w:rPr>
+                <w:rFonts w:ascii="Cambria Math" w:eastAsiaTheme="minorEastAsia" w:hAnsi="Cambria Math"/>
+              </w:rPr>
+              <m:t>dt</m:t>
+            </m:r>
+          </m:num>
+          <m:den>
+            <m:r>
+              <w:rPr>
+                <w:rFonts w:ascii="Cambria Math" w:eastAsiaTheme="minorEastAsia" w:hAnsi="Cambria Math"/>
+              </w:rPr>
+              <m:t>dx</m:t>
+            </m:r>
+          </m:den>
+        </m:f>
+      </m:oMath>
+      <w:r>
+        <w:rPr>
+          <w:rFonts w:eastAsiaTheme="minorEastAsia"/>
+        </w:rPr>
+        <w:tab/>
+      </w:r>
+      <w:r>
+        <w:rPr>
+          <w:rFonts w:eastAsiaTheme="minorEastAsia"/>
+        </w:rPr>
+        <w:tab/>
+      </w:r>
+      <w:r>
+        <w:rPr>
+          <w:rFonts w:eastAsiaTheme="minorEastAsia"/>
+        </w:rPr>
+        <w:tab/>
+      </w:r>
+      <w:r>
+        <w:rPr>
+          <w:rFonts w:eastAsiaTheme="minorEastAsia"/>
+        </w:rPr>
+        <w:tab/>
+      </w:r>
+      <w:r>
+        <w:rPr>
+          <w:rFonts w:eastAsiaTheme="minorEastAsia"/>
+        </w:rPr>
+        <w:tab/>
+        <w:t>(A</w:t>
+      </w:r>
+      <w:r>
+        <w:rPr>
+          <w:rFonts w:eastAsiaTheme="minorEastAsia"/>
+        </w:rPr>
+        <w:t>2</w:t>
+      </w:r>
+      <w:r>
+        <w:rPr>
+          <w:rFonts w:eastAsiaTheme="minorEastAsia"/>
+        </w:rPr>
+        <w:t>)</w:t>
+      </w:r>
+    </w:p>
+    <w:p>
+      <w:pPr>
+        <w:rPr>
+          <w:rFonts w:eastAsiaTheme="minorEastAsia"/>
+        </w:rPr>
+      </w:pPr>
+    </w:p>
+    <w:p>
+      <w:pPr>
+        <w:rPr>
+          <w:rFonts w:eastAsiaTheme="minorEastAsia"/>
+        </w:rPr>
+      </w:pPr>
+      <w:r>
+        <w:rPr>
+          <w:rFonts w:eastAsiaTheme="minorEastAsia"/>
+        </w:rPr>
+        <w:t>where the</w:t>
+      </w:r>
+      <w:r>
+        <w:rPr>
+          <w:rFonts w:eastAsiaTheme="minorEastAsia"/>
+        </w:rPr>
+        <w:t xml:space="preserve"> time step</w:t>
+      </w:r>
+      <w:r>
+        <w:rPr>
+          <w:rFonts w:eastAsiaTheme="minorEastAsia"/>
+        </w:rPr>
+        <w:t xml:space="preserve"> was typically set at</w:t>
+      </w:r>
+      <w:r>
+        <w:rPr>
+          <w:rFonts w:eastAsiaTheme="minorEastAsia"/>
+        </w:rPr>
+        <w:t xml:space="preserve"> </w:t>
+      </w:r>
+      <m:oMath>
+        <m:r>
+          <w:rPr>
+            <w:rFonts w:ascii="Cambria Math" w:eastAsiaTheme="minorEastAsia" w:hAnsi="Cambria Math"/>
+          </w:rPr>
+          <m:t>dt≈0.0</m:t>
+        </m:r>
+        <m:r>
+          <w:rPr>
+            <w:rFonts w:ascii="Cambria Math" w:eastAsiaTheme="minorEastAsia" w:hAnsi="Cambria Math"/>
+          </w:rPr>
+          <m:t>075</m:t>
+        </m:r>
+        <m:r>
+          <w:rPr>
+            <w:rFonts w:ascii="Cambria Math" w:eastAsiaTheme="minorEastAsia" w:hAnsi="Cambria Math"/>
+          </w:rPr>
+          <m:t xml:space="preserve"> μs</m:t>
+        </m:r>
+      </m:oMath>
+      <w:r>
+        <w:rPr>
+          <w:rFonts w:eastAsiaTheme="minorEastAsia"/>
+        </w:rPr>
+        <w:t xml:space="preserve">, </w:t>
+      </w:r>
+      <w:r>
+        <w:rPr>
+          <w:rFonts w:eastAsiaTheme="minorEastAsia"/>
+        </w:rPr>
+        <w:t xml:space="preserve">and </w:t>
+      </w:r>
+      <w:r>
+        <w:rPr>
+          <w:rFonts w:eastAsiaTheme="minorEastAsia"/>
+        </w:rPr>
+        <w:t>the</w:t>
+      </w:r>
+      <w:r>
+        <w:rPr>
+          <w:rFonts w:eastAsiaTheme="minorEastAsia"/>
+        </w:rPr>
+        <w:t xml:space="preserve"> spatial </w:t>
+      </w:r>
+      <w:r>
+        <w:rPr>
+          <w:rFonts w:eastAsiaTheme="minorEastAsia"/>
+        </w:rPr>
+        <w:t>discretization</w:t>
+      </w:r>
+      <w:r>
+        <w:rPr>
+          <w:rFonts w:eastAsiaTheme="minorEastAsia"/>
+        </w:rPr>
+        <w:t xml:space="preserve"> set at</w:t>
+      </w:r>
+      <w:r>
+        <w:rPr>
+          <w:rFonts w:eastAsiaTheme="minorEastAsia"/>
+        </w:rPr>
+        <w:t xml:space="preserve"> </w:t>
+      </w:r>
+      <m:oMath>
+        <m:r>
+          <w:rPr>
+            <w:rFonts w:ascii="Cambria Math" w:eastAsiaTheme="minorEastAsia" w:hAnsi="Cambria Math"/>
+          </w:rPr>
+          <m:t>dx=dy≈</m:t>
+        </m:r>
+        <m:r>
+          <w:rPr>
+            <w:rFonts w:ascii="Cambria Math" w:eastAsiaTheme="minorEastAsia" w:hAnsi="Cambria Math"/>
+          </w:rPr>
+          <m:t>2.8</m:t>
+        </m:r>
+        <m:r>
+          <w:rPr>
+            <w:rFonts w:ascii="Cambria Math" w:eastAsiaTheme="minorEastAsia" w:hAnsi="Cambria Math"/>
+          </w:rPr>
+          <m:t xml:space="preserve"> μm</m:t>
+        </m:r>
+      </m:oMath>
+      <w:r>
+        <w:rPr>
+          <w:rFonts w:eastAsiaTheme="minorEastAsia"/>
+        </w:rPr>
+        <w:t>.</w:t>
+      </w:r>
+      <w:r>
+        <w:rPr>
+          <w:rFonts w:eastAsiaTheme="minorEastAsia"/>
+        </w:rPr>
+        <w:t xml:space="preserve"> </w:t>
+      </w:r>
+      <w:r>
+        <w:rPr>
+          <w:rFonts w:eastAsiaTheme="minorEastAsia"/>
+        </w:rPr>
+        <w:t>Boundary conditions included the following:</w:t>
+      </w:r>
+    </w:p>
+    <w:p>
+      <w:pPr>
+        <w:rPr>
+          <w:rFonts w:eastAsiaTheme="minorEastAsia"/>
+        </w:rPr>
+      </w:pPr>
+    </w:p>
+    <w:p>
+      <w:pPr>
+        <w:pStyle w:val="ListParagraph"/>
+        <w:numPr>
+          <w:ilvl w:val="0"/>
+          <w:numId w:val="14"/>
+        </w:numPr>
+        <w:rPr>
+          <w:rFonts w:eastAsiaTheme="minorEastAsia"/>
+        </w:rPr>
+      </w:pPr>
+      <w:r>
+        <w:rPr>
+          <w:rFonts w:eastAsiaTheme="minorEastAsia"/>
+        </w:rPr>
+        <w:t xml:space="preserve">Dirichlet conditions </w:t>
+      </w:r>
+      <w:r>
+        <w:rPr>
+          <w:rFonts w:eastAsiaTheme="minorEastAsia"/>
+        </w:rPr>
+        <w:t xml:space="preserve">are imposed </w:t>
+      </w:r>
+      <w:r>
+        <w:rPr>
+          <w:rFonts w:eastAsiaTheme="minorEastAsia"/>
+        </w:rPr>
+        <w:t>at the outside boundary of the simulation space</w:t>
+      </w:r>
+      <w:r>
+        <w:rPr>
+          <w:rFonts w:eastAsiaTheme="minorEastAsia"/>
+        </w:rPr>
+        <w:t xml:space="preserve"> (typically </w:t>
+      </w:r>
+      <m:oMath>
+        <m:r>
+          <w:rPr>
+            <w:rFonts w:ascii="Cambria Math" w:eastAsiaTheme="minorEastAsia" w:hAnsi="Cambria Math"/>
+          </w:rPr>
+          <m:t>X=Y=±500 μm</m:t>
+        </m:r>
+      </m:oMath>
+      <w:r>
+        <w:rPr>
+          <w:rFonts w:eastAsiaTheme="minorEastAsia"/>
+        </w:rPr>
+        <w:t>)</w:t>
+      </w:r>
+      <w:r>
+        <w:rPr>
+          <w:rFonts w:eastAsiaTheme="minorEastAsia"/>
+        </w:rPr>
+        <w:t>, to</w:t>
+      </w:r>
+      <w:r>
+        <w:rPr>
+          <w:rFonts w:eastAsiaTheme="minorEastAsia"/>
+        </w:rPr>
+        <w:t xml:space="preserve"> </w:t>
+      </w:r>
+      <w:r>
+        <w:rPr>
+          <w:rFonts w:eastAsiaTheme="minorEastAsia"/>
+        </w:rPr>
+        <w:t xml:space="preserve">represent </w:t>
+      </w:r>
+      <w:r>
+        <w:rPr>
+          <w:rFonts w:eastAsiaTheme="minorEastAsia"/>
+        </w:rPr>
+        <w:t>a</w:t>
+      </w:r>
+      <w:r>
+        <w:rPr>
+          <w:rFonts w:eastAsiaTheme="minorEastAsia"/>
+        </w:rPr>
+        <w:t xml:space="preserve"> far-field vapor concentration</w:t>
+      </w:r>
+      <w:r>
+        <w:rPr>
+          <w:rFonts w:eastAsiaTheme="minorEastAsia"/>
+        </w:rPr>
+        <w:t xml:space="preserve"> (typically</w:t>
+      </w:r>
+      <w:r>
+        <w:rPr>
+          <w:rFonts w:eastAsiaTheme="minorEastAsia"/>
+        </w:rPr>
+        <w:t xml:space="preserve"> </w:t>
+      </w:r>
+      <m:oMath>
+        <m:sSub>
+          <m:sSubPr>
+            <m:ctrlPr>
+              <w:rPr>
+                <w:rFonts w:ascii="Cambria Math" w:eastAsiaTheme="minorEastAsia" w:hAnsi="Cambria Math"/>
+                <w:i/>
+              </w:rPr>
+            </m:ctrlPr>
+          </m:sSubPr>
+          <m:e>
+            <m:r>
+              <w:rPr>
+                <w:rFonts w:ascii="Cambria Math" w:eastAsiaTheme="minorEastAsia" w:hAnsi="Cambria Math"/>
+              </w:rPr>
+              <m:t>P</m:t>
+            </m:r>
+          </m:e>
+          <m:sub>
+            <m:sSub>
+              <m:sSubPr>
+                <m:ctrlPr>
+                  <w:rPr>
+                    <w:rFonts w:ascii="Cambria Math" w:eastAsiaTheme="minorEastAsia" w:hAnsi="Cambria Math"/>
+                    <w:i/>
+                  </w:rPr>
+                </m:ctrlPr>
+              </m:sSubPr>
+              <m:e>
+                <m:r>
+                  <w:rPr>
+                    <w:rFonts w:ascii="Cambria Math" w:eastAsiaTheme="minorEastAsia" w:hAnsi="Cambria Math"/>
+                  </w:rPr>
+                  <m:t>H</m:t>
+                </m:r>
+              </m:e>
+              <m:sub>
+                <m:r>
+                  <w:rPr>
+                    <w:rFonts w:ascii="Cambria Math" w:eastAsiaTheme="minorEastAsia" w:hAnsi="Cambria Math"/>
+                  </w:rPr>
+                  <m:t>2</m:t>
+                </m:r>
+              </m:sub>
+            </m:sSub>
+            <m:r>
+              <w:rPr>
+                <w:rFonts w:ascii="Cambria Math" w:eastAsiaTheme="minorEastAsia" w:hAnsi="Cambria Math"/>
+              </w:rPr>
+              <m:t>O,∞</m:t>
+            </m:r>
+          </m:sub>
+        </m:sSub>
+        <m:r>
+          <w:rPr>
+            <w:rFonts w:ascii="Cambria Math" w:eastAsiaTheme="minorEastAsia" w:hAnsi="Cambria Math"/>
+          </w:rPr>
+          <m:t>=</m:t>
+        </m:r>
+        <m:r>
+          <w:rPr>
+            <w:rFonts w:ascii="Cambria Math" w:eastAsiaTheme="minorEastAsia" w:hAnsi="Cambria Math"/>
+          </w:rPr>
+          <m:t>658 Pa</m:t>
+        </m:r>
+      </m:oMath>
+      <w:r>
+        <w:rPr>
+          <w:rFonts w:eastAsiaTheme="minorEastAsia"/>
+        </w:rPr>
+        <w:t xml:space="preserve">, which, assuming a temperature of </w:t>
+      </w:r>
+      <m:oMath>
+        <m:r>
+          <w:rPr>
+            <w:rFonts w:ascii="Cambria Math" w:eastAsiaTheme="minorEastAsia" w:hAnsi="Cambria Math"/>
+          </w:rPr>
+          <m:t>270 K</m:t>
+        </m:r>
+      </m:oMath>
+      <w:r>
+        <w:rPr>
+          <w:rFonts w:eastAsiaTheme="minorEastAsia"/>
+        </w:rPr>
+        <w:t xml:space="preserve">, corresponds to supersaturation </w:t>
+      </w:r>
+      <m:oMath>
+        <m:sSub>
+          <m:sSubPr>
+            <m:ctrlPr>
+              <w:rPr>
+                <w:rFonts w:ascii="Cambria Math" w:eastAsiaTheme="minorEastAsia" w:hAnsi="Cambria Math"/>
+                <w:i/>
+              </w:rPr>
+            </m:ctrlPr>
+          </m:sSubPr>
+          <m:e>
+            <m:r>
+              <w:rPr>
+                <w:rFonts w:ascii="Cambria Math" w:eastAsiaTheme="minorEastAsia" w:hAnsi="Cambria Math"/>
+              </w:rPr>
+              <m:t>σ</m:t>
+            </m:r>
+          </m:e>
+          <m:sub>
+            <m:r>
+              <w:rPr>
+                <w:rFonts w:ascii="Cambria Math" w:eastAsiaTheme="minorEastAsia" w:hAnsi="Cambria Math"/>
+              </w:rPr>
+              <m:t>I,∞</m:t>
+            </m:r>
+          </m:sub>
+        </m:sSub>
+        <m:r>
+          <w:rPr>
+            <w:rFonts w:ascii="Cambria Math" w:eastAsiaTheme="minorEastAsia" w:hAnsi="Cambria Math"/>
+          </w:rPr>
+          <m:t>=0.376</m:t>
+        </m:r>
+      </m:oMath>
+      <w:r>
+        <w:rPr>
+          <w:rFonts w:eastAsiaTheme="minorEastAsia"/>
+        </w:rPr>
+        <w:t xml:space="preserve">, </w:t>
+      </w:r>
+      <w:r>
+        <w:rPr>
+          <w:rFonts w:eastAsiaTheme="minorEastAsia"/>
+        </w:rPr>
+        <w:t xml:space="preserve">equivalent to </w:t>
+      </w:r>
+      <m:oMath>
+        <m:sSub>
+          <m:sSubPr>
+            <m:ctrlPr>
+              <w:rPr>
+                <w:rFonts w:ascii="Cambria Math" w:eastAsiaTheme="minorEastAsia" w:hAnsi="Cambria Math"/>
+                <w:i/>
+              </w:rPr>
+            </m:ctrlPr>
+          </m:sSubPr>
+          <m:e>
+            <m:r>
+              <w:rPr>
+                <w:rFonts w:ascii="Cambria Math" w:eastAsiaTheme="minorEastAsia" w:hAnsi="Cambria Math"/>
+              </w:rPr>
+              <m:t>σ</m:t>
+            </m:r>
+          </m:e>
+          <m:sub>
+            <m:r>
+              <w:rPr>
+                <w:rFonts w:ascii="Cambria Math" w:eastAsiaTheme="minorEastAsia" w:hAnsi="Cambria Math"/>
+              </w:rPr>
+              <m:t>I</m:t>
+            </m:r>
+            <m:r>
+              <w:rPr>
+                <w:rFonts w:ascii="Cambria Math" w:eastAsiaTheme="minorEastAsia" w:hAnsi="Cambria Math"/>
+              </w:rPr>
+              <m:t>I,∞</m:t>
+            </m:r>
+          </m:sub>
+        </m:sSub>
+        <m:r>
+          <w:rPr>
+            <w:rFonts w:ascii="Cambria Math" w:eastAsiaTheme="minorEastAsia" w:hAnsi="Cambria Math"/>
+          </w:rPr>
+          <m:t>=0.</m:t>
+        </m:r>
+        <m:r>
+          <w:rPr>
+            <w:rFonts w:ascii="Cambria Math" w:eastAsiaTheme="minorEastAsia" w:hAnsi="Cambria Math"/>
+          </w:rPr>
+          <m:t>1</m:t>
+        </m:r>
+        <m:r>
+          <w:rPr>
+            <w:rFonts w:ascii="Cambria Math" w:eastAsiaTheme="minorEastAsia" w:hAnsi="Cambria Math"/>
+          </w:rPr>
+          <m:t>76</m:t>
+        </m:r>
+      </m:oMath>
+      <w:r>
+        <w:rPr>
+          <w:rFonts w:eastAsiaTheme="minorEastAsia"/>
+        </w:rPr>
+        <w:t xml:space="preserve"> when</w:t>
+      </w:r>
+      <w:r>
+        <w:rPr>
+          <w:rFonts w:eastAsiaTheme="minorEastAsia"/>
+        </w:rPr>
+        <w:t xml:space="preserve"> </w:t>
+      </w:r>
+      <m:oMath>
+        <m:sSup>
+          <m:sSupPr>
+            <m:ctrlPr>
+              <w:rPr>
+                <w:rFonts w:ascii="Cambria Math" w:eastAsiaTheme="minorEastAsia" w:hAnsi="Cambria Math"/>
+                <w:i/>
+              </w:rPr>
+            </m:ctrlPr>
+          </m:sSupPr>
+          <m:e>
+            <m:r>
+              <w:rPr>
+                <w:rFonts w:ascii="Cambria Math" w:eastAsiaTheme="minorEastAsia" w:hAnsi="Cambria Math"/>
+              </w:rPr>
+              <m:t>σ</m:t>
+            </m:r>
+          </m:e>
+          <m:sup>
+            <m:r>
+              <w:rPr>
+                <w:rFonts w:ascii="Cambria Math" w:eastAsiaTheme="minorEastAsia" w:hAnsi="Cambria Math"/>
+              </w:rPr>
+              <m:t>o</m:t>
+            </m:r>
+          </m:sup>
+        </m:sSup>
+        <m:r>
+          <w:rPr>
+            <w:rFonts w:ascii="Cambria Math" w:eastAsiaTheme="minorEastAsia" w:hAnsi="Cambria Math"/>
+          </w:rPr>
+          <m:t>=0.2</m:t>
+        </m:r>
+      </m:oMath>
+      <w:r>
+        <w:rPr>
+          <w:rFonts w:eastAsiaTheme="minorEastAsia"/>
+        </w:rPr>
+        <w:t>).</w:t>
+      </w:r>
+    </w:p>
+    <w:p>
+      <w:pPr>
+        <w:pStyle w:val="ListParagraph"/>
+        <w:numPr>
+          <w:ilvl w:val="0"/>
+          <w:numId w:val="14"/>
+        </w:numPr>
+        <w:rPr>
+          <w:rFonts w:eastAsiaTheme="minorEastAsia"/>
+        </w:rPr>
+      </w:pPr>
+      <w:r>
+        <w:rPr>
+          <w:rFonts w:eastAsiaTheme="minorEastAsia"/>
+        </w:rPr>
+        <w:t xml:space="preserve">Neumann boundary conditions representing growth </w:t>
+      </w:r>
+      <w:r>
+        <w:rPr>
+          <w:rFonts w:eastAsiaTheme="minorEastAsia"/>
+        </w:rPr>
+        <w:t>at the ice crystal surface</w:t>
+      </w:r>
+      <w:r>
+        <w:rPr>
+          <w:rFonts w:eastAsiaTheme="minorEastAsia"/>
+        </w:rPr>
+        <w:t xml:space="preserve"> are specified by </w:t>
+      </w:r>
+      <m:oMath>
+        <m:r>
+          <w:rPr>
+            <w:rFonts w:ascii="Cambria Math" w:eastAsiaTheme="minorEastAsia" w:hAnsi="Cambria Math"/>
+          </w:rPr>
+          <m:t>g(x,y)</m:t>
+        </m:r>
+      </m:oMath>
+      <w:r>
+        <w:rPr>
+          <w:rFonts w:eastAsiaTheme="minorEastAsia"/>
+        </w:rPr>
+        <w:t>. That is,</w:t>
+      </w:r>
+      <w:r>
+        <w:rPr>
+          <w:rFonts w:eastAsiaTheme="minorEastAsia"/>
+        </w:rPr>
+        <w:t xml:space="preserve"> </w:t>
+      </w:r>
+      <m:oMath>
+        <m:r>
+          <w:rPr>
+            <w:rFonts w:ascii="Cambria Math" w:eastAsiaTheme="minorEastAsia" w:hAnsi="Cambria Math"/>
+          </w:rPr>
+          <m:t>g</m:t>
+        </m:r>
+        <m:d>
+          <m:dPr>
+            <m:ctrlPr>
+              <w:rPr>
+                <w:rFonts w:ascii="Cambria Math" w:eastAsiaTheme="minorEastAsia" w:hAnsi="Cambria Math"/>
+                <w:i/>
+              </w:rPr>
+            </m:ctrlPr>
+          </m:dPr>
+          <m:e>
+            <m:r>
+              <w:rPr>
+                <w:rFonts w:ascii="Cambria Math" w:eastAsiaTheme="minorEastAsia" w:hAnsi="Cambria Math"/>
+              </w:rPr>
+              <m:t>x,y</m:t>
+            </m:r>
+          </m:e>
+        </m:d>
+      </m:oMath>
+      <w:r>
+        <w:rPr>
+          <w:rFonts w:eastAsiaTheme="minorEastAsia"/>
+        </w:rPr>
+        <w:t xml:space="preserve"> </w:t>
+      </w:r>
+      <w:r>
+        <w:rPr>
+          <w:rFonts w:eastAsiaTheme="minorEastAsia"/>
+        </w:rPr>
+        <w:t>is zero</w:t>
+      </w:r>
+      <w:r>
+        <w:rPr>
+          <w:rFonts w:eastAsiaTheme="minorEastAsia"/>
+        </w:rPr>
+        <w:t xml:space="preserve"> everywhere except</w:t>
+      </w:r>
+      <w:r>
+        <w:rPr>
+          <w:rFonts w:eastAsiaTheme="minorEastAsia"/>
+        </w:rPr>
+        <w:t xml:space="preserve"> </w:t>
+      </w:r>
+      <w:r>
+        <w:rPr>
+          <w:rFonts w:eastAsiaTheme="minorEastAsia"/>
+        </w:rPr>
+        <w:t>at</w:t>
+      </w:r>
+      <w:r>
+        <w:rPr>
+          <w:rFonts w:eastAsiaTheme="minorEastAsia"/>
+        </w:rPr>
+        <w:t xml:space="preserve"> the </w:t>
+      </w:r>
+      <w:r>
+        <w:rPr>
+          <w:rFonts w:eastAsiaTheme="minorEastAsia"/>
+        </w:rPr>
+        <w:t>boundary between the vapor field and the crystal</w:t>
+      </w:r>
+      <w:r>
+        <w:rPr>
+          <w:rFonts w:eastAsiaTheme="minorEastAsia"/>
+        </w:rPr>
+        <w:t xml:space="preserve"> (</w:t>
+      </w:r>
+      <w:r>
+        <w:rPr>
+          <w:rFonts w:eastAsiaTheme="minorEastAsia"/>
+        </w:rPr>
+        <w:t>black</w:t>
+      </w:r>
+      <w:r>
+        <w:rPr>
+          <w:rFonts w:eastAsiaTheme="minorEastAsia"/>
+        </w:rPr>
+        <w:t xml:space="preserve"> box in Fig. A1(a)), where it is assigned the value</w:t>
+      </w:r>
+    </w:p>
+    <w:p>
+      <w:pPr>
+        <w:rPr>
+          <w:rFonts w:eastAsiaTheme="minorEastAsia"/>
+        </w:rPr>
+      </w:pPr>
+    </w:p>
+    <w:p>
+      <w:pPr>
+        <w:jc w:val="right"/>
+        <w:rPr>
+          <w:rFonts w:eastAsiaTheme="minorEastAsia"/>
+        </w:rPr>
+      </w:pPr>
+      <m:oMath>
+        <m:r>
+          <w:rPr>
+            <w:rFonts w:ascii="Cambria Math" w:eastAsiaTheme="minorEastAsia" w:hAnsi="Cambria Math"/>
+          </w:rPr>
+          <m:t>g</m:t>
+        </m:r>
+        <m:d>
+          <m:dPr>
+            <m:ctrlPr>
+              <w:rPr>
+                <w:rFonts w:ascii="Cambria Math" w:eastAsiaTheme="minorEastAsia" w:hAnsi="Cambria Math"/>
+                <w:i/>
+              </w:rPr>
+            </m:ctrlPr>
+          </m:dPr>
+          <m:e>
+            <m:r>
+              <w:rPr>
+                <w:rFonts w:ascii="Cambria Math" w:eastAsiaTheme="minorEastAsia" w:hAnsi="Cambria Math"/>
+              </w:rPr>
+              <m:t>x,y</m:t>
+            </m:r>
+          </m:e>
+        </m:d>
+        <m:r>
+          <w:rPr>
+            <w:rFonts w:ascii="Cambria Math" w:eastAsiaTheme="minorEastAsia" w:hAnsi="Cambria Math"/>
+          </w:rPr>
+          <m:t>=</m:t>
+        </m:r>
+        <m:sSub>
+          <m:sSubPr>
+            <m:ctrlPr>
+              <w:rPr>
+                <w:rFonts w:ascii="Cambria Math" w:eastAsiaTheme="minorEastAsia" w:hAnsi="Cambria Math"/>
+                <w:i/>
+              </w:rPr>
+            </m:ctrlPr>
+          </m:sSubPr>
+          <m:e>
+            <m:r>
+              <w:rPr>
+                <w:rFonts w:ascii="Cambria Math" w:eastAsiaTheme="minorEastAsia" w:hAnsi="Cambria Math"/>
+              </w:rPr>
+              <m:t>P</m:t>
+            </m:r>
+          </m:e>
+          <m:sub>
+            <m:sSub>
+              <m:sSubPr>
+                <m:ctrlPr>
+                  <w:rPr>
+                    <w:rFonts w:ascii="Cambria Math" w:eastAsiaTheme="minorEastAsia" w:hAnsi="Cambria Math"/>
+                    <w:i/>
+                  </w:rPr>
+                </m:ctrlPr>
+              </m:sSubPr>
+              <m:e>
+                <m:r>
+                  <w:rPr>
+                    <w:rFonts w:ascii="Cambria Math" w:eastAsiaTheme="minorEastAsia" w:hAnsi="Cambria Math"/>
+                  </w:rPr>
+                  <m:t>H</m:t>
+                </m:r>
+              </m:e>
+              <m:sub>
+                <m:r>
+                  <w:rPr>
+                    <w:rFonts w:ascii="Cambria Math" w:eastAsiaTheme="minorEastAsia" w:hAnsi="Cambria Math"/>
+                  </w:rPr>
+                  <m:t>2</m:t>
+                </m:r>
+              </m:sub>
+            </m:sSub>
+            <m:r>
+              <w:rPr>
+                <w:rFonts w:ascii="Cambria Math" w:eastAsiaTheme="minorEastAsia" w:hAnsi="Cambria Math"/>
+              </w:rPr>
+              <m:t>O</m:t>
+            </m:r>
+          </m:sub>
+        </m:sSub>
+        <m:r>
+          <w:rPr>
+            <w:rFonts w:ascii="Cambria Math" w:eastAsiaTheme="minorEastAsia" w:hAnsi="Cambria Math"/>
+          </w:rPr>
+          <m:t>×</m:t>
+        </m:r>
+        <m:d>
+          <m:dPr>
+            <m:ctrlPr>
+              <w:rPr>
+                <w:rFonts w:ascii="Cambria Math" w:eastAsiaTheme="minorEastAsia" w:hAnsi="Cambria Math"/>
+                <w:i/>
+              </w:rPr>
+            </m:ctrlPr>
+          </m:dPr>
+          <m:e>
+            <m:f>
+              <m:fPr>
+                <m:ctrlPr>
+                  <w:rPr>
+                    <w:rFonts w:ascii="Cambria Math" w:eastAsiaTheme="minorEastAsia" w:hAnsi="Cambria Math"/>
+                    <w:i/>
+                  </w:rPr>
+                </m:ctrlPr>
+              </m:fPr>
+              <m:num>
+                <m:sSub>
+                  <m:sSubPr>
+                    <m:ctrlPr>
+                      <w:rPr>
+                        <w:rFonts w:ascii="Cambria Math" w:eastAsiaTheme="minorEastAsia" w:hAnsi="Cambria Math"/>
+                        <w:i/>
+                      </w:rPr>
+                    </m:ctrlPr>
+                  </m:sSubPr>
+                  <m:e>
+                    <m:r>
+                      <w:rPr>
+                        <w:rFonts w:ascii="Cambria Math" w:eastAsiaTheme="minorEastAsia" w:hAnsi="Cambria Math"/>
+                      </w:rPr>
+                      <m:t>d</m:t>
+                    </m:r>
+                  </m:e>
+                  <m:sub>
+                    <m:r>
+                      <w:rPr>
+                        <w:rFonts w:ascii="Cambria Math" w:eastAsiaTheme="minorEastAsia" w:hAnsi="Cambria Math"/>
+                      </w:rPr>
+                      <m:t>ice</m:t>
+                    </m:r>
+                  </m:sub>
+                </m:sSub>
+              </m:num>
+              <m:den>
+                <m:sSub>
+                  <m:sSubPr>
+                    <m:ctrlPr>
+                      <w:rPr>
+                        <w:rFonts w:ascii="Cambria Math" w:eastAsiaTheme="minorEastAsia" w:hAnsi="Cambria Math"/>
+                        <w:i/>
+                      </w:rPr>
+                    </m:ctrlPr>
+                  </m:sSubPr>
+                  <m:e>
+                    <m:r>
+                      <w:rPr>
+                        <w:rFonts w:ascii="Cambria Math" w:eastAsiaTheme="minorEastAsia" w:hAnsi="Cambria Math"/>
+                      </w:rPr>
+                      <m:t>d</m:t>
+                    </m:r>
+                  </m:e>
+                  <m:sub>
+                    <m:r>
+                      <w:rPr>
+                        <w:rFonts w:ascii="Cambria Math" w:eastAsiaTheme="minorEastAsia" w:hAnsi="Cambria Math"/>
+                      </w:rPr>
+                      <m:t>vap</m:t>
+                    </m:r>
+                  </m:sub>
+                </m:sSub>
+              </m:den>
+            </m:f>
+          </m:e>
+        </m:d>
+        <m:r>
+          <w:rPr>
+            <w:rFonts w:ascii="Cambria Math" w:eastAsiaTheme="minorEastAsia" w:hAnsi="Cambria Math"/>
+          </w:rPr>
+          <m:t>×</m:t>
+        </m:r>
+        <m:sSub>
+          <m:sSubPr>
+            <m:ctrlPr>
+              <w:rPr>
+                <w:rFonts w:ascii="Cambria Math" w:eastAsiaTheme="minorEastAsia" w:hAnsi="Cambria Math"/>
+                <w:i/>
+              </w:rPr>
+            </m:ctrlPr>
+          </m:sSubPr>
+          <m:e>
+            <m:r>
+              <w:rPr>
+                <w:rFonts w:ascii="Cambria Math" w:eastAsiaTheme="minorEastAsia" w:hAnsi="Cambria Math"/>
+              </w:rPr>
+              <m:t>g</m:t>
+            </m:r>
+          </m:e>
+          <m:sub>
+            <m:r>
+              <w:rPr>
+                <w:rFonts w:ascii="Cambria Math" w:eastAsiaTheme="minorEastAsia" w:hAnsi="Cambria Math"/>
+              </w:rPr>
+              <m:t>ice</m:t>
+            </m:r>
+          </m:sub>
+        </m:sSub>
+      </m:oMath>
+      <w:r>
+        <w:rPr>
+          <w:rFonts w:eastAsiaTheme="minorEastAsia"/>
+        </w:rPr>
+        <w:tab/>
+      </w:r>
+      <w:r>
+        <w:rPr>
+          <w:rFonts w:eastAsiaTheme="minorEastAsia"/>
+        </w:rPr>
+        <w:tab/>
+      </w:r>
+      <w:r>
+        <w:rPr>
+          <w:rFonts w:eastAsiaTheme="minorEastAsia"/>
+        </w:rPr>
+        <w:tab/>
+      </w:r>
+      <w:r>
+        <w:rPr>
+          <w:rFonts w:eastAsiaTheme="minorEastAsia"/>
+        </w:rPr>
+        <w:tab/>
+      </w:r>
+      <w:r>
+        <w:rPr>
+          <w:rFonts w:eastAsiaTheme="minorEastAsia"/>
+        </w:rPr>
+        <w:tab/>
+      </w:r>
+      <w:r>
+        <w:rPr>
+          <w:rFonts w:eastAsiaTheme="minorEastAsia"/>
+        </w:rPr>
+        <w:tab/>
+        <w:t>(A3)</w:t>
+      </w:r>
+    </w:p>
+    <w:p>
+      <w:pPr>
+        <w:rPr>
+          <w:rFonts w:eastAsiaTheme="minorEastAsia"/>
+        </w:rPr>
+      </w:pPr>
+      <w:r>
+        <w:rPr>
+          <w:rFonts w:eastAsiaTheme="minorEastAsia"/>
+        </w:rPr>
+        <w:t xml:space="preserve"> </w:t>
+      </w:r>
+    </w:p>
+    <w:p>
+      <w:pPr>
+        <w:ind w:left="360"/>
+        <w:rPr>
+          <w:rFonts w:eastAsiaTheme="minorEastAsia"/>
+        </w:rPr>
+      </w:pPr>
+      <w:r>
+        <w:rPr>
+          <w:rFonts w:eastAsiaTheme="minorEastAsia"/>
+        </w:rPr>
+        <w:t xml:space="preserve">where </w:t>
+      </w:r>
+      <m:oMath>
+        <m:sSub>
+          <m:sSubPr>
+            <m:ctrlPr>
+              <w:rPr>
+                <w:rFonts w:ascii="Cambria Math" w:eastAsiaTheme="minorEastAsia" w:hAnsi="Cambria Math"/>
+                <w:i/>
+              </w:rPr>
+            </m:ctrlPr>
+          </m:sSubPr>
+          <m:e>
+            <m:r>
+              <w:rPr>
+                <w:rFonts w:ascii="Cambria Math" w:eastAsiaTheme="minorEastAsia" w:hAnsi="Cambria Math"/>
+              </w:rPr>
+              <m:t>d</m:t>
+            </m:r>
+          </m:e>
+          <m:sub>
+            <m:r>
+              <w:rPr>
+                <w:rFonts w:ascii="Cambria Math" w:eastAsiaTheme="minorEastAsia" w:hAnsi="Cambria Math"/>
+              </w:rPr>
+              <m:t>ice</m:t>
+            </m:r>
+          </m:sub>
+        </m:sSub>
+      </m:oMath>
+      <w:r>
+        <w:rPr>
+          <w:rFonts w:eastAsiaTheme="minorEastAsia"/>
+        </w:rPr>
+        <w:t xml:space="preserve"> is the </w:t>
+      </w:r>
+      <w:r>
+        <w:rPr>
+          <w:rFonts w:eastAsiaTheme="minorEastAsia"/>
+        </w:rPr>
+        <w:t xml:space="preserve">mass </w:t>
+      </w:r>
+      <w:r>
+        <w:rPr>
+          <w:rFonts w:eastAsiaTheme="minorEastAsia"/>
+        </w:rPr>
+        <w:t>density of ice (</w:t>
+      </w:r>
+      <m:oMath>
+        <m:r>
+          <w:rPr>
+            <w:rFonts w:ascii="Cambria Math" w:eastAsiaTheme="minorEastAsia" w:hAnsi="Cambria Math"/>
+          </w:rPr>
+          <m:t>≈1</m:t>
+        </m:r>
+        <m:f>
+          <m:fPr>
+            <m:ctrlPr>
+              <w:rPr>
+                <w:rFonts w:ascii="Cambria Math" w:eastAsiaTheme="minorEastAsia" w:hAnsi="Cambria Math"/>
+                <w:i/>
+              </w:rPr>
+            </m:ctrlPr>
+          </m:fPr>
+          <m:num>
+            <m:r>
+              <w:rPr>
+                <w:rFonts w:ascii="Cambria Math" w:eastAsiaTheme="minorEastAsia" w:hAnsi="Cambria Math"/>
+              </w:rPr>
+              <m:t>g</m:t>
+            </m:r>
+          </m:num>
+          <m:den>
+            <m:r>
+              <w:rPr>
+                <w:rFonts w:ascii="Cambria Math" w:eastAsiaTheme="minorEastAsia" w:hAnsi="Cambria Math"/>
+              </w:rPr>
+              <m:t>c</m:t>
+            </m:r>
+            <m:sSup>
+              <m:sSupPr>
+                <m:ctrlPr>
+                  <w:rPr>
+                    <w:rFonts w:ascii="Cambria Math" w:eastAsiaTheme="minorEastAsia" w:hAnsi="Cambria Math"/>
+                    <w:i/>
+                  </w:rPr>
+                </m:ctrlPr>
+              </m:sSupPr>
+              <m:e>
+                <m:r>
+                  <w:rPr>
+                    <w:rFonts w:ascii="Cambria Math" w:eastAsiaTheme="minorEastAsia" w:hAnsi="Cambria Math"/>
+                  </w:rPr>
+                  <m:t>m</m:t>
+                </m:r>
+              </m:e>
+              <m:sup>
+                <m:r>
+                  <w:rPr>
+                    <w:rFonts w:ascii="Cambria Math" w:eastAsiaTheme="minorEastAsia" w:hAnsi="Cambria Math"/>
+                  </w:rPr>
+                  <m:t>2</m:t>
+                </m:r>
+              </m:sup>
+            </m:sSup>
+          </m:den>
+        </m:f>
+      </m:oMath>
+      <w:r>
+        <w:rPr>
+          <w:rFonts w:eastAsiaTheme="minorEastAsia"/>
+        </w:rPr>
+        <w:t xml:space="preserve">), </w:t>
+      </w:r>
+      <m:oMath>
+        <m:sSub>
+          <m:sSubPr>
+            <m:ctrlPr>
+              <w:rPr>
+                <w:rFonts w:ascii="Cambria Math" w:eastAsiaTheme="minorEastAsia" w:hAnsi="Cambria Math"/>
+                <w:i/>
+              </w:rPr>
+            </m:ctrlPr>
+          </m:sSubPr>
+          <m:e>
+            <m:r>
+              <w:rPr>
+                <w:rFonts w:ascii="Cambria Math" w:eastAsiaTheme="minorEastAsia" w:hAnsi="Cambria Math"/>
+              </w:rPr>
+              <m:t>d</m:t>
+            </m:r>
+          </m:e>
+          <m:sub>
+            <m:r>
+              <w:rPr>
+                <w:rFonts w:ascii="Cambria Math" w:eastAsiaTheme="minorEastAsia" w:hAnsi="Cambria Math"/>
+              </w:rPr>
+              <m:t>vap</m:t>
+            </m:r>
+          </m:sub>
+        </m:sSub>
+      </m:oMath>
+      <w:r>
+        <w:rPr>
+          <w:rFonts w:eastAsiaTheme="minorEastAsia"/>
+        </w:rPr>
+        <w:t xml:space="preserve"> is the </w:t>
+      </w:r>
+      <w:r>
+        <w:rPr>
+          <w:rFonts w:eastAsiaTheme="minorEastAsia"/>
+        </w:rPr>
+        <w:t xml:space="preserve">mass </w:t>
+      </w:r>
+      <w:r>
+        <w:rPr>
+          <w:rFonts w:eastAsiaTheme="minorEastAsia"/>
+        </w:rPr>
+        <w:t xml:space="preserve">density of water vapor (computed using the ideal gas law), and </w:t>
+      </w:r>
+      <m:oMath>
+        <m:sSub>
+          <m:sSubPr>
+            <m:ctrlPr>
+              <w:rPr>
+                <w:rFonts w:ascii="Cambria Math" w:eastAsiaTheme="minorEastAsia" w:hAnsi="Cambria Math"/>
+                <w:i/>
+              </w:rPr>
+            </m:ctrlPr>
+          </m:sSubPr>
+          <m:e>
+            <m:r>
+              <w:rPr>
+                <w:rFonts w:ascii="Cambria Math" w:eastAsiaTheme="minorEastAsia" w:hAnsi="Cambria Math"/>
+              </w:rPr>
+              <m:t>g</m:t>
+            </m:r>
+          </m:e>
+          <m:sub>
+            <m:r>
+              <w:rPr>
+                <w:rFonts w:ascii="Cambria Math" w:eastAsiaTheme="minorEastAsia" w:hAnsi="Cambria Math"/>
+              </w:rPr>
+              <m:t>ice</m:t>
+            </m:r>
+          </m:sub>
+        </m:sSub>
+      </m:oMath>
+      <w:r>
+        <w:rPr>
+          <w:rFonts w:eastAsiaTheme="minorEastAsia"/>
+        </w:rPr>
+        <w:t xml:space="preserve"> is the desired growth rate of ice (typically </w:t>
+      </w:r>
+      <m:oMath>
+        <m:r>
+          <w:rPr>
+            <w:rFonts w:ascii="Cambria Math" w:eastAsiaTheme="minorEastAsia" w:hAnsi="Cambria Math"/>
+          </w:rPr>
+          <m:t>2</m:t>
+        </m:r>
+        <m:f>
+          <m:fPr>
+            <m:ctrlPr>
+              <w:rPr>
+                <w:rFonts w:ascii="Cambria Math" w:eastAsiaTheme="minorEastAsia" w:hAnsi="Cambria Math"/>
+                <w:i/>
+              </w:rPr>
+            </m:ctrlPr>
+          </m:fPr>
+          <m:num>
+            <m:r>
+              <w:rPr>
+                <w:rFonts w:ascii="Cambria Math" w:eastAsiaTheme="minorEastAsia" w:hAnsi="Cambria Math"/>
+              </w:rPr>
+              <m:t>μm</m:t>
+            </m:r>
+          </m:num>
+          <m:den>
+            <m:r>
+              <w:rPr>
+                <w:rFonts w:ascii="Cambria Math" w:eastAsiaTheme="minorEastAsia" w:hAnsi="Cambria Math"/>
+              </w:rPr>
+              <m:t>s</m:t>
+            </m:r>
+          </m:den>
+        </m:f>
+      </m:oMath>
+      <w:r>
+        <w:rPr>
+          <w:rFonts w:eastAsiaTheme="minorEastAsia"/>
+        </w:rPr>
+        <w:t>).</w:t>
+      </w:r>
+    </w:p>
+    <w:tbl>
+      <w:tblPr>
+        <w:tblStyle w:val="TableGrid"/>
+        <w:tblW w:w="0" w:type="auto"/>
+        <w:tblLook w:val="04A0" w:firstRow="1" w:lastRow="0" w:firstColumn="1" w:lastColumn="0" w:noHBand="0" w:noVBand="1"/>
+      </w:tblPr>
+      <w:tblGrid>
+        <w:gridCol w:w="4524"/>
+        <w:gridCol w:w="4826"/>
+      </w:tblGrid>
+      <w:tr>
+        <w:tc>
+          <w:tcPr>
+            <w:tcW w:w="0" w:type="auto"/>
+          </w:tcPr>
+          <w:p>
+            <w:pPr>
+              <w:keepNext/>
+              <w:jc w:val="center"/>
+              <w:rPr>
+                <w:noProof/>
+              </w:rPr>
+            </w:pPr>
+            <w:r>
+              <w:rPr>
+                <w:noProof/>
+              </w:rPr>
+              <w:lastRenderedPageBreak/>
+              <w:t>(a)</w:t>
+            </w:r>
+          </w:p>
+        </w:tc>
+        <w:tc>
+          <w:tcPr>
+            <w:tcW w:w="0" w:type="auto"/>
+          </w:tcPr>
+          <w:p>
+            <w:pPr>
+              <w:keepNext/>
+              <w:jc w:val="center"/>
+              <w:rPr>
+                <w:noProof/>
+              </w:rPr>
+            </w:pPr>
+            <w:r>
+              <w:rPr>
+                <w:noProof/>
+              </w:rPr>
+              <w:t>(b)</w:t>
+            </w:r>
+          </w:p>
+        </w:tc>
+      </w:tr>
+      <w:tr>
+        <w:tc>
+          <w:tcPr>
+            <w:tcW w:w="0" w:type="auto"/>
+          </w:tcPr>
+          <w:p>
+            <w:pPr>
+              <w:keepNext/>
+              <w:jc w:val="center"/>
+              <w:rPr>
+                <w:rFonts w:eastAsiaTheme="minorEastAsia"/>
+              </w:rPr>
+            </w:pPr>
+            <w:r>
+              <w:rPr>
+                <w:noProof/>
+              </w:rPr>
+              <w:drawing>
+                <wp:inline distT="0" distB="0" distL="0" distR="0" wp14:anchorId="35CAE909" wp14:editId="445ADA35">
+                  <wp:extent cx="2813079" cy="2205083"/>
+                  <wp:effectExtent l="0" t="0" r="0" b="5080"/>
+                  <wp:docPr id="1718029535" name="Picture 9"/>
+                  <wp:cNvGraphicFramePr>
+                    <a:graphicFrameLocks xmlns:a="http://schemas.openxmlformats.org/drawingml/2006/main" noChangeAspect="1"/>
+                  </wp:cNvGraphicFramePr>
+                  <a:graphic xmlns:a="http://schemas.openxmlformats.org/drawingml/2006/main">
+                    <a:graphicData uri="http://schemas.openxmlformats.org/drawingml/2006/picture">
+                      <pic:pic xmlns:pic="http://schemas.openxmlformats.org/drawingml/2006/picture">
+                        <pic:nvPicPr>
+                          <pic:cNvPr id="0" name="Picture 17"/>
+                          <pic:cNvPicPr>
+                            <a:picLocks noChangeAspect="1" noChangeArrowheads="1"/>
+                          </pic:cNvPicPr>
+                        </pic:nvPicPr>
+                        <pic:blipFill>
+                          <a:blip r:embed="rId20" cstate="print">
+                            <a:extLst>
+                              <a:ext uri="{28A0092B-C50C-407E-A947-70E740481C1C}">
+                                <a14:useLocalDpi xmlns:a14="http://schemas.microsoft.com/office/drawing/2010/main" val="0"/>
+                              </a:ext>
+                            </a:extLst>
+                          </a:blip>
+                          <a:srcRect/>
+                          <a:stretch>
+                            <a:fillRect/>
+                          </a:stretch>
+                        </pic:blipFill>
+                        <pic:spPr bwMode="auto">
+                          <a:xfrm>
+                            <a:off x="0" y="0"/>
+                            <a:ext cx="2878088" cy="2256041"/>
+                          </a:xfrm>
+                          <a:prstGeom prst="rect">
+                            <a:avLst/>
+                          </a:prstGeom>
+                          <a:noFill/>
+                          <a:ln>
+                            <a:noFill/>
+                          </a:ln>
+                        </pic:spPr>
+                      </pic:pic>
+                    </a:graphicData>
+                  </a:graphic>
+                </wp:inline>
+              </w:drawing>
+            </w:r>
+          </w:p>
+        </w:tc>
+        <w:tc>
+          <w:tcPr>
+            <w:tcW w:w="0" w:type="auto"/>
+            <w:vAlign w:val="center"/>
+          </w:tcPr>
+          <w:p>
+            <w:pPr>
+              <w:keepNext/>
+              <w:jc w:val="center"/>
+              <w:rPr>
+                <w:rFonts w:eastAsiaTheme="minorEastAsia"/>
+              </w:rPr>
+            </w:pPr>
+            <w:r>
+              <w:rPr>
+                <w:noProof/>
+              </w:rPr>
+              <w:drawing>
+                <wp:inline distT="0" distB="0" distL="0" distR="0">
+                  <wp:extent cx="3010263" cy="2257697"/>
+                  <wp:effectExtent l="0" t="0" r="0" b="3175"/>
+                  <wp:docPr id="1104744595" name="Picture 11"/>
+                  <wp:cNvGraphicFramePr>
+                    <a:graphicFrameLocks xmlns:a="http://schemas.openxmlformats.org/drawingml/2006/main" noChangeAspect="1"/>
+                  </wp:cNvGraphicFramePr>
+                  <a:graphic xmlns:a="http://schemas.openxmlformats.org/drawingml/2006/main">
+                    <a:graphicData uri="http://schemas.openxmlformats.org/drawingml/2006/picture">
+                      <pic:pic xmlns:pic="http://schemas.openxmlformats.org/drawingml/2006/picture">
+                        <pic:nvPicPr>
+                          <pic:cNvPr id="0" name="Picture 21"/>
+                          <pic:cNvPicPr>
+                            <a:picLocks noChangeAspect="1" noChangeArrowheads="1"/>
+                          </pic:cNvPicPr>
+                        </pic:nvPicPr>
+                        <pic:blipFill>
+                          <a:blip r:embed="rId21" cstate="print">
+                            <a:extLst>
+                              <a:ext uri="{28A0092B-C50C-407E-A947-70E740481C1C}">
+                                <a14:useLocalDpi xmlns:a14="http://schemas.microsoft.com/office/drawing/2010/main" val="0"/>
+                              </a:ext>
+                            </a:extLst>
+                          </a:blip>
+                          <a:srcRect/>
+                          <a:stretch>
+                            <a:fillRect/>
+                          </a:stretch>
+                        </pic:blipFill>
+                        <pic:spPr bwMode="auto">
+                          <a:xfrm>
+                            <a:off x="0" y="0"/>
+                            <a:ext cx="3047766" cy="2285824"/>
+                          </a:xfrm>
+                          <a:prstGeom prst="rect">
+                            <a:avLst/>
+                          </a:prstGeom>
+                          <a:noFill/>
+                          <a:ln>
+                            <a:noFill/>
+                          </a:ln>
+                        </pic:spPr>
+                      </pic:pic>
+                    </a:graphicData>
+                  </a:graphic>
+                </wp:inline>
+              </w:drawing>
+            </w:r>
+          </w:p>
+        </w:tc>
+      </w:tr>
+      <w:tr>
+        <w:tc>
+          <w:tcPr>
+            <w:tcW w:w="0" w:type="auto"/>
+            <w:gridSpan w:val="2"/>
+          </w:tcPr>
+          <w:p>
+            <w:pPr>
+              <w:keepLines/>
+              <w:rPr>
+                <w:rFonts w:eastAsiaTheme="minorEastAsia"/>
+              </w:rPr>
+            </w:pPr>
+            <w:r>
+              <w:rPr>
+                <w:rFonts w:eastAsiaTheme="minorEastAsia"/>
+                <w:b/>
+                <w:bCs/>
+              </w:rPr>
+              <w:t>Figure A1</w:t>
+            </w:r>
+            <w:r>
+              <w:rPr>
+                <w:rFonts w:eastAsiaTheme="minorEastAsia"/>
+              </w:rPr>
+              <w:t xml:space="preserve">. </w:t>
+            </w:r>
+            <w:r>
+              <w:rPr>
+                <w:rFonts w:eastAsiaTheme="minorEastAsia"/>
+              </w:rPr>
+              <w:t xml:space="preserve">(a) </w:t>
+            </w:r>
+            <w:r>
+              <w:rPr>
+                <w:rFonts w:eastAsiaTheme="minorEastAsia"/>
+              </w:rPr>
+              <w:t xml:space="preserve">Simulation of </w:t>
+            </w:r>
+            <w:r>
+              <w:rPr>
+                <w:rFonts w:eastAsiaTheme="minorEastAsia"/>
+              </w:rPr>
+              <w:t xml:space="preserve">vapor </w:t>
+            </w:r>
+            <w:r>
+              <w:rPr>
+                <w:rFonts w:eastAsiaTheme="minorEastAsia"/>
+              </w:rPr>
+              <w:t>partial pressures</w:t>
+            </w:r>
+            <w:r>
+              <w:rPr>
+                <w:rFonts w:eastAsiaTheme="minorEastAsia"/>
+              </w:rPr>
+              <w:t xml:space="preserve">, </w:t>
+            </w:r>
+            <m:oMath>
+              <m:sSub>
+                <m:sSubPr>
+                  <m:ctrlPr>
+                    <w:rPr>
+                      <w:rFonts w:ascii="Cambria Math" w:eastAsiaTheme="minorEastAsia" w:hAnsi="Cambria Math"/>
+                      <w:i/>
+                    </w:rPr>
+                  </m:ctrlPr>
+                </m:sSubPr>
+                <m:e>
+                  <m:r>
+                    <w:rPr>
+                      <w:rFonts w:ascii="Cambria Math" w:eastAsiaTheme="minorEastAsia" w:hAnsi="Cambria Math"/>
+                    </w:rPr>
+                    <m:t>P</m:t>
+                  </m:r>
+                </m:e>
+                <m:sub>
+                  <m:sSub>
+                    <m:sSubPr>
+                      <m:ctrlPr>
+                        <w:rPr>
+                          <w:rFonts w:ascii="Cambria Math" w:eastAsiaTheme="minorEastAsia" w:hAnsi="Cambria Math"/>
+                          <w:i/>
+                        </w:rPr>
+                      </m:ctrlPr>
+                    </m:sSubPr>
+                    <m:e>
+                      <m:r>
+                        <w:rPr>
+                          <w:rFonts w:ascii="Cambria Math" w:eastAsiaTheme="minorEastAsia" w:hAnsi="Cambria Math"/>
+                        </w:rPr>
+                        <m:t>H</m:t>
+                      </m:r>
+                    </m:e>
+                    <m:sub>
+                      <m:r>
+                        <w:rPr>
+                          <w:rFonts w:ascii="Cambria Math" w:eastAsiaTheme="minorEastAsia" w:hAnsi="Cambria Math"/>
+                        </w:rPr>
+                        <m:t>2</m:t>
+                      </m:r>
+                    </m:sub>
+                  </m:sSub>
+                  <m:r>
+                    <w:rPr>
+                      <w:rFonts w:ascii="Cambria Math" w:eastAsiaTheme="minorEastAsia" w:hAnsi="Cambria Math"/>
+                    </w:rPr>
+                    <m:t>O</m:t>
+                  </m:r>
+                </m:sub>
+              </m:sSub>
+              <m:d>
+                <m:dPr>
+                  <m:ctrlPr>
+                    <w:rPr>
+                      <w:rFonts w:ascii="Cambria Math" w:eastAsiaTheme="minorEastAsia" w:hAnsi="Cambria Math"/>
+                      <w:i/>
+                    </w:rPr>
+                  </m:ctrlPr>
+                </m:dPr>
+                <m:e>
+                  <m:r>
+                    <w:rPr>
+                      <w:rFonts w:ascii="Cambria Math" w:eastAsiaTheme="minorEastAsia" w:hAnsi="Cambria Math"/>
+                    </w:rPr>
+                    <m:t>x,y</m:t>
+                  </m:r>
+                </m:e>
+              </m:d>
+            </m:oMath>
+            <w:r>
+              <w:rPr>
+                <w:rFonts w:eastAsiaTheme="minorEastAsia"/>
+              </w:rPr>
+              <w:t xml:space="preserve">, </w:t>
+            </w:r>
+            <w:r>
+              <w:rPr>
+                <w:rFonts w:eastAsiaTheme="minorEastAsia"/>
+              </w:rPr>
+              <w:t>around a growing ice crystal</w:t>
+            </w:r>
+            <w:r>
+              <w:rPr>
+                <w:rFonts w:eastAsiaTheme="minorEastAsia"/>
+              </w:rPr>
+              <w:t xml:space="preserve">. </w:t>
+            </w:r>
+            <w:r>
+              <w:rPr>
+                <w:rFonts w:eastAsiaTheme="minorEastAsia"/>
+              </w:rPr>
+              <w:t xml:space="preserve">The black-outlined box at the center indicates the position of the surface of the crystal, in this case spanning </w:t>
+            </w:r>
+            <m:oMath>
+              <m:sSub>
+                <m:sSubPr>
+                  <m:ctrlPr>
+                    <w:rPr>
+                      <w:rFonts w:ascii="Cambria Math" w:eastAsiaTheme="minorEastAsia" w:hAnsi="Cambria Math"/>
+                      <w:i/>
+                    </w:rPr>
+                  </m:ctrlPr>
+                </m:sSubPr>
+                <m:e>
+                  <m:r>
+                    <w:rPr>
+                      <w:rFonts w:ascii="Cambria Math" w:eastAsiaTheme="minorEastAsia" w:hAnsi="Cambria Math"/>
+                    </w:rPr>
+                    <m:t>L</m:t>
+                  </m:r>
+                </m:e>
+                <m:sub>
+                  <m:r>
+                    <w:rPr>
+                      <w:rFonts w:ascii="Cambria Math" w:eastAsiaTheme="minorEastAsia" w:hAnsi="Cambria Math"/>
+                    </w:rPr>
+                    <m:t>x</m:t>
+                  </m:r>
+                </m:sub>
+              </m:sSub>
+              <m:r>
+                <w:rPr>
+                  <w:rFonts w:ascii="Cambria Math" w:eastAsiaTheme="minorEastAsia" w:hAnsi="Cambria Math"/>
+                </w:rPr>
+                <m:t>=</m:t>
+              </m:r>
+              <m:sSub>
+                <m:sSubPr>
+                  <m:ctrlPr>
+                    <w:rPr>
+                      <w:rFonts w:ascii="Cambria Math" w:eastAsiaTheme="minorEastAsia" w:hAnsi="Cambria Math"/>
+                      <w:i/>
+                    </w:rPr>
+                  </m:ctrlPr>
+                </m:sSubPr>
+                <m:e>
+                  <m:r>
+                    <w:rPr>
+                      <w:rFonts w:ascii="Cambria Math" w:eastAsiaTheme="minorEastAsia" w:hAnsi="Cambria Math"/>
+                    </w:rPr>
+                    <m:t>L</m:t>
+                  </m:r>
+                </m:e>
+                <m:sub>
+                  <m:r>
+                    <w:rPr>
+                      <w:rFonts w:ascii="Cambria Math" w:eastAsiaTheme="minorEastAsia" w:hAnsi="Cambria Math"/>
+                    </w:rPr>
+                    <m:t>y</m:t>
+                  </m:r>
+                </m:sub>
+              </m:sSub>
+              <m:r>
+                <w:rPr>
+                  <w:rFonts w:ascii="Cambria Math" w:eastAsiaTheme="minorEastAsia" w:hAnsi="Cambria Math"/>
+                </w:rPr>
+                <m:t>=±80 μm</m:t>
+              </m:r>
+            </m:oMath>
+            <w:r>
+              <w:rPr>
+                <w:rFonts w:eastAsiaTheme="minorEastAsia"/>
+              </w:rPr>
+              <w:t xml:space="preserve">. Contours outside the crystal show values of </w:t>
+            </w:r>
+            <m:oMath>
+              <m:sSub>
+                <m:sSubPr>
+                  <m:ctrlPr>
+                    <w:rPr>
+                      <w:rFonts w:ascii="Cambria Math" w:eastAsiaTheme="minorEastAsia" w:hAnsi="Cambria Math"/>
+                      <w:i/>
+                    </w:rPr>
+                  </m:ctrlPr>
+                </m:sSubPr>
+                <m:e>
+                  <m:r>
+                    <w:rPr>
+                      <w:rFonts w:ascii="Cambria Math" w:eastAsiaTheme="minorEastAsia" w:hAnsi="Cambria Math"/>
+                    </w:rPr>
+                    <m:t>P</m:t>
+                  </m:r>
+                </m:e>
+                <m:sub>
+                  <m:sSub>
+                    <m:sSubPr>
+                      <m:ctrlPr>
+                        <w:rPr>
+                          <w:rFonts w:ascii="Cambria Math" w:eastAsiaTheme="minorEastAsia" w:hAnsi="Cambria Math"/>
+                          <w:i/>
+                        </w:rPr>
+                      </m:ctrlPr>
+                    </m:sSubPr>
+                    <m:e>
+                      <m:r>
+                        <w:rPr>
+                          <w:rFonts w:ascii="Cambria Math" w:eastAsiaTheme="minorEastAsia" w:hAnsi="Cambria Math"/>
+                        </w:rPr>
+                        <m:t>H</m:t>
+                      </m:r>
+                    </m:e>
+                    <m:sub>
+                      <m:r>
+                        <w:rPr>
+                          <w:rFonts w:ascii="Cambria Math" w:eastAsiaTheme="minorEastAsia" w:hAnsi="Cambria Math"/>
+                        </w:rPr>
+                        <m:t>2</m:t>
+                      </m:r>
+                    </m:sub>
+                  </m:sSub>
+                  <m:r>
+                    <w:rPr>
+                      <w:rFonts w:ascii="Cambria Math" w:eastAsiaTheme="minorEastAsia" w:hAnsi="Cambria Math"/>
+                    </w:rPr>
+                    <m:t>O</m:t>
+                  </m:r>
+                </m:sub>
+              </m:sSub>
+            </m:oMath>
+            <w:r>
+              <w:rPr>
+                <w:rFonts w:eastAsiaTheme="minorEastAsia"/>
+              </w:rPr>
+              <w:t xml:space="preserve"> at </w:t>
+            </w:r>
+            <w:r>
+              <w:rPr>
+                <w:rFonts w:eastAsiaTheme="minorEastAsia"/>
+              </w:rPr>
+              <w:t>steady state.</w:t>
+            </w:r>
+            <w:r>
+              <w:rPr>
+                <w:rFonts w:eastAsiaTheme="minorEastAsia"/>
+              </w:rPr>
+              <w:t xml:space="preserve"> </w:t>
+            </w:r>
+            <w:proofErr w:type="spellStart"/>
+            <w:r>
+              <w:rPr>
+                <w:rFonts w:eastAsiaTheme="minorEastAsia"/>
+              </w:rPr>
+              <w:t>Th</w:t>
+            </w:r>
+            <w:proofErr w:type="spellEnd"/>
+            <w:r>
+              <w:rPr>
+                <w:rFonts w:eastAsiaTheme="minorEastAsia"/>
+              </w:rPr>
+              <w:t xml:space="preserve">e </w:t>
+            </w:r>
+            <w:r>
+              <w:rPr>
+                <w:rFonts w:eastAsiaTheme="minorEastAsia"/>
+              </w:rPr>
+              <w:t xml:space="preserve">entire simulation space </w:t>
+            </w:r>
+            <w:r>
+              <w:rPr>
+                <w:rFonts w:eastAsiaTheme="minorEastAsia"/>
+              </w:rPr>
+              <w:t>span</w:t>
+            </w:r>
+            <w:r>
+              <w:rPr>
+                <w:rFonts w:eastAsiaTheme="minorEastAsia"/>
+              </w:rPr>
+              <w:t>s</w:t>
+            </w:r>
+            <w:r>
+              <w:rPr>
+                <w:rFonts w:eastAsiaTheme="minorEastAsia"/>
+              </w:rPr>
+              <w:t xml:space="preserve"> </w:t>
+            </w:r>
+            <m:oMath>
+              <m:r>
+                <w:rPr>
+                  <w:rFonts w:ascii="Cambria Math" w:eastAsiaTheme="minorEastAsia" w:hAnsi="Cambria Math"/>
+                </w:rPr>
+                <m:t>X=Y=±500 μm</m:t>
+              </m:r>
+            </m:oMath>
+            <w:r>
+              <w:rPr>
+                <w:rFonts w:eastAsiaTheme="minorEastAsia"/>
+              </w:rPr>
+              <w:t xml:space="preserve">; on the </w:t>
+            </w:r>
+            <w:r>
+              <w:rPr>
+                <w:rFonts w:eastAsiaTheme="minorEastAsia"/>
+              </w:rPr>
+              <w:t>boundary</w:t>
+            </w:r>
+            <w:r>
+              <w:rPr>
+                <w:rFonts w:eastAsiaTheme="minorEastAsia"/>
+              </w:rPr>
+              <w:t xml:space="preserve"> of </w:t>
+            </w:r>
+            <w:r>
+              <w:rPr>
+                <w:rFonts w:eastAsiaTheme="minorEastAsia"/>
+              </w:rPr>
+              <w:t>those</w:t>
+            </w:r>
+            <w:r>
+              <w:rPr>
+                <w:rFonts w:eastAsiaTheme="minorEastAsia"/>
+              </w:rPr>
+              <w:t xml:space="preserve"> </w:t>
+            </w:r>
+            <w:r>
+              <w:rPr>
+                <w:rFonts w:eastAsiaTheme="minorEastAsia"/>
+              </w:rPr>
+              <w:t>limits</w:t>
+            </w:r>
+            <w:r>
+              <w:rPr>
+                <w:rFonts w:eastAsiaTheme="minorEastAsia"/>
+              </w:rPr>
+              <w:t xml:space="preserve">, far-field </w:t>
+            </w:r>
+            <w:r>
+              <w:rPr>
+                <w:rFonts w:eastAsiaTheme="minorEastAsia"/>
+              </w:rPr>
+              <w:t>partial pressures</w:t>
+            </w:r>
+            <w:r>
+              <w:rPr>
+                <w:rFonts w:eastAsiaTheme="minorEastAsia"/>
+              </w:rPr>
+              <w:t xml:space="preserve"> are fixed at </w:t>
+            </w:r>
+            <m:oMath>
+              <m:sSub>
+                <m:sSubPr>
+                  <m:ctrlPr>
+                    <w:rPr>
+                      <w:rFonts w:ascii="Cambria Math" w:eastAsiaTheme="minorEastAsia" w:hAnsi="Cambria Math"/>
+                      <w:i/>
+                    </w:rPr>
+                  </m:ctrlPr>
+                </m:sSubPr>
+                <m:e>
+                  <m:r>
+                    <w:rPr>
+                      <w:rFonts w:ascii="Cambria Math" w:eastAsiaTheme="minorEastAsia" w:hAnsi="Cambria Math"/>
+                    </w:rPr>
+                    <m:t>P</m:t>
+                  </m:r>
+                </m:e>
+                <m:sub>
+                  <m:sSub>
+                    <m:sSubPr>
+                      <m:ctrlPr>
+                        <w:rPr>
+                          <w:rFonts w:ascii="Cambria Math" w:eastAsiaTheme="minorEastAsia" w:hAnsi="Cambria Math"/>
+                          <w:i/>
+                        </w:rPr>
+                      </m:ctrlPr>
+                    </m:sSubPr>
+                    <m:e>
+                      <m:r>
+                        <w:rPr>
+                          <w:rFonts w:ascii="Cambria Math" w:eastAsiaTheme="minorEastAsia" w:hAnsi="Cambria Math"/>
+                        </w:rPr>
+                        <m:t>H</m:t>
+                      </m:r>
+                    </m:e>
+                    <m:sub>
+                      <m:r>
+                        <w:rPr>
+                          <w:rFonts w:ascii="Cambria Math" w:eastAsiaTheme="minorEastAsia" w:hAnsi="Cambria Math"/>
+                        </w:rPr>
+                        <m:t>2</m:t>
+                      </m:r>
+                    </m:sub>
+                  </m:sSub>
+                  <m:r>
+                    <w:rPr>
+                      <w:rFonts w:ascii="Cambria Math" w:eastAsiaTheme="minorEastAsia" w:hAnsi="Cambria Math"/>
+                    </w:rPr>
+                    <m:t>O,∞</m:t>
+                  </m:r>
+                </m:sub>
+              </m:sSub>
+            </m:oMath>
+            <w:r>
+              <w:rPr>
+                <w:rFonts w:eastAsiaTheme="minorEastAsia"/>
+              </w:rPr>
+              <w:t xml:space="preserve">. </w:t>
+            </w:r>
+            <w:r>
+              <w:rPr>
+                <w:rFonts w:eastAsiaTheme="minorEastAsia"/>
+              </w:rPr>
+              <w:t xml:space="preserve">(b) </w:t>
+            </w:r>
+            <m:oMath>
+              <m:sSub>
+                <m:sSubPr>
+                  <m:ctrlPr>
+                    <w:rPr>
+                      <w:rFonts w:ascii="Cambria Math" w:eastAsiaTheme="minorEastAsia" w:hAnsi="Cambria Math"/>
+                      <w:i/>
+                    </w:rPr>
+                  </m:ctrlPr>
+                </m:sSubPr>
+                <m:e>
+                  <m:r>
+                    <w:rPr>
+                      <w:rFonts w:ascii="Cambria Math" w:eastAsiaTheme="minorEastAsia" w:hAnsi="Cambria Math"/>
+                    </w:rPr>
+                    <m:t>P</m:t>
+                  </m:r>
+                </m:e>
+                <m:sub>
+                  <m:sSub>
+                    <m:sSubPr>
+                      <m:ctrlPr>
+                        <w:rPr>
+                          <w:rFonts w:ascii="Cambria Math" w:eastAsiaTheme="minorEastAsia" w:hAnsi="Cambria Math"/>
+                          <w:i/>
+                        </w:rPr>
+                      </m:ctrlPr>
+                    </m:sSubPr>
+                    <m:e>
+                      <m:r>
+                        <w:rPr>
+                          <w:rFonts w:ascii="Cambria Math" w:eastAsiaTheme="minorEastAsia" w:hAnsi="Cambria Math"/>
+                        </w:rPr>
+                        <m:t>H</m:t>
+                      </m:r>
+                    </m:e>
+                    <m:sub>
+                      <m:r>
+                        <w:rPr>
+                          <w:rFonts w:ascii="Cambria Math" w:eastAsiaTheme="minorEastAsia" w:hAnsi="Cambria Math"/>
+                        </w:rPr>
+                        <m:t>2</m:t>
+                      </m:r>
+                    </m:sub>
+                  </m:sSub>
+                  <m:r>
+                    <w:rPr>
+                      <w:rFonts w:ascii="Cambria Math" w:eastAsiaTheme="minorEastAsia" w:hAnsi="Cambria Math"/>
+                    </w:rPr>
+                    <m:t>O</m:t>
+                  </m:r>
+                </m:sub>
+              </m:sSub>
+              <m:d>
+                <m:dPr>
+                  <m:ctrlPr>
+                    <w:rPr>
+                      <w:rFonts w:ascii="Cambria Math" w:eastAsiaTheme="minorEastAsia" w:hAnsi="Cambria Math"/>
+                      <w:i/>
+                    </w:rPr>
+                  </m:ctrlPr>
+                </m:dPr>
+                <m:e>
+                  <m:r>
+                    <w:rPr>
+                      <w:rFonts w:ascii="Cambria Math" w:eastAsiaTheme="minorEastAsia" w:hAnsi="Cambria Math"/>
+                    </w:rPr>
+                    <m:t>x,y</m:t>
+                  </m:r>
+                </m:e>
+              </m:d>
+            </m:oMath>
+            <w:r>
+              <w:rPr>
+                <w:rFonts w:eastAsiaTheme="minorEastAsia"/>
+              </w:rPr>
+              <w:t xml:space="preserve"> along one surface of the crystal.</w:t>
+            </w:r>
+          </w:p>
+        </w:tc>
+      </w:tr>
+    </w:tbl>
+    <w:p>
+      <w:pPr>
+        <w:rPr>
+          <w:rFonts w:eastAsiaTheme="minorEastAsia"/>
+        </w:rPr>
+      </w:pPr>
+    </w:p>
+    <w:tbl>
+      <w:tblPr>
+        <w:tblStyle w:val="TableGrid"/>
+        <w:tblW w:w="0" w:type="auto"/>
+        <w:tblLook w:val="04A0" w:firstRow="1" w:lastRow="0" w:firstColumn="1" w:lastColumn="0" w:noHBand="0" w:noVBand="1"/>
+      </w:tblPr>
+      <w:tblGrid>
+        <w:gridCol w:w="4620"/>
+        <w:gridCol w:w="4730"/>
+      </w:tblGrid>
+      <w:tr>
+        <w:tc>
+          <w:tcPr>
+            <w:tcW w:w="0" w:type="auto"/>
+          </w:tcPr>
+          <w:p>
+            <w:pPr>
+              <w:keepNext/>
+              <w:jc w:val="center"/>
+              <w:rPr>
+                <w:noProof/>
+              </w:rPr>
+            </w:pPr>
+            <w:r>
+              <w:rPr>
+                <w:noProof/>
+              </w:rPr>
+              <w:t>(a)</w:t>
+            </w:r>
+          </w:p>
+        </w:tc>
+        <w:tc>
+          <w:tcPr>
+            <w:tcW w:w="0" w:type="auto"/>
+          </w:tcPr>
+          <w:p>
+            <w:pPr>
+              <w:keepNext/>
+              <w:jc w:val="center"/>
+              <w:rPr>
+                <w:noProof/>
+              </w:rPr>
+            </w:pPr>
+            <w:r>
+              <w:rPr>
+                <w:noProof/>
+              </w:rPr>
+              <w:t>(</w:t>
+            </w:r>
+            <w:r>
+              <w:rPr>
+                <w:noProof/>
+              </w:rPr>
+              <w:t>b</w:t>
+            </w:r>
+            <w:r>
+              <w:rPr>
+                <w:noProof/>
+              </w:rPr>
+              <w:t>)</w:t>
+            </w:r>
+          </w:p>
+        </w:tc>
+      </w:tr>
+      <w:tr>
+        <w:tc>
+          <w:tcPr>
+            <w:tcW w:w="0" w:type="auto"/>
+          </w:tcPr>
+          <w:p>
+            <w:pPr>
+              <w:keepNext/>
+              <w:jc w:val="center"/>
+              <w:rPr>
+                <w:rFonts w:eastAsiaTheme="minorEastAsia"/>
+              </w:rPr>
+            </w:pPr>
+            <w:r>
+              <w:rPr>
+                <w:noProof/>
+              </w:rPr>
+              <w:drawing>
+                <wp:inline distT="0" distB="0" distL="0" distR="0">
+                  <wp:extent cx="2547257" cy="1772194"/>
+                  <wp:effectExtent l="0" t="0" r="5715" b="6350"/>
+                  <wp:docPr id="462011429" name="Picture 12"/>
+                  <wp:cNvGraphicFramePr>
+                    <a:graphicFrameLocks xmlns:a="http://schemas.openxmlformats.org/drawingml/2006/main" noChangeAspect="1"/>
+                  </wp:cNvGraphicFramePr>
+                  <a:graphic xmlns:a="http://schemas.openxmlformats.org/drawingml/2006/main">
+                    <a:graphicData uri="http://schemas.openxmlformats.org/drawingml/2006/picture">
+                      <pic:pic xmlns:pic="http://schemas.openxmlformats.org/drawingml/2006/picture">
+                        <pic:nvPicPr>
+                          <pic:cNvPr id="0" name="Picture 23"/>
+                          <pic:cNvPicPr>
+                            <a:picLocks noChangeAspect="1" noChangeArrowheads="1"/>
+                          </pic:cNvPicPr>
+                        </pic:nvPicPr>
+                        <pic:blipFill>
+                          <a:blip r:embed="rId22" cstate="print">
+                            <a:extLst>
+                              <a:ext uri="{28A0092B-C50C-407E-A947-70E740481C1C}">
+                                <a14:useLocalDpi xmlns:a14="http://schemas.microsoft.com/office/drawing/2010/main" val="0"/>
+                              </a:ext>
+                            </a:extLst>
+                          </a:blip>
+                          <a:srcRect/>
+                          <a:stretch>
+                            <a:fillRect/>
+                          </a:stretch>
+                        </pic:blipFill>
+                        <pic:spPr bwMode="auto">
+                          <a:xfrm>
+                            <a:off x="0" y="0"/>
+                            <a:ext cx="2562175" cy="1782573"/>
+                          </a:xfrm>
+                          <a:prstGeom prst="rect">
+                            <a:avLst/>
+                          </a:prstGeom>
+                          <a:noFill/>
+                          <a:ln>
+                            <a:noFill/>
+                          </a:ln>
+                        </pic:spPr>
+                      </pic:pic>
+                    </a:graphicData>
+                  </a:graphic>
+                </wp:inline>
+              </w:drawing>
+            </w:r>
+          </w:p>
+        </w:tc>
+        <w:tc>
+          <w:tcPr>
+            <w:tcW w:w="0" w:type="auto"/>
+          </w:tcPr>
+          <w:p>
+            <w:pPr>
+              <w:keepNext/>
+              <w:jc w:val="center"/>
+              <w:rPr>
+                <w:rFonts w:eastAsiaTheme="minorEastAsia"/>
+              </w:rPr>
+            </w:pPr>
+            <w:r>
+              <w:rPr>
+                <w:noProof/>
+              </w:rPr>
+              <w:drawing>
+                <wp:inline distT="0" distB="0" distL="0" distR="0">
+                  <wp:extent cx="2610066" cy="1779920"/>
+                  <wp:effectExtent l="0" t="0" r="6350" b="0"/>
+                  <wp:docPr id="987093937" name="Picture 13"/>
+                  <wp:cNvGraphicFramePr>
+                    <a:graphicFrameLocks xmlns:a="http://schemas.openxmlformats.org/drawingml/2006/main" noChangeAspect="1"/>
+                  </wp:cNvGraphicFramePr>
+                  <a:graphic xmlns:a="http://schemas.openxmlformats.org/drawingml/2006/main">
+                    <a:graphicData uri="http://schemas.openxmlformats.org/drawingml/2006/picture">
+                      <pic:pic xmlns:pic="http://schemas.openxmlformats.org/drawingml/2006/picture">
+                        <pic:nvPicPr>
+                          <pic:cNvPr id="0" name="Picture 25"/>
+                          <pic:cNvPicPr>
+                            <a:picLocks noChangeAspect="1" noChangeArrowheads="1"/>
+                          </pic:cNvPicPr>
+                        </pic:nvPicPr>
+                        <pic:blipFill>
+                          <a:blip r:embed="rId23" cstate="print">
+                            <a:extLst>
+                              <a:ext uri="{28A0092B-C50C-407E-A947-70E740481C1C}">
+                                <a14:useLocalDpi xmlns:a14="http://schemas.microsoft.com/office/drawing/2010/main" val="0"/>
+                              </a:ext>
+                            </a:extLst>
+                          </a:blip>
+                          <a:srcRect/>
+                          <a:stretch>
+                            <a:fillRect/>
+                          </a:stretch>
+                        </pic:blipFill>
+                        <pic:spPr bwMode="auto">
+                          <a:xfrm>
+                            <a:off x="0" y="0"/>
+                            <a:ext cx="2639625" cy="1800078"/>
+                          </a:xfrm>
+                          <a:prstGeom prst="rect">
+                            <a:avLst/>
+                          </a:prstGeom>
+                          <a:noFill/>
+                          <a:ln>
+                            <a:noFill/>
+                          </a:ln>
+                        </pic:spPr>
+                      </pic:pic>
+                    </a:graphicData>
+                  </a:graphic>
+                </wp:inline>
+              </w:drawing>
+            </w:r>
+          </w:p>
+        </w:tc>
+      </w:tr>
+      <w:tr>
+        <w:tc>
+          <w:tcPr>
+            <w:tcW w:w="0" w:type="auto"/>
+            <w:gridSpan w:val="2"/>
+          </w:tcPr>
+          <w:p>
+            <w:pPr>
+              <w:keepLines/>
+              <w:rPr>
+                <w:rFonts w:eastAsiaTheme="minorEastAsia"/>
+              </w:rPr>
+            </w:pPr>
+            <w:r>
+              <w:rPr>
+                <w:rFonts w:eastAsiaTheme="minorEastAsia"/>
+                <w:b/>
+                <w:bCs/>
+              </w:rPr>
+              <w:t>Figure A</w:t>
+            </w:r>
+            <w:r>
+              <w:rPr>
+                <w:rFonts w:eastAsiaTheme="minorEastAsia"/>
+                <w:b/>
+                <w:bCs/>
+              </w:rPr>
+              <w:t>2</w:t>
+            </w:r>
+            <w:r>
+              <w:rPr>
+                <w:rFonts w:eastAsiaTheme="minorEastAsia"/>
+              </w:rPr>
+              <w:t xml:space="preserve">. </w:t>
+            </w:r>
+            <w:r>
+              <w:rPr>
+                <w:rFonts w:eastAsiaTheme="minorEastAsia"/>
+              </w:rPr>
+              <w:t xml:space="preserve">As a function of the size of the crystal, </w:t>
+            </w:r>
+            <w:r>
+              <w:rPr>
+                <w:rFonts w:eastAsiaTheme="minorEastAsia"/>
+              </w:rPr>
+              <w:t xml:space="preserve">(a) </w:t>
+            </w:r>
+            <w:r>
+              <w:rPr>
+                <w:rFonts w:eastAsiaTheme="minorEastAsia"/>
+              </w:rPr>
+              <w:t xml:space="preserve">shows the steady-state supersaturation, </w:t>
+            </w:r>
+            <m:oMath>
+              <m:sSub>
+                <m:sSubPr>
+                  <m:ctrlPr>
+                    <w:rPr>
+                      <w:rFonts w:ascii="Cambria Math" w:eastAsiaTheme="minorEastAsia" w:hAnsi="Cambria Math"/>
+                      <w:i/>
+                    </w:rPr>
+                  </m:ctrlPr>
+                </m:sSubPr>
+                <m:e>
+                  <m:r>
+                    <w:rPr>
+                      <w:rFonts w:ascii="Cambria Math" w:eastAsiaTheme="minorEastAsia" w:hAnsi="Cambria Math"/>
+                    </w:rPr>
+                    <m:t>σ</m:t>
+                  </m:r>
+                </m:e>
+                <m:sub>
+                  <m:r>
+                    <w:rPr>
+                      <w:rFonts w:ascii="Cambria Math" w:eastAsiaTheme="minorEastAsia" w:hAnsi="Cambria Math"/>
+                    </w:rPr>
+                    <m:t>I</m:t>
+                  </m:r>
+                </m:sub>
+              </m:sSub>
+            </m:oMath>
+            <w:r>
+              <w:rPr>
+                <w:rFonts w:eastAsiaTheme="minorEastAsia"/>
+              </w:rPr>
+              <w:t xml:space="preserve">, at the crystal corner as a function of crystal size. (b) shows the reduction in </w:t>
+            </w:r>
+            <m:oMath>
+              <m:sSub>
+                <m:sSubPr>
+                  <m:ctrlPr>
+                    <w:rPr>
+                      <w:rFonts w:ascii="Cambria Math" w:eastAsiaTheme="minorEastAsia" w:hAnsi="Cambria Math"/>
+                      <w:i/>
+                    </w:rPr>
+                  </m:ctrlPr>
+                </m:sSubPr>
+                <m:e>
+                  <m:r>
+                    <w:rPr>
+                      <w:rFonts w:ascii="Cambria Math" w:eastAsiaTheme="minorEastAsia" w:hAnsi="Cambria Math"/>
+                    </w:rPr>
+                    <m:t>σ</m:t>
+                  </m:r>
+                </m:e>
+                <m:sub>
+                  <m:r>
+                    <w:rPr>
+                      <w:rFonts w:ascii="Cambria Math" w:eastAsiaTheme="minorEastAsia" w:hAnsi="Cambria Math"/>
+                    </w:rPr>
+                    <m:t>I</m:t>
+                  </m:r>
+                </m:sub>
+              </m:sSub>
+            </m:oMath>
+            <w:r>
+              <w:rPr>
+                <w:rFonts w:eastAsiaTheme="minorEastAsia"/>
+              </w:rPr>
+              <w:t xml:space="preserve"> at facet center</w:t>
+            </w:r>
+            <w:r>
+              <w:rPr>
+                <w:rFonts w:eastAsiaTheme="minorEastAsia"/>
+              </w:rPr>
+              <w:t xml:space="preserve"> as</w:t>
+            </w:r>
+            <w:r>
+              <w:rPr>
+                <w:rFonts w:eastAsiaTheme="minorEastAsia"/>
+              </w:rPr>
+              <w:t xml:space="preserve"> compared to at crystal corner.</w:t>
+            </w:r>
+          </w:p>
+        </w:tc>
+      </w:tr>
+    </w:tbl>
+    <w:p>
+      <w:pPr>
+        <w:rPr>
+          <w:rFonts w:eastAsiaTheme="minorEastAsia"/>
+        </w:rPr>
+      </w:pPr>
+    </w:p>
+    <w:p>
+      <w:pPr>
+        <w:rPr>
+          <w:rFonts w:eastAsiaTheme="minorEastAsia"/>
+        </w:rPr>
+      </w:pPr>
+      <w:r>
+        <w:rPr>
+          <w:rFonts w:eastAsiaTheme="minorEastAsia"/>
+        </w:rPr>
+        <w:t>T</w:t>
+      </w:r>
+      <w:r>
+        <w:rPr>
+          <w:rFonts w:eastAsiaTheme="minorEastAsia"/>
+        </w:rPr>
+        <w:t>he supersaturations shown in Fig. A</w:t>
+      </w:r>
+      <w:r>
+        <w:rPr>
+          <w:rFonts w:eastAsiaTheme="minorEastAsia"/>
+        </w:rPr>
+        <w:t>2(a)</w:t>
+      </w:r>
+      <w:r>
+        <w:rPr>
+          <w:rFonts w:eastAsiaTheme="minorEastAsia"/>
+        </w:rPr>
+        <w:t xml:space="preserve"> depend on the value of the far-field</w:t>
+      </w:r>
+      <w:r>
+        <w:rPr>
+          <w:rFonts w:eastAsiaTheme="minorEastAsia"/>
+        </w:rPr>
+        <w:t xml:space="preserve"> partial pressure of water vapor, </w:t>
+      </w:r>
+      <m:oMath>
+        <m:sSub>
+          <m:sSubPr>
+            <m:ctrlPr>
+              <w:rPr>
+                <w:rFonts w:ascii="Cambria Math" w:eastAsiaTheme="minorEastAsia" w:hAnsi="Cambria Math"/>
+                <w:i/>
+              </w:rPr>
+            </m:ctrlPr>
+          </m:sSubPr>
+          <m:e>
+            <m:r>
+              <w:rPr>
+                <w:rFonts w:ascii="Cambria Math" w:eastAsiaTheme="minorEastAsia" w:hAnsi="Cambria Math"/>
+              </w:rPr>
+              <m:t>P</m:t>
+            </m:r>
+          </m:e>
+          <m:sub>
+            <m:sSub>
+              <m:sSubPr>
+                <m:ctrlPr>
+                  <w:rPr>
+                    <w:rFonts w:ascii="Cambria Math" w:eastAsiaTheme="minorEastAsia" w:hAnsi="Cambria Math"/>
+                    <w:i/>
+                  </w:rPr>
+                </m:ctrlPr>
+              </m:sSubPr>
+              <m:e>
+                <m:r>
+                  <w:rPr>
+                    <w:rFonts w:ascii="Cambria Math" w:eastAsiaTheme="minorEastAsia" w:hAnsi="Cambria Math"/>
+                  </w:rPr>
+                  <m:t>H</m:t>
+                </m:r>
+              </m:e>
+              <m:sub>
+                <m:r>
+                  <w:rPr>
+                    <w:rFonts w:ascii="Cambria Math" w:eastAsiaTheme="minorEastAsia" w:hAnsi="Cambria Math"/>
+                  </w:rPr>
+                  <m:t>2</m:t>
+                </m:r>
+              </m:sub>
+            </m:sSub>
+            <m:r>
+              <w:rPr>
+                <w:rFonts w:ascii="Cambria Math" w:eastAsiaTheme="minorEastAsia" w:hAnsi="Cambria Math"/>
+              </w:rPr>
+              <m:t>O,∞</m:t>
+            </m:r>
+          </m:sub>
+        </m:sSub>
+      </m:oMath>
+      <w:r>
+        <w:rPr>
+          <w:rFonts w:eastAsiaTheme="minorEastAsia"/>
+        </w:rPr>
+        <w:t>, but</w:t>
+      </w:r>
+      <w:r>
+        <w:rPr>
+          <w:rFonts w:eastAsiaTheme="minorEastAsia"/>
+        </w:rPr>
+        <w:t xml:space="preserve"> t</w:t>
+      </w:r>
+      <w:r>
+        <w:rPr>
+          <w:rFonts w:eastAsiaTheme="minorEastAsia"/>
+        </w:rPr>
+        <w:t>he % reduction in supersaturation at facet center relative to facet corners (</w:t>
+      </w:r>
+      <m:oMath>
+        <m:sSub>
+          <m:sSubPr>
+            <m:ctrlPr>
+              <w:rPr>
+                <w:rFonts w:ascii="Cambria Math" w:eastAsiaTheme="minorEastAsia" w:hAnsi="Cambria Math"/>
+                <w:i/>
+              </w:rPr>
+            </m:ctrlPr>
+          </m:sSubPr>
+          <m:e>
+            <m:r>
+              <w:rPr>
+                <w:rFonts w:ascii="Cambria Math" w:eastAsiaTheme="minorEastAsia" w:hAnsi="Cambria Math"/>
+              </w:rPr>
+              <m:t>c</m:t>
+            </m:r>
+          </m:e>
+          <m:sub>
+            <m:r>
+              <w:rPr>
+                <w:rFonts w:ascii="Cambria Math" w:eastAsiaTheme="minorEastAsia" w:hAnsi="Cambria Math"/>
+              </w:rPr>
+              <m:t>r</m:t>
+            </m:r>
+          </m:sub>
+        </m:sSub>
+      </m:oMath>
+      <w:r>
+        <w:rPr>
+          <w:rFonts w:eastAsiaTheme="minorEastAsia"/>
+        </w:rPr>
+        <w:t>)</w:t>
+      </w:r>
+      <w:r>
+        <w:rPr>
+          <w:rFonts w:eastAsiaTheme="minorEastAsia"/>
+        </w:rPr>
+        <w:t xml:space="preserve">, </w:t>
+      </w:r>
+      <w:r>
+        <w:rPr>
+          <w:rFonts w:eastAsiaTheme="minorEastAsia"/>
+        </w:rPr>
+        <w:t>Fig. A2(a)</w:t>
+      </w:r>
+      <w:r>
+        <w:rPr>
+          <w:rFonts w:eastAsiaTheme="minorEastAsia"/>
+        </w:rPr>
+        <w:t xml:space="preserve">, are </w:t>
+      </w:r>
+      <w:r>
+        <w:rPr>
+          <w:rFonts w:eastAsiaTheme="minorEastAsia"/>
+        </w:rPr>
+        <w:t>insensitive to</w:t>
+      </w:r>
+      <w:r>
+        <w:rPr>
+          <w:rFonts w:eastAsiaTheme="minorEastAsia"/>
+        </w:rPr>
+        <w:t xml:space="preserve"> that value</w:t>
+      </w:r>
+      <w:r>
+        <w:rPr>
+          <w:rFonts w:eastAsiaTheme="minorEastAsia"/>
+        </w:rPr>
+        <w:t xml:space="preserve">. </w:t>
+      </w:r>
+    </w:p>
+    <w:p>
+      <w:pPr>
+        <w:rPr>
+          <w:rFonts w:eastAsiaTheme="minorEastAsia"/>
+        </w:rPr>
+      </w:pPr>
+    </w:p>
+    <w:p>
+      <w:pPr>
+        <w:rPr>
+          <w:rFonts w:eastAsiaTheme="minorEastAsia"/>
+        </w:rPr>
+      </w:pPr>
+      <w:r>
+        <w:rPr>
+          <w:rFonts w:eastAsiaTheme="minorEastAsia"/>
+        </w:rPr>
+        <w:t>The take-home lesson of Fig. A</w:t>
+      </w:r>
+      <w:r>
+        <w:rPr>
+          <w:rFonts w:eastAsiaTheme="minorEastAsia"/>
+        </w:rPr>
+        <w:t>2</w:t>
+      </w:r>
+      <w:r>
+        <w:rPr>
+          <w:rFonts w:eastAsiaTheme="minorEastAsia"/>
+        </w:rPr>
+        <w:t xml:space="preserve"> is that </w:t>
+      </w:r>
+      <m:oMath>
+        <m:sSub>
+          <m:sSubPr>
+            <m:ctrlPr>
+              <w:rPr>
+                <w:rFonts w:ascii="Cambria Math" w:eastAsiaTheme="minorEastAsia" w:hAnsi="Cambria Math"/>
+                <w:i/>
+              </w:rPr>
+            </m:ctrlPr>
+          </m:sSubPr>
+          <m:e>
+            <m:r>
+              <w:rPr>
+                <w:rFonts w:ascii="Cambria Math" w:eastAsiaTheme="minorEastAsia" w:hAnsi="Cambria Math"/>
+              </w:rPr>
+              <m:t>c</m:t>
+            </m:r>
+          </m:e>
+          <m:sub>
+            <m:r>
+              <w:rPr>
+                <w:rFonts w:ascii="Cambria Math" w:eastAsiaTheme="minorEastAsia" w:hAnsi="Cambria Math"/>
+              </w:rPr>
+              <m:t>r</m:t>
+            </m:r>
+          </m:sub>
+        </m:sSub>
+      </m:oMath>
+      <w:r>
+        <w:rPr>
+          <w:rFonts w:eastAsiaTheme="minorEastAsia"/>
+        </w:rPr>
+        <w:t xml:space="preserve"> </w:t>
+      </w:r>
+      <w:r>
+        <w:rPr>
+          <w:rFonts w:eastAsiaTheme="minorEastAsia"/>
+        </w:rPr>
+        <w:t>is</w:t>
+      </w:r>
+      <w:r>
+        <w:rPr>
+          <w:rFonts w:eastAsiaTheme="minorEastAsia"/>
+        </w:rPr>
+        <w:t xml:space="preserve"> a</w:t>
+      </w:r>
+      <w:r>
+        <w:rPr>
+          <w:rFonts w:eastAsiaTheme="minorEastAsia"/>
+        </w:rPr>
+        <w:t xml:space="preserve"> </w:t>
+      </w:r>
+      <w:r>
+        <w:rPr>
+          <w:rFonts w:eastAsiaTheme="minorEastAsia"/>
+        </w:rPr>
+        <w:t>quadratic function</w:t>
+      </w:r>
+      <w:r>
+        <w:rPr>
+          <w:rFonts w:eastAsiaTheme="minorEastAsia"/>
+        </w:rPr>
+        <w:t xml:space="preserve"> of the</w:t>
+      </w:r>
+      <w:r>
+        <w:rPr>
+          <w:rFonts w:eastAsiaTheme="minorEastAsia"/>
+        </w:rPr>
+        <w:t xml:space="preserve"> crystal size, </w:t>
+      </w:r>
+    </w:p>
+    <w:p>
+      <w:pPr>
+        <w:rPr>
+          <w:rFonts w:eastAsiaTheme="minorEastAsia"/>
+        </w:rPr>
+      </w:pPr>
+    </w:p>
+    <w:p>
+      <w:pPr>
+        <w:jc w:val="right"/>
+        <w:rPr>
+          <w:rFonts w:eastAsiaTheme="minorEastAsia"/>
+        </w:rPr>
+      </w:pPr>
+      <m:oMath>
+        <m:sSub>
+          <m:sSubPr>
+            <m:ctrlPr>
+              <w:rPr>
+                <w:rFonts w:ascii="Cambria Math" w:eastAsiaTheme="minorEastAsia" w:hAnsi="Cambria Math"/>
+                <w:i/>
+              </w:rPr>
+            </m:ctrlPr>
+          </m:sSubPr>
+          <m:e>
+            <m:r>
+              <w:rPr>
+                <w:rFonts w:ascii="Cambria Math" w:eastAsiaTheme="minorEastAsia" w:hAnsi="Cambria Math"/>
+              </w:rPr>
+              <m:t>c</m:t>
+            </m:r>
+          </m:e>
+          <m:sub>
+            <m:r>
+              <w:rPr>
+                <w:rFonts w:ascii="Cambria Math" w:eastAsiaTheme="minorEastAsia" w:hAnsi="Cambria Math"/>
+              </w:rPr>
+              <m:t>r</m:t>
+            </m:r>
+          </m:sub>
+        </m:sSub>
+        <m:d>
+          <m:dPr>
+            <m:ctrlPr>
+              <w:rPr>
+                <w:rFonts w:ascii="Cambria Math" w:eastAsiaTheme="minorEastAsia" w:hAnsi="Cambria Math"/>
+                <w:i/>
+              </w:rPr>
+            </m:ctrlPr>
+          </m:dPr>
+          <m:e>
+            <m:r>
+              <w:rPr>
+                <w:rFonts w:ascii="Cambria Math" w:eastAsiaTheme="minorEastAsia" w:hAnsi="Cambria Math"/>
+              </w:rPr>
+              <m:t>%</m:t>
+            </m:r>
+          </m:e>
+        </m:d>
+        <m:r>
+          <w:rPr>
+            <w:rFonts w:ascii="Cambria Math" w:eastAsiaTheme="minorEastAsia" w:hAnsi="Cambria Math"/>
+          </w:rPr>
+          <m:t>=</m:t>
+        </m:r>
+        <m:sSub>
+          <m:sSubPr>
+            <m:ctrlPr>
+              <w:rPr>
+                <w:rFonts w:ascii="Cambria Math" w:eastAsiaTheme="minorEastAsia" w:hAnsi="Cambria Math"/>
+                <w:i/>
+              </w:rPr>
+            </m:ctrlPr>
+          </m:sSubPr>
+          <m:e>
+            <m:r>
+              <w:rPr>
+                <w:rFonts w:ascii="Cambria Math" w:eastAsiaTheme="minorEastAsia" w:hAnsi="Cambria Math"/>
+              </w:rPr>
+              <m:t>a</m:t>
+            </m:r>
+          </m:e>
+          <m:sub>
+            <m:r>
+              <w:rPr>
+                <w:rFonts w:ascii="Cambria Math" w:eastAsiaTheme="minorEastAsia" w:hAnsi="Cambria Math"/>
+              </w:rPr>
+              <m:t>0</m:t>
+            </m:r>
+          </m:sub>
+        </m:sSub>
+        <m:r>
+          <w:rPr>
+            <w:rFonts w:ascii="Cambria Math" w:eastAsiaTheme="minorEastAsia" w:hAnsi="Cambria Math"/>
+          </w:rPr>
+          <m:t>+</m:t>
+        </m:r>
+        <m:sSub>
+          <m:sSubPr>
+            <m:ctrlPr>
+              <w:rPr>
+                <w:rFonts w:ascii="Cambria Math" w:eastAsiaTheme="minorEastAsia" w:hAnsi="Cambria Math"/>
+                <w:i/>
+              </w:rPr>
+            </m:ctrlPr>
+          </m:sSubPr>
+          <m:e>
+            <m:r>
+              <w:rPr>
+                <w:rFonts w:ascii="Cambria Math" w:eastAsiaTheme="minorEastAsia" w:hAnsi="Cambria Math"/>
+              </w:rPr>
+              <m:t>a</m:t>
+            </m:r>
+          </m:e>
+          <m:sub>
+            <m:r>
+              <w:rPr>
+                <w:rFonts w:ascii="Cambria Math" w:eastAsiaTheme="minorEastAsia" w:hAnsi="Cambria Math"/>
+              </w:rPr>
+              <m:t>1</m:t>
+            </m:r>
+          </m:sub>
+        </m:sSub>
+        <m:r>
+          <w:rPr>
+            <w:rFonts w:ascii="Cambria Math" w:eastAsiaTheme="minorEastAsia" w:hAnsi="Cambria Math"/>
+          </w:rPr>
+          <m:t>L+</m:t>
+        </m:r>
+        <m:sSub>
+          <m:sSubPr>
+            <m:ctrlPr>
+              <w:rPr>
+                <w:rFonts w:ascii="Cambria Math" w:eastAsiaTheme="minorEastAsia" w:hAnsi="Cambria Math"/>
+                <w:i/>
+              </w:rPr>
+            </m:ctrlPr>
+          </m:sSubPr>
+          <m:e>
+            <m:r>
+              <w:rPr>
+                <w:rFonts w:ascii="Cambria Math" w:eastAsiaTheme="minorEastAsia" w:hAnsi="Cambria Math"/>
+              </w:rPr>
+              <m:t>a</m:t>
+            </m:r>
+          </m:e>
+          <m:sub>
+            <m:r>
+              <w:rPr>
+                <w:rFonts w:ascii="Cambria Math" w:eastAsiaTheme="minorEastAsia" w:hAnsi="Cambria Math"/>
+              </w:rPr>
+              <m:t>2</m:t>
+            </m:r>
+          </m:sub>
+        </m:sSub>
+        <m:sSup>
+          <m:sSupPr>
+            <m:ctrlPr>
+              <w:rPr>
+                <w:rFonts w:ascii="Cambria Math" w:eastAsiaTheme="minorEastAsia" w:hAnsi="Cambria Math"/>
+                <w:i/>
+              </w:rPr>
+            </m:ctrlPr>
+          </m:sSupPr>
+          <m:e>
+            <m:r>
+              <w:rPr>
+                <w:rFonts w:ascii="Cambria Math" w:eastAsiaTheme="minorEastAsia" w:hAnsi="Cambria Math"/>
+              </w:rPr>
+              <m:t>L</m:t>
+            </m:r>
+          </m:e>
+          <m:sup>
+            <m:r>
+              <w:rPr>
+                <w:rFonts w:ascii="Cambria Math" w:eastAsiaTheme="minorEastAsia" w:hAnsi="Cambria Math"/>
+              </w:rPr>
+              <m:t>2</m:t>
+            </m:r>
+          </m:sup>
+        </m:sSup>
+      </m:oMath>
+      <w:r>
+        <w:rPr>
+          <w:rFonts w:eastAsiaTheme="minorEastAsia"/>
+        </w:rPr>
+        <w:tab/>
+      </w:r>
+      <w:r>
+        <w:rPr>
+          <w:rFonts w:eastAsiaTheme="minorEastAsia"/>
+        </w:rPr>
+        <w:tab/>
+      </w:r>
+      <w:r>
+        <w:rPr>
+          <w:rFonts w:eastAsiaTheme="minorEastAsia"/>
+        </w:rPr>
+        <w:tab/>
+      </w:r>
+      <w:r>
+        <w:rPr>
+          <w:rFonts w:eastAsiaTheme="minorEastAsia"/>
+        </w:rPr>
+        <w:tab/>
+      </w:r>
+      <w:r>
+        <w:rPr>
+          <w:rFonts w:eastAsiaTheme="minorEastAsia"/>
+        </w:rPr>
+        <w:tab/>
+      </w:r>
+      <w:r>
+        <w:rPr>
+          <w:rFonts w:eastAsiaTheme="minorEastAsia"/>
+        </w:rPr>
+        <w:tab/>
+      </w:r>
+      <w:r>
+        <w:rPr>
+          <w:rFonts w:eastAsiaTheme="minorEastAsia"/>
+        </w:rPr>
+        <w:tab/>
+        <w:t>(A</w:t>
+      </w:r>
+      <w:r>
+        <w:rPr>
+          <w:rFonts w:eastAsiaTheme="minorEastAsia"/>
+        </w:rPr>
+        <w:t>2</w:t>
+      </w:r>
+      <w:r>
+        <w:rPr>
+          <w:rFonts w:eastAsiaTheme="minorEastAsia"/>
+        </w:rPr>
+        <w:t>)</w:t>
+      </w:r>
+    </w:p>
+    <w:p>
+      <w:pPr>
+        <w:rPr>
+          <w:rFonts w:eastAsiaTheme="minorEastAsia"/>
+        </w:rPr>
+      </w:pPr>
+    </w:p>
+    <w:p>
+      <w:pPr>
+        <w:rPr>
+          <w:rFonts w:eastAsiaTheme="minorEastAsia"/>
+          <w:iCs/>
+        </w:rPr>
+      </w:pPr>
+      <w:r>
+        <w:rPr>
+          <w:rFonts w:eastAsiaTheme="minorEastAsia"/>
+        </w:rPr>
+        <w:lastRenderedPageBreak/>
+        <w:t xml:space="preserve">with </w:t>
+      </w:r>
+      <m:oMath>
+        <m:sSub>
+          <m:sSubPr>
+            <m:ctrlPr>
+              <w:rPr>
+                <w:rFonts w:ascii="Cambria Math" w:eastAsiaTheme="minorEastAsia" w:hAnsi="Cambria Math"/>
+                <w:i/>
+              </w:rPr>
+            </m:ctrlPr>
+          </m:sSubPr>
+          <m:e>
+            <m:r>
+              <w:rPr>
+                <w:rFonts w:ascii="Cambria Math" w:eastAsiaTheme="minorEastAsia" w:hAnsi="Cambria Math"/>
+              </w:rPr>
+              <m:t>a</m:t>
+            </m:r>
+          </m:e>
+          <m:sub>
+            <m:r>
+              <w:rPr>
+                <w:rFonts w:ascii="Cambria Math" w:eastAsiaTheme="minorEastAsia" w:hAnsi="Cambria Math"/>
+              </w:rPr>
+              <m:t>0</m:t>
+            </m:r>
+          </m:sub>
+        </m:sSub>
+        <m:r>
+          <m:rPr>
+            <m:sty m:val="p"/>
+          </m:rPr>
+          <w:rPr>
+            <w:rFonts w:ascii="Cambria Math" w:eastAsiaTheme="minorEastAsia" w:hAnsi="Cambria Math"/>
+          </w:rPr>
+          <m:t>=</m:t>
+        </m:r>
+        <m:r>
+          <w:rPr>
+            <w:rFonts w:ascii="Cambria Math" w:eastAsiaTheme="minorEastAsia" w:hAnsi="Cambria Math"/>
+          </w:rPr>
+          <m:t>-0.353</m:t>
+        </m:r>
+      </m:oMath>
+      <w:r>
+        <w:rPr>
+          <w:rFonts w:eastAsiaTheme="minorEastAsia"/>
+          <w:iCs/>
+        </w:rPr>
+        <w:t xml:space="preserve">, </w:t>
+      </w:r>
+      <m:oMath>
+        <m:sSub>
+          <m:sSubPr>
+            <m:ctrlPr>
+              <w:rPr>
+                <w:rFonts w:ascii="Cambria Math" w:eastAsiaTheme="minorEastAsia" w:hAnsi="Cambria Math"/>
+                <w:i/>
+              </w:rPr>
+            </m:ctrlPr>
+          </m:sSubPr>
+          <m:e>
+            <m:r>
+              <w:rPr>
+                <w:rFonts w:ascii="Cambria Math" w:eastAsiaTheme="minorEastAsia" w:hAnsi="Cambria Math"/>
+              </w:rPr>
+              <m:t>a</m:t>
+            </m:r>
+          </m:e>
+          <m:sub>
+            <m:r>
+              <w:rPr>
+                <w:rFonts w:ascii="Cambria Math" w:eastAsiaTheme="minorEastAsia" w:hAnsi="Cambria Math"/>
+              </w:rPr>
+              <m:t>1</m:t>
+            </m:r>
+          </m:sub>
+        </m:sSub>
+        <m:r>
+          <m:rPr>
+            <m:sty m:val="p"/>
+          </m:rPr>
+          <w:rPr>
+            <w:rFonts w:ascii="Cambria Math" w:eastAsiaTheme="minorEastAsia" w:hAnsi="Cambria Math"/>
+          </w:rPr>
+          <m:t>=</m:t>
+        </m:r>
+        <m:r>
+          <w:rPr>
+            <w:rFonts w:ascii="Cambria Math" w:eastAsiaTheme="minorEastAsia" w:hAnsi="Cambria Math"/>
+          </w:rPr>
+          <m:t>6.9</m:t>
+        </m:r>
+        <m:r>
+          <w:rPr>
+            <w:rFonts w:ascii="Cambria Math" w:eastAsiaTheme="minorEastAsia" w:hAnsi="Cambria Math"/>
+          </w:rPr>
+          <m:t>3</m:t>
+        </m:r>
+        <m:r>
+          <w:rPr>
+            <w:rFonts w:ascii="Cambria Math" w:eastAsiaTheme="minorEastAsia" w:hAnsi="Cambria Math"/>
+          </w:rPr>
+          <m:t>×</m:t>
+        </m:r>
+        <m:sSup>
+          <m:sSupPr>
+            <m:ctrlPr>
+              <w:rPr>
+                <w:rFonts w:ascii="Cambria Math" w:eastAsiaTheme="minorEastAsia" w:hAnsi="Cambria Math"/>
+                <w:i/>
+                <w:iCs/>
+              </w:rPr>
+            </m:ctrlPr>
+          </m:sSupPr>
+          <m:e>
+            <m:r>
+              <w:rPr>
+                <w:rFonts w:ascii="Cambria Math" w:eastAsiaTheme="minorEastAsia" w:hAnsi="Cambria Math"/>
+              </w:rPr>
+              <m:t>10</m:t>
+            </m:r>
+          </m:e>
+          <m:sup>
+            <m:r>
+              <w:rPr>
+                <w:rFonts w:ascii="Cambria Math" w:eastAsiaTheme="minorEastAsia" w:hAnsi="Cambria Math"/>
+              </w:rPr>
+              <m:t>-2</m:t>
+            </m:r>
+          </m:sup>
+        </m:sSup>
+        <m:r>
+          <w:rPr>
+            <w:rFonts w:ascii="Cambria Math" w:eastAsiaTheme="minorEastAsia" w:hAnsi="Cambria Math"/>
+          </w:rPr>
+          <m:t>μ</m:t>
+        </m:r>
+        <m:sSup>
+          <m:sSupPr>
+            <m:ctrlPr>
+              <w:rPr>
+                <w:rFonts w:ascii="Cambria Math" w:eastAsiaTheme="minorEastAsia" w:hAnsi="Cambria Math"/>
+                <w:i/>
+                <w:iCs/>
+              </w:rPr>
+            </m:ctrlPr>
+          </m:sSupPr>
+          <m:e>
+            <m:r>
+              <w:rPr>
+                <w:rFonts w:ascii="Cambria Math" w:eastAsiaTheme="minorEastAsia" w:hAnsi="Cambria Math"/>
+              </w:rPr>
+              <m:t>m</m:t>
+            </m:r>
+          </m:e>
+          <m:sup>
+            <m:r>
+              <w:rPr>
+                <w:rFonts w:ascii="Cambria Math" w:eastAsiaTheme="minorEastAsia" w:hAnsi="Cambria Math"/>
+              </w:rPr>
+              <m:t>-1</m:t>
+            </m:r>
+          </m:sup>
+        </m:sSup>
+      </m:oMath>
+      <w:r>
+        <w:rPr>
+          <w:rFonts w:eastAsiaTheme="minorEastAsia"/>
+          <w:iCs/>
+        </w:rPr>
+        <w:t>,</w:t>
+      </w:r>
+      <w:r>
+        <w:rPr>
+          <w:rFonts w:eastAsiaTheme="minorEastAsia"/>
+          <w:iCs/>
+        </w:rPr>
+        <w:t xml:space="preserve"> and </w:t>
+      </w:r>
+      <m:oMath>
+        <m:sSub>
+          <m:sSubPr>
+            <m:ctrlPr>
+              <w:rPr>
+                <w:rFonts w:ascii="Cambria Math" w:eastAsiaTheme="minorEastAsia" w:hAnsi="Cambria Math"/>
+                <w:i/>
+              </w:rPr>
+            </m:ctrlPr>
+          </m:sSubPr>
+          <m:e>
+            <m:r>
+              <w:rPr>
+                <w:rFonts w:ascii="Cambria Math" w:eastAsiaTheme="minorEastAsia" w:hAnsi="Cambria Math"/>
+              </w:rPr>
+              <m:t>a</m:t>
+            </m:r>
+          </m:e>
+          <m:sub>
+            <m:r>
+              <w:rPr>
+                <w:rFonts w:ascii="Cambria Math" w:eastAsiaTheme="minorEastAsia" w:hAnsi="Cambria Math"/>
+              </w:rPr>
+              <m:t>2</m:t>
+            </m:r>
+          </m:sub>
+        </m:sSub>
+        <m:r>
+          <m:rPr>
+            <m:sty m:val="p"/>
+          </m:rPr>
+          <w:rPr>
+            <w:rFonts w:ascii="Cambria Math" w:eastAsiaTheme="minorEastAsia" w:hAnsi="Cambria Math"/>
+          </w:rPr>
+          <m:t>=</m:t>
+        </m:r>
+        <m:r>
+          <w:rPr>
+            <w:rFonts w:ascii="Cambria Math" w:eastAsiaTheme="minorEastAsia" w:hAnsi="Cambria Math"/>
+          </w:rPr>
+          <m:t>-2.29</m:t>
+        </m:r>
+        <m:r>
+          <w:rPr>
+            <w:rFonts w:ascii="Cambria Math" w:eastAsiaTheme="minorEastAsia" w:hAnsi="Cambria Math"/>
+          </w:rPr>
+          <m:t>×</m:t>
+        </m:r>
+        <m:sSup>
+          <m:sSupPr>
+            <m:ctrlPr>
+              <w:rPr>
+                <w:rFonts w:ascii="Cambria Math" w:eastAsiaTheme="minorEastAsia" w:hAnsi="Cambria Math"/>
+                <w:i/>
+                <w:iCs/>
+              </w:rPr>
+            </m:ctrlPr>
+          </m:sSupPr>
+          <m:e>
+            <m:r>
+              <w:rPr>
+                <w:rFonts w:ascii="Cambria Math" w:eastAsiaTheme="minorEastAsia" w:hAnsi="Cambria Math"/>
+              </w:rPr>
+              <m:t>10</m:t>
+            </m:r>
+          </m:e>
+          <m:sup>
+            <m:r>
+              <w:rPr>
+                <w:rFonts w:ascii="Cambria Math" w:eastAsiaTheme="minorEastAsia" w:hAnsi="Cambria Math"/>
+              </w:rPr>
+              <m:t>-</m:t>
+            </m:r>
+            <m:r>
+              <w:rPr>
+                <w:rFonts w:ascii="Cambria Math" w:eastAsiaTheme="minorEastAsia" w:hAnsi="Cambria Math"/>
+              </w:rPr>
+              <m:t>4</m:t>
+            </m:r>
+          </m:sup>
+        </m:sSup>
+        <m:r>
+          <w:rPr>
+            <w:rFonts w:ascii="Cambria Math" w:eastAsiaTheme="minorEastAsia" w:hAnsi="Cambria Math"/>
+          </w:rPr>
+          <m:t>μ</m:t>
+        </m:r>
+        <m:sSup>
+          <m:sSupPr>
+            <m:ctrlPr>
+              <w:rPr>
+                <w:rFonts w:ascii="Cambria Math" w:eastAsiaTheme="minorEastAsia" w:hAnsi="Cambria Math"/>
+                <w:i/>
+                <w:iCs/>
+              </w:rPr>
+            </m:ctrlPr>
+          </m:sSupPr>
+          <m:e>
+            <m:r>
+              <w:rPr>
+                <w:rFonts w:ascii="Cambria Math" w:eastAsiaTheme="minorEastAsia" w:hAnsi="Cambria Math"/>
+              </w:rPr>
+              <m:t>m</m:t>
+            </m:r>
+          </m:e>
+          <m:sup>
+            <m:r>
+              <w:rPr>
+                <w:rFonts w:ascii="Cambria Math" w:eastAsiaTheme="minorEastAsia" w:hAnsi="Cambria Math"/>
+              </w:rPr>
+              <m:t>-</m:t>
+            </m:r>
+            <m:r>
+              <w:rPr>
+                <w:rFonts w:ascii="Cambria Math" w:eastAsiaTheme="minorEastAsia" w:hAnsi="Cambria Math"/>
+              </w:rPr>
+              <m:t>4</m:t>
+            </m:r>
+          </m:sup>
+        </m:sSup>
+      </m:oMath>
+      <w:r>
+        <w:rPr>
+          <w:rFonts w:eastAsiaTheme="minorEastAsia"/>
+          <w:iCs/>
+        </w:rPr>
+        <w:t>.</w:t>
+      </w:r>
+      <w:r>
+        <w:rPr>
+          <w:rFonts w:eastAsiaTheme="minorEastAsia"/>
+          <w:iCs/>
+        </w:rPr>
+        <w:t xml:space="preserve"> </w:t>
+      </w:r>
+    </w:p>
+    <w:p>
+      <w:pPr>
+        <w:rPr>
+          <w:rFonts w:eastAsiaTheme="minorEastAsia"/>
+        </w:rPr>
+      </w:pPr>
+    </w:p>
     <w:sectPr>
-      <w:footerReference w:type="even" r:id="rId20"/>
-      <w:footerReference w:type="default" r:id="rId21"/>
+      <w:footerReference w:type="even" r:id="rId24"/>
+      <w:footerReference w:type="default" r:id="rId25"/>
       <w:pgSz w:w="12240" w:h="15840"/>
       <w:pgMar w:top="1440" w:right="1440" w:bottom="1440" w:left="1440" w:header="720" w:footer="720" w:gutter="0"/>
       <w:cols w:space="720"/>
@@ -9536,6 +13438,119 @@
 <file path=word/numbering.xml><?xml version="1.0" encoding="utf-8"?>
 <w:numbering xmlns:wpc="http://schemas.microsoft.com/office/word/2010/wordprocessingCanvas" xmlns:cx="http://schemas.microsoft.com/office/drawing/2014/chartex" xmlns:cx1="http://schemas.microsoft.com/office/drawing/2015/9/8/chartex" xmlns:cx2="http://schemas.microsoft.com/office/drawing/2015/10/21/chartex" xmlns:cx3="http://schemas.microsoft.com/office/drawing/2016/5/9/chartex" xmlns:cx4="http://schemas.microsoft.com/office/drawing/2016/5/10/chartex" xmlns:cx5="http://schemas.microsoft.com/office/drawing/2016/5/11/chartex" xmlns:cx6="http://schemas.microsoft.com/office/drawing/2016/5/12/chartex" xmlns:cx7="http://schemas.microsoft.com/office/drawing/2016/5/13/chartex" xmlns:cx8="http://schemas.microsoft.com/office/drawing/2016/5/14/chartex" xmlns:mc="http://schemas.openxmlformats.org/markup-compatibility/2006" xmlns:aink="http://schemas.microsoft.com/office/drawing/2016/ink" xmlns:am3d="http://schemas.microsoft.com/office/drawing/2017/model3d" xmlns:o="urn:schemas-microsoft-com:office:office" xmlns:oel="http://schemas.microsoft.com/office/2019/extlst" xmlns:r="http://schemas.openxmlformats.org/officeDocument/2006/relationships" xmlns:m="http://schemas.openxmlformats.org/officeDocument/2006/math" xmlns:v="urn:schemas-microsoft-com:vml" xmlns:wp14="http://schemas.microsoft.com/office/word/2010/wordprocessingDrawing" xmlns:wp="http://schemas.openxmlformats.org/drawingml/2006/wordprocessingDrawing" xmlns:w10="urn:schemas-microsoft-com:office:word" xmlns:w="http://schemas.openxmlformats.org/wordprocessingml/2006/main" xmlns:w14="http://schemas.microsoft.com/office/word/2010/wordml" xmlns:w15="http://schemas.microsoft.com/office/word/2012/wordml" xmlns:w16cex="http://schemas.microsoft.com/office/word/2018/wordml/cex" xmlns:w16cid="http://schemas.microsoft.com/office/word/2016/wordml/cid" xmlns:w16="http://schemas.microsoft.com/office/word/2018/wordml" xmlns:w16sdtdh="http://schemas.microsoft.com/office/word/2020/wordml/sdtdatahash" xmlns:w16se="http://schemas.microsoft.com/office/word/2015/wordml/symex" xmlns:wpg="http://schemas.microsoft.com/office/word/2010/wordprocessingGroup" xmlns:wpi="http://schemas.microsoft.com/office/word/2010/wordprocessingInk" xmlns:wne="http://schemas.microsoft.com/office/word/2006/wordml" xmlns:wps="http://schemas.microsoft.com/office/word/2010/wordprocessingShape" mc:Ignorable="w14 w15 w16se w16cid w16 w16cex w16sdtdh wp14">
   <w:abstractNum w:abstractNumId="0" w15:restartNumberingAfterBreak="0">
+    <w:nsid w:val="000C0837"/>
+    <w:multiLevelType w:val="hybridMultilevel"/>
+    <w:tmpl w:val="C00E73A6"/>
+    <w:lvl w:ilvl="0" w:tplc="04090001">
+      <w:start w:val="1"/>
+      <w:numFmt w:val="bullet"/>
+      <w:lvlText w:val=""/>
+      <w:lvlJc w:val="left"/>
+      <w:pPr>
+        <w:ind w:left="360" w:hanging="360"/>
+      </w:pPr>
+      <w:rPr>
+        <w:rFonts w:ascii="Symbol" w:hAnsi="Symbol" w:hint="default"/>
+      </w:rPr>
+    </w:lvl>
+    <w:lvl w:ilvl="1" w:tplc="04090003" w:tentative="1">
+      <w:start w:val="1"/>
+      <w:numFmt w:val="bullet"/>
+      <w:lvlText w:val="o"/>
+      <w:lvlJc w:val="left"/>
+      <w:pPr>
+        <w:ind w:left="1080" w:hanging="360"/>
+      </w:pPr>
+      <w:rPr>
+        <w:rFonts w:ascii="Courier New" w:hAnsi="Courier New" w:cs="Courier New" w:hint="default"/>
+      </w:rPr>
+    </w:lvl>
+    <w:lvl w:ilvl="2" w:tplc="04090005" w:tentative="1">
+      <w:start w:val="1"/>
+      <w:numFmt w:val="bullet"/>
+      <w:lvlText w:val=""/>
+      <w:lvlJc w:val="left"/>
+      <w:pPr>
+        <w:ind w:left="1800" w:hanging="360"/>
+      </w:pPr>
+      <w:rPr>
+        <w:rFonts w:ascii="Wingdings" w:hAnsi="Wingdings" w:hint="default"/>
+      </w:rPr>
+    </w:lvl>
+    <w:lvl w:ilvl="3" w:tplc="04090001" w:tentative="1">
+      <w:start w:val="1"/>
+      <w:numFmt w:val="bullet"/>
+      <w:lvlText w:val=""/>
+      <w:lvlJc w:val="left"/>
+      <w:pPr>
+        <w:ind w:left="2520" w:hanging="360"/>
+      </w:pPr>
+      <w:rPr>
+        <w:rFonts w:ascii="Symbol" w:hAnsi="Symbol" w:hint="default"/>
+      </w:rPr>
+    </w:lvl>
+    <w:lvl w:ilvl="4" w:tplc="04090003" w:tentative="1">
+      <w:start w:val="1"/>
+      <w:numFmt w:val="bullet"/>
+      <w:lvlText w:val="o"/>
+      <w:lvlJc w:val="left"/>
+      <w:pPr>
+        <w:ind w:left="3240" w:hanging="360"/>
+      </w:pPr>
+      <w:rPr>
+        <w:rFonts w:ascii="Courier New" w:hAnsi="Courier New" w:cs="Courier New" w:hint="default"/>
+      </w:rPr>
+    </w:lvl>
+    <w:lvl w:ilvl="5" w:tplc="04090005" w:tentative="1">
+      <w:start w:val="1"/>
+      <w:numFmt w:val="bullet"/>
+      <w:lvlText w:val=""/>
+      <w:lvlJc w:val="left"/>
+      <w:pPr>
+        <w:ind w:left="3960" w:hanging="360"/>
+      </w:pPr>
+      <w:rPr>
+        <w:rFonts w:ascii="Wingdings" w:hAnsi="Wingdings" w:hint="default"/>
+      </w:rPr>
+    </w:lvl>
+    <w:lvl w:ilvl="6" w:tplc="04090001" w:tentative="1">
+      <w:start w:val="1"/>
+      <w:numFmt w:val="bullet"/>
+      <w:lvlText w:val=""/>
+      <w:lvlJc w:val="left"/>
+      <w:pPr>
+        <w:ind w:left="4680" w:hanging="360"/>
+      </w:pPr>
+      <w:rPr>
+        <w:rFonts w:ascii="Symbol" w:hAnsi="Symbol" w:hint="default"/>
+      </w:rPr>
+    </w:lvl>
+    <w:lvl w:ilvl="7" w:tplc="04090003" w:tentative="1">
+      <w:start w:val="1"/>
+      <w:numFmt w:val="bullet"/>
+      <w:lvlText w:val="o"/>
+      <w:lvlJc w:val="left"/>
+      <w:pPr>
+        <w:ind w:left="5400" w:hanging="360"/>
+      </w:pPr>
+      <w:rPr>
+        <w:rFonts w:ascii="Courier New" w:hAnsi="Courier New" w:cs="Courier New" w:hint="default"/>
+      </w:rPr>
+    </w:lvl>
+    <w:lvl w:ilvl="8" w:tplc="04090005" w:tentative="1">
+      <w:start w:val="1"/>
+      <w:numFmt w:val="bullet"/>
+      <w:lvlText w:val=""/>
+      <w:lvlJc w:val="left"/>
+      <w:pPr>
+        <w:ind w:left="6120" w:hanging="360"/>
+      </w:pPr>
+      <w:rPr>
+        <w:rFonts w:ascii="Wingdings" w:hAnsi="Wingdings" w:hint="default"/>
+      </w:rPr>
+    </w:lvl>
+  </w:abstractNum>
+  <w:abstractNum w:abstractNumId="1" w15:restartNumberingAfterBreak="0">
     <w:nsid w:val="03190D3B"/>
     <w:multiLevelType w:val="multilevel"/>
     <w:tmpl w:val="9CD644E6"/>
@@ -9649,7 +13664,7 @@
       </w:rPr>
     </w:lvl>
   </w:abstractNum>
-  <w:abstractNum w:abstractNumId="1" w15:restartNumberingAfterBreak="0">
+  <w:abstractNum w:abstractNumId="2" w15:restartNumberingAfterBreak="0">
     <w:nsid w:val="0E8527A5"/>
     <w:multiLevelType w:val="hybridMultilevel"/>
     <w:tmpl w:val="A97A43EE"/>
@@ -9738,7 +13753,7 @@
       </w:pPr>
     </w:lvl>
   </w:abstractNum>
-  <w:abstractNum w:abstractNumId="2" w15:restartNumberingAfterBreak="0">
+  <w:abstractNum w:abstractNumId="3" w15:restartNumberingAfterBreak="0">
     <w:nsid w:val="2FF03F6F"/>
     <w:multiLevelType w:val="hybridMultilevel"/>
     <w:tmpl w:val="B5642C30"/>
@@ -9851,7 +13866,7 @@
       </w:rPr>
     </w:lvl>
   </w:abstractNum>
-  <w:abstractNum w:abstractNumId="3" w15:restartNumberingAfterBreak="0">
+  <w:abstractNum w:abstractNumId="4" w15:restartNumberingAfterBreak="0">
     <w:nsid w:val="32565D18"/>
     <w:multiLevelType w:val="hybridMultilevel"/>
     <w:tmpl w:val="59824D4E"/>
@@ -9937,7 +13952,7 @@
       </w:pPr>
     </w:lvl>
   </w:abstractNum>
-  <w:abstractNum w:abstractNumId="4" w15:restartNumberingAfterBreak="0">
+  <w:abstractNum w:abstractNumId="5" w15:restartNumberingAfterBreak="0">
     <w:nsid w:val="34F559DF"/>
     <w:multiLevelType w:val="hybridMultilevel"/>
     <w:tmpl w:val="013EFC12"/>
@@ -10023,7 +14038,7 @@
       </w:pPr>
     </w:lvl>
   </w:abstractNum>
-  <w:abstractNum w:abstractNumId="5" w15:restartNumberingAfterBreak="0">
+  <w:abstractNum w:abstractNumId="6" w15:restartNumberingAfterBreak="0">
     <w:nsid w:val="360F2867"/>
     <w:multiLevelType w:val="hybridMultilevel"/>
     <w:tmpl w:val="5B08C73C"/>
@@ -10109,7 +14124,7 @@
       </w:pPr>
     </w:lvl>
   </w:abstractNum>
-  <w:abstractNum w:abstractNumId="6" w15:restartNumberingAfterBreak="0">
+  <w:abstractNum w:abstractNumId="7" w15:restartNumberingAfterBreak="0">
     <w:nsid w:val="48344088"/>
     <w:multiLevelType w:val="hybridMultilevel"/>
     <w:tmpl w:val="99BA02C0"/>
@@ -10195,7 +14210,120 @@
       </w:pPr>
     </w:lvl>
   </w:abstractNum>
-  <w:abstractNum w:abstractNumId="7" w15:restartNumberingAfterBreak="0">
+  <w:abstractNum w:abstractNumId="8" w15:restartNumberingAfterBreak="0">
+    <w:nsid w:val="4CEE1261"/>
+    <w:multiLevelType w:val="hybridMultilevel"/>
+    <w:tmpl w:val="A1968C42"/>
+    <w:lvl w:ilvl="0" w:tplc="04090001">
+      <w:start w:val="1"/>
+      <w:numFmt w:val="bullet"/>
+      <w:lvlText w:val=""/>
+      <w:lvlJc w:val="left"/>
+      <w:pPr>
+        <w:ind w:left="720" w:hanging="360"/>
+      </w:pPr>
+      <w:rPr>
+        <w:rFonts w:ascii="Symbol" w:hAnsi="Symbol" w:hint="default"/>
+      </w:rPr>
+    </w:lvl>
+    <w:lvl w:ilvl="1" w:tplc="04090003" w:tentative="1">
+      <w:start w:val="1"/>
+      <w:numFmt w:val="bullet"/>
+      <w:lvlText w:val="o"/>
+      <w:lvlJc w:val="left"/>
+      <w:pPr>
+        <w:ind w:left="1440" w:hanging="360"/>
+      </w:pPr>
+      <w:rPr>
+        <w:rFonts w:ascii="Courier New" w:hAnsi="Courier New" w:cs="Courier New" w:hint="default"/>
+      </w:rPr>
+    </w:lvl>
+    <w:lvl w:ilvl="2" w:tplc="04090005" w:tentative="1">
+      <w:start w:val="1"/>
+      <w:numFmt w:val="bullet"/>
+      <w:lvlText w:val=""/>
+      <w:lvlJc w:val="left"/>
+      <w:pPr>
+        <w:ind w:left="2160" w:hanging="360"/>
+      </w:pPr>
+      <w:rPr>
+        <w:rFonts w:ascii="Wingdings" w:hAnsi="Wingdings" w:hint="default"/>
+      </w:rPr>
+    </w:lvl>
+    <w:lvl w:ilvl="3" w:tplc="04090001" w:tentative="1">
+      <w:start w:val="1"/>
+      <w:numFmt w:val="bullet"/>
+      <w:lvlText w:val=""/>
+      <w:lvlJc w:val="left"/>
+      <w:pPr>
+        <w:ind w:left="2880" w:hanging="360"/>
+      </w:pPr>
+      <w:rPr>
+        <w:rFonts w:ascii="Symbol" w:hAnsi="Symbol" w:hint="default"/>
+      </w:rPr>
+    </w:lvl>
+    <w:lvl w:ilvl="4" w:tplc="04090003" w:tentative="1">
+      <w:start w:val="1"/>
+      <w:numFmt w:val="bullet"/>
+      <w:lvlText w:val="o"/>
+      <w:lvlJc w:val="left"/>
+      <w:pPr>
+        <w:ind w:left="3600" w:hanging="360"/>
+      </w:pPr>
+      <w:rPr>
+        <w:rFonts w:ascii="Courier New" w:hAnsi="Courier New" w:cs="Courier New" w:hint="default"/>
+      </w:rPr>
+    </w:lvl>
+    <w:lvl w:ilvl="5" w:tplc="04090005" w:tentative="1">
+      <w:start w:val="1"/>
+      <w:numFmt w:val="bullet"/>
+      <w:lvlText w:val=""/>
+      <w:lvlJc w:val="left"/>
+      <w:pPr>
+        <w:ind w:left="4320" w:hanging="360"/>
+      </w:pPr>
+      <w:rPr>
+        <w:rFonts w:ascii="Wingdings" w:hAnsi="Wingdings" w:hint="default"/>
+      </w:rPr>
+    </w:lvl>
+    <w:lvl w:ilvl="6" w:tplc="04090001" w:tentative="1">
+      <w:start w:val="1"/>
+      <w:numFmt w:val="bullet"/>
+      <w:lvlText w:val=""/>
+      <w:lvlJc w:val="left"/>
+      <w:pPr>
+        <w:ind w:left="5040" w:hanging="360"/>
+      </w:pPr>
+      <w:rPr>
+        <w:rFonts w:ascii="Symbol" w:hAnsi="Symbol" w:hint="default"/>
+      </w:rPr>
+    </w:lvl>
+    <w:lvl w:ilvl="7" w:tplc="04090003" w:tentative="1">
+      <w:start w:val="1"/>
+      <w:numFmt w:val="bullet"/>
+      <w:lvlText w:val="o"/>
+      <w:lvlJc w:val="left"/>
+      <w:pPr>
+        <w:ind w:left="5760" w:hanging="360"/>
+      </w:pPr>
+      <w:rPr>
+        <w:rFonts w:ascii="Courier New" w:hAnsi="Courier New" w:cs="Courier New" w:hint="default"/>
+      </w:rPr>
+    </w:lvl>
+    <w:lvl w:ilvl="8" w:tplc="04090005" w:tentative="1">
+      <w:start w:val="1"/>
+      <w:numFmt w:val="bullet"/>
+      <w:lvlText w:val=""/>
+      <w:lvlJc w:val="left"/>
+      <w:pPr>
+        <w:ind w:left="6480" w:hanging="360"/>
+      </w:pPr>
+      <w:rPr>
+        <w:rFonts w:ascii="Wingdings" w:hAnsi="Wingdings" w:hint="default"/>
+      </w:rPr>
+    </w:lvl>
+  </w:abstractNum>
+  <w:abstractNum w:abstractNumId="9" w15:restartNumberingAfterBreak="0">
     <w:nsid w:val="532D29D2"/>
     <w:multiLevelType w:val="hybridMultilevel"/>
     <w:tmpl w:val="5B08C73C"/>
@@ -10281,7 +14409,7 @@
       </w:pPr>
     </w:lvl>
   </w:abstractNum>
-  <w:abstractNum w:abstractNumId="8" w15:restartNumberingAfterBreak="0">
+  <w:abstractNum w:abstractNumId="10" w15:restartNumberingAfterBreak="0">
     <w:nsid w:val="578E2F86"/>
     <w:multiLevelType w:val="hybridMultilevel"/>
     <w:tmpl w:val="E3723A60"/>
@@ -10367,7 +14495,120 @@
       </w:pPr>
     </w:lvl>
   </w:abstractNum>
-  <w:abstractNum w:abstractNumId="9" w15:restartNumberingAfterBreak="0">
+  <w:abstractNum w:abstractNumId="11" w15:restartNumberingAfterBreak="0">
+    <w:nsid w:val="5EBE5C88"/>
+    <w:multiLevelType w:val="hybridMultilevel"/>
+    <w:tmpl w:val="32EE6308"/>
+    <w:lvl w:ilvl="0" w:tplc="04090001">
+      <w:start w:val="1"/>
+      <w:numFmt w:val="bullet"/>
+      <w:lvlText w:val=""/>
+      <w:lvlJc w:val="left"/>
+      <w:pPr>
+        <w:ind w:left="360" w:hanging="360"/>
+      </w:pPr>
+      <w:rPr>
+        <w:rFonts w:ascii="Symbol" w:hAnsi="Symbol" w:hint="default"/>
+      </w:rPr>
+    </w:lvl>
+    <w:lvl w:ilvl="1" w:tplc="04090003" w:tentative="1">
+      <w:start w:val="1"/>
+      <w:numFmt w:val="bullet"/>
+      <w:lvlText w:val="o"/>
+      <w:lvlJc w:val="left"/>
+      <w:pPr>
+        <w:ind w:left="1080" w:hanging="360"/>
+      </w:pPr>
+      <w:rPr>
+        <w:rFonts w:ascii="Courier New" w:hAnsi="Courier New" w:cs="Courier New" w:hint="default"/>
+      </w:rPr>
+    </w:lvl>
+    <w:lvl w:ilvl="2" w:tplc="04090005" w:tentative="1">
+      <w:start w:val="1"/>
+      <w:numFmt w:val="bullet"/>
+      <w:lvlText w:val=""/>
+      <w:lvlJc w:val="left"/>
+      <w:pPr>
+        <w:ind w:left="1800" w:hanging="360"/>
+      </w:pPr>
+      <w:rPr>
+        <w:rFonts w:ascii="Wingdings" w:hAnsi="Wingdings" w:hint="default"/>
+      </w:rPr>
+    </w:lvl>
+    <w:lvl w:ilvl="3" w:tplc="04090001" w:tentative="1">
+      <w:start w:val="1"/>
+      <w:numFmt w:val="bullet"/>
+      <w:lvlText w:val=""/>
+      <w:lvlJc w:val="left"/>
+      <w:pPr>
+        <w:ind w:left="2520" w:hanging="360"/>
+      </w:pPr>
+      <w:rPr>
+        <w:rFonts w:ascii="Symbol" w:hAnsi="Symbol" w:hint="default"/>
+      </w:rPr>
+    </w:lvl>
+    <w:lvl w:ilvl="4" w:tplc="04090003" w:tentative="1">
+      <w:start w:val="1"/>
+      <w:numFmt w:val="bullet"/>
+      <w:lvlText w:val="o"/>
+      <w:lvlJc w:val="left"/>
+      <w:pPr>
+        <w:ind w:left="3240" w:hanging="360"/>
+      </w:pPr>
+      <w:rPr>
+        <w:rFonts w:ascii="Courier New" w:hAnsi="Courier New" w:cs="Courier New" w:hint="default"/>
+      </w:rPr>
+    </w:lvl>
+    <w:lvl w:ilvl="5" w:tplc="04090005" w:tentative="1">
+      <w:start w:val="1"/>
+      <w:numFmt w:val="bullet"/>
+      <w:lvlText w:val=""/>
+      <w:lvlJc w:val="left"/>
+      <w:pPr>
+        <w:ind w:left="3960" w:hanging="360"/>
+      </w:pPr>
+      <w:rPr>
+        <w:rFonts w:ascii="Wingdings" w:hAnsi="Wingdings" w:hint="default"/>
+      </w:rPr>
+    </w:lvl>
+    <w:lvl w:ilvl="6" w:tplc="04090001" w:tentative="1">
+      <w:start w:val="1"/>
+      <w:numFmt w:val="bullet"/>
+      <w:lvlText w:val=""/>
+      <w:lvlJc w:val="left"/>
+      <w:pPr>
+        <w:ind w:left="4680" w:hanging="360"/>
+      </w:pPr>
+      <w:rPr>
+        <w:rFonts w:ascii="Symbol" w:hAnsi="Symbol" w:hint="default"/>
+      </w:rPr>
+    </w:lvl>
+    <w:lvl w:ilvl="7" w:tplc="04090003" w:tentative="1">
+      <w:start w:val="1"/>
+      <w:numFmt w:val="bullet"/>
+      <w:lvlText w:val="o"/>
+      <w:lvlJc w:val="left"/>
+      <w:pPr>
+        <w:ind w:left="5400" w:hanging="360"/>
+      </w:pPr>
+      <w:rPr>
+        <w:rFonts w:ascii="Courier New" w:hAnsi="Courier New" w:cs="Courier New" w:hint="default"/>
+      </w:rPr>
+    </w:lvl>
+    <w:lvl w:ilvl="8" w:tplc="04090005" w:tentative="1">
+      <w:start w:val="1"/>
+      <w:numFmt w:val="bullet"/>
+      <w:lvlText w:val=""/>
+      <w:lvlJc w:val="left"/>
+      <w:pPr>
+        <w:ind w:left="6120" w:hanging="360"/>
+      </w:pPr>
+      <w:rPr>
+        <w:rFonts w:ascii="Wingdings" w:hAnsi="Wingdings" w:hint="default"/>
+      </w:rPr>
+    </w:lvl>
+  </w:abstractNum>
+  <w:abstractNum w:abstractNumId="12" w15:restartNumberingAfterBreak="0">
     <w:nsid w:val="77264A6A"/>
     <w:multiLevelType w:val="hybridMultilevel"/>
     <w:tmpl w:val="F68AD54C"/>
@@ -10456,7 +14697,7 @@
       </w:pPr>
     </w:lvl>
   </w:abstractNum>
-  <w:abstractNum w:abstractNumId="10" w15:restartNumberingAfterBreak="0">
+  <w:abstractNum w:abstractNumId="13" w15:restartNumberingAfterBreak="0">
     <w:nsid w:val="7D142D41"/>
     <w:multiLevelType w:val="hybridMultilevel"/>
     <w:tmpl w:val="B2EA4A3C"/>
@@ -10543,37 +14784,46 @@
     </w:lvl>
   </w:abstractNum>
   <w:num w:numId="1" w16cid:durableId="237711629">
+    <w:abstractNumId w:val="1"/>
+  </w:num>
+  <w:num w:numId="2" w16cid:durableId="1918588286">
+    <w:abstractNumId w:val="13"/>
+  </w:num>
+  <w:num w:numId="3" w16cid:durableId="858588217">
+    <w:abstractNumId w:val="12"/>
+  </w:num>
+  <w:num w:numId="4" w16cid:durableId="1013603938">
+    <w:abstractNumId w:val="4"/>
+  </w:num>
+  <w:num w:numId="5" w16cid:durableId="700133087">
+    <w:abstractNumId w:val="9"/>
+  </w:num>
+  <w:num w:numId="6" w16cid:durableId="1433667749">
+    <w:abstractNumId w:val="10"/>
+  </w:num>
+  <w:num w:numId="7" w16cid:durableId="205335628">
+    <w:abstractNumId w:val="2"/>
+  </w:num>
+  <w:num w:numId="8" w16cid:durableId="783424871">
+    <w:abstractNumId w:val="3"/>
+  </w:num>
+  <w:num w:numId="9" w16cid:durableId="1161121561">
+    <w:abstractNumId w:val="5"/>
+  </w:num>
+  <w:num w:numId="10" w16cid:durableId="1833570303">
+    <w:abstractNumId w:val="7"/>
+  </w:num>
+  <w:num w:numId="11" w16cid:durableId="1060056665">
+    <w:abstractNumId w:val="6"/>
+  </w:num>
+  <w:num w:numId="12" w16cid:durableId="1353724262">
+    <w:abstractNumId w:val="8"/>
+  </w:num>
+  <w:num w:numId="13" w16cid:durableId="1950578582">
     <w:abstractNumId w:val="0"/>
   </w:num>
-  <w:num w:numId="2" w16cid:durableId="1918588286">
-    <w:abstractNumId w:val="10"/>
-  </w:num>
-  <w:num w:numId="3" w16cid:durableId="858588217">
-    <w:abstractNumId w:val="9"/>
-  </w:num>
-  <w:num w:numId="4" w16cid:durableId="1013603938">
-    <w:abstractNumId w:val="3"/>
-  </w:num>
-  <w:num w:numId="5" w16cid:durableId="700133087">
-    <w:abstractNumId w:val="7"/>
-  </w:num>
-  <w:num w:numId="6" w16cid:durableId="1433667749">
-    <w:abstractNumId w:val="8"/>
-  </w:num>
-  <w:num w:numId="7" w16cid:durableId="205335628">
-    <w:abstractNumId w:val="1"/>
-  </w:num>
-  <w:num w:numId="8" w16cid:durableId="783424871">
-    <w:abstractNumId w:val="2"/>
-  </w:num>
-  <w:num w:numId="9" w16cid:durableId="1161121561">
-    <w:abstractNumId w:val="4"/>
-  </w:num>
-  <w:num w:numId="10" w16cid:durableId="1833570303">
-    <w:abstractNumId w:val="6"/>
-  </w:num>
-  <w:num w:numId="11" w16cid:durableId="1060056665">
-    <w:abstractNumId w:val="5"/>
+  <w:num w:numId="14" w16cid:durableId="1203245152">
+    <w:abstractNumId w:val="11"/>
   </w:num>
 </w:numbering>
 </file>
@@ -10978,7 +15228,6 @@
   <w:style w:type="character" w:default="1" w:styleId="DefaultParagraphFont">
     <w:name w:val="Default Paragraph Font"/>
     <w:uiPriority w:val="1"/>
-    <w:semiHidden/>
     <w:unhideWhenUsed/>
   </w:style>
   <w:style w:type="table" w:default="1" w:styleId="TableNormal">
@@ -11077,6 +15326,33 @@
     <w:semiHidden/>
     <w:unhideWhenUsed/>
     <w:rsid w:val="001647A8"/>
+  </w:style>
+  <w:style w:type="paragraph" w:styleId="HTMLPreformatted">
+    <w:name w:val="HTML Preformatted"/>
+    <w:basedOn w:val="Normal"/>
+    <w:link w:val="HTMLPreformattedChar"/>
+    <w:uiPriority w:val="99"/>
+    <w:semiHidden/>
+    <w:unhideWhenUsed/>
+    <w:rsid w:val="00D47544"/>
+    <w:rPr>
+      <w:rFonts w:ascii="Consolas" w:hAnsi="Consolas"/>
+      <w:sz w:val="20"/>
+      <w:szCs w:val="20"/>
+    </w:rPr>
+  </w:style>
+  <w:style w:type="character" w:customStyle="1" w:styleId="HTMLPreformattedChar">
+    <w:name w:val="HTML Preformatted Char"/>
+    <w:basedOn w:val="DefaultParagraphFont"/>
+    <w:link w:val="HTMLPreformatted"/>
+    <w:uiPriority w:val="99"/>
+    <w:semiHidden/>
+    <w:rsid w:val="00D47544"/>
+    <w:rPr>
+      <w:rFonts w:ascii="Consolas" w:hAnsi="Consolas"/>
+      <w:sz w:val="20"/>
+      <w:szCs w:val="20"/>
+    </w:rPr>
   </w:style>
 </w:styles>
 </file>

</xml_diff>